<commit_message>
traffic jam checker v2.0
</commit_message>
<xml_diff>
--- a/szakdoga/Szakdoga.docx
+++ b/szakdoga/Szakdoga.docx
@@ -1787,13 +1787,29 @@
         <w:pStyle w:val="Nyilatkozatszveg"/>
       </w:pPr>
       <w:r>
-        <w:t xml:space="preserve">Hozzájárulok, hogy a jelen munkám alapadatait (szerző(k), cím, angol és magyar nyelvű tartalmi kivonat, készítés éve, konzulens(ek) neve) a BME VIK nyilvánosan hozzáférhető elektronikus formában, a munka teljes szövegét pedig az egyetem belső hálózatán keresztül (vagy </w:t>
+        <w:t>Hozzájárulok, hogy a jelen munkám alapadatait (szerző(k), cím, angol és magyar nyelvű tartalmi kivonat, készítés éve, konzulens(</w:t>
+      </w:r>
+      <w:proofErr w:type="spellStart"/>
+      <w:r>
+        <w:t>ek</w:t>
+      </w:r>
+      <w:proofErr w:type="spellEnd"/>
+      <w:r>
+        <w:t xml:space="preserve">) neve) a BME VIK nyilvánosan hozzáférhető elektronikus formában, a munka teljes szövegét pedig az egyetem belső hálózatán keresztül (vagy </w:t>
       </w:r>
       <w:r>
         <w:t>hitelesített</w:t>
       </w:r>
       <w:r>
-        <w:t xml:space="preserve"> felhasználók számára) közzétegye. Kijelentem, hogy a benyújtott munka és annak elektronikus verziója megegyezik. Dékáni engedéllyel titkosított diplomatervek esetén a dolgozat szövege csak 3 év </w:t>
+        <w:t xml:space="preserve"> felhasználók számára) </w:t>
+      </w:r>
+      <w:proofErr w:type="spellStart"/>
+      <w:r>
+        <w:t>közzétegye</w:t>
+      </w:r>
+      <w:proofErr w:type="spellEnd"/>
+      <w:r>
+        <w:t xml:space="preserve">. Kijelentem, hogy a benyújtott munka és annak elektronikus verziója megegyezik. Dékáni engedéllyel titkosított diplomatervek esetén a dolgozat szövege csak 3 év </w:t>
       </w:r>
       <w:r>
         <w:t>eltelte után</w:t>
@@ -1907,8 +1923,77 @@
       <w:bookmarkEnd w:id="1"/>
     </w:p>
     <w:p>
-      <w:r>
-        <w:t>Normal idovezerelt lampahoz kepest az intelligens lampa gazdasagilag es fentarthatosagilag, idoben hatekonyabb.</w:t>
+      <w:proofErr w:type="spellStart"/>
+      <w:r>
+        <w:t>Normal</w:t>
+      </w:r>
+      <w:proofErr w:type="spellEnd"/>
+      <w:r>
+        <w:t xml:space="preserve"> </w:t>
+      </w:r>
+      <w:proofErr w:type="spellStart"/>
+      <w:r>
+        <w:t>idovezerelt</w:t>
+      </w:r>
+      <w:proofErr w:type="spellEnd"/>
+      <w:r>
+        <w:t xml:space="preserve"> </w:t>
+      </w:r>
+      <w:proofErr w:type="spellStart"/>
+      <w:r>
+        <w:t>lampahoz</w:t>
+      </w:r>
+      <w:proofErr w:type="spellEnd"/>
+      <w:r>
+        <w:t xml:space="preserve"> </w:t>
+      </w:r>
+      <w:proofErr w:type="spellStart"/>
+      <w:r>
+        <w:t>kepest</w:t>
+      </w:r>
+      <w:proofErr w:type="spellEnd"/>
+      <w:r>
+        <w:t xml:space="preserve"> az intelligens </w:t>
+      </w:r>
+      <w:proofErr w:type="spellStart"/>
+      <w:r>
+        <w:t>lampa</w:t>
+      </w:r>
+      <w:proofErr w:type="spellEnd"/>
+      <w:r>
+        <w:t xml:space="preserve"> </w:t>
+      </w:r>
+      <w:proofErr w:type="spellStart"/>
+      <w:r>
+        <w:t>gazdasagilag</w:t>
+      </w:r>
+      <w:proofErr w:type="spellEnd"/>
+      <w:r>
+        <w:t xml:space="preserve"> es </w:t>
+      </w:r>
+      <w:proofErr w:type="spellStart"/>
+      <w:r>
+        <w:t>fentarthatosagilag</w:t>
+      </w:r>
+      <w:proofErr w:type="spellEnd"/>
+      <w:r>
+        <w:t xml:space="preserve">, </w:t>
+      </w:r>
+      <w:proofErr w:type="spellStart"/>
+      <w:r>
+        <w:t>idoben</w:t>
+      </w:r>
+      <w:proofErr w:type="spellEnd"/>
+      <w:r>
+        <w:t xml:space="preserve"> </w:t>
+      </w:r>
+      <w:proofErr w:type="spellStart"/>
+      <w:r>
+        <w:t>hatekonyabb</w:t>
+      </w:r>
+      <w:proofErr w:type="spellEnd"/>
+      <w:r>
+        <w:t>.</w:t>
       </w:r>
     </w:p>
     <w:p>
@@ -1916,11 +2001,13 @@
         <w:pStyle w:val="Fejezetcimszmozsnlkl"/>
       </w:pPr>
       <w:bookmarkStart w:id="2" w:name="_Toc39735295"/>
+      <w:proofErr w:type="spellStart"/>
       <w:r>
         <w:lastRenderedPageBreak/>
         <w:t>Abstract</w:t>
       </w:r>
       <w:bookmarkEnd w:id="2"/>
+      <w:proofErr w:type="spellEnd"/>
     </w:p>
     <w:p>
       <w:r>
@@ -1965,6 +2052,7 @@
       <w:r>
         <w:t xml:space="preserve">A 21. századra </w:t>
       </w:r>
+      <w:proofErr w:type="spellStart"/>
       <w:r>
         <w:t>ele</w:t>
       </w:r>
@@ -1972,10 +2060,39 @@
         <w:rPr>
           <w:lang w:val="en-US"/>
         </w:rPr>
-        <w:t xml:space="preserve">jére a metropoliszokban </w:t>
-      </w:r>
-      <w:r>
-        <w:t xml:space="preserve">komoly problémaforrássá nőtték ki magukat a közlekedési torlódások, </w:t>
+        <w:t>jére</w:t>
+      </w:r>
+      <w:proofErr w:type="spellEnd"/>
+      <w:r>
+        <w:rPr>
+          <w:lang w:val="en-US"/>
+        </w:rPr>
+        <w:t xml:space="preserve"> a </w:t>
+      </w:r>
+      <w:proofErr w:type="spellStart"/>
+      <w:r>
+        <w:rPr>
+          <w:lang w:val="en-US"/>
+        </w:rPr>
+        <w:t>metropoliszokban</w:t>
+      </w:r>
+      <w:proofErr w:type="spellEnd"/>
+      <w:r>
+        <w:rPr>
+          <w:lang w:val="en-US"/>
+        </w:rPr>
+        <w:t xml:space="preserve"> </w:t>
+      </w:r>
+      <w:r>
+        <w:t xml:space="preserve">komoly problémaforrássá </w:t>
+      </w:r>
+      <w:proofErr w:type="spellStart"/>
+      <w:r>
+        <w:t>nőtték</w:t>
+      </w:r>
+      <w:proofErr w:type="spellEnd"/>
+      <w:r>
+        <w:t xml:space="preserve"> ki magukat a közlekedési torlódások, </w:t>
       </w:r>
       <w:r>
         <w:t xml:space="preserve">melyek </w:t>
@@ -2002,8 +2119,13 @@
         <w:t>ugrásszerű növekedése leterhelte a városok</w:t>
       </w:r>
       <w:r>
-        <w:t xml:space="preserve"> uthálozatát</w:t>
-      </w:r>
+        <w:t xml:space="preserve"> </w:t>
+      </w:r>
+      <w:proofErr w:type="spellStart"/>
+      <w:r>
+        <w:t>uthálozatát</w:t>
+      </w:r>
+      <w:proofErr w:type="spellEnd"/>
       <w:r>
         <w:t xml:space="preserve"> és ez a túlterhelés a most alkalmazott közlekedésszervezési megoldásokkal nehezen, sok esetben egyáltalán nem oldható fel. Budapest tekintetében átlagosan 22 százalékkal nőtt az egy személyre jutó autók száma </w:t>
       </w:r>
@@ -2189,8 +2311,45 @@
     </w:p>
     <w:p>
       <w:r>
-        <w:t>jobbak lennenek az onvezeto autok utvonalfrissites miatt. biztonsagosabb</w:t>
-      </w:r>
+        <w:t xml:space="preserve">jobbak </w:t>
+      </w:r>
+      <w:proofErr w:type="spellStart"/>
+      <w:r>
+        <w:t>lennenek</w:t>
+      </w:r>
+      <w:proofErr w:type="spellEnd"/>
+      <w:r>
+        <w:t xml:space="preserve"> az </w:t>
+      </w:r>
+      <w:proofErr w:type="spellStart"/>
+      <w:r>
+        <w:t>onvezeto</w:t>
+      </w:r>
+      <w:proofErr w:type="spellEnd"/>
+      <w:r>
+        <w:t xml:space="preserve"> </w:t>
+      </w:r>
+      <w:proofErr w:type="spellStart"/>
+      <w:r>
+        <w:t>autok</w:t>
+      </w:r>
+      <w:proofErr w:type="spellEnd"/>
+      <w:r>
+        <w:t xml:space="preserve"> </w:t>
+      </w:r>
+      <w:proofErr w:type="spellStart"/>
+      <w:r>
+        <w:t>utvonalfrissites</w:t>
+      </w:r>
+      <w:proofErr w:type="spellEnd"/>
+      <w:r>
+        <w:t xml:space="preserve"> miatt. </w:t>
+      </w:r>
+      <w:proofErr w:type="spellStart"/>
+      <w:r>
+        <w:t>biztonsagosabb</w:t>
+      </w:r>
+      <w:proofErr w:type="spellEnd"/>
     </w:p>
     <w:p>
       <w:pPr>
@@ -2239,7 +2398,15 @@
         <w:fldChar w:fldCharType="end"/>
       </w:r>
       <w:r>
-        <w:t>(neve cime) tanulmánya szerint a torlódások és az elvesztegetett idő gazdasági költsége a vizsgált területeken a 2000-ben 56 milliárd dollárról</w:t>
+        <w:t xml:space="preserve">(neve </w:t>
+      </w:r>
+      <w:proofErr w:type="spellStart"/>
+      <w:r>
+        <w:t>cime</w:t>
+      </w:r>
+      <w:proofErr w:type="spellEnd"/>
+      <w:r>
+        <w:t>) tanulmánya szerint a torlódások és az elvesztegetett idő gazdasági költsége a vizsgált területeken a 2000-ben 56 milliárd dollárról</w:t>
       </w:r>
       <w:r>
         <w:t>, várhatóan</w:t>
@@ -2361,7 +2528,23 @@
         <w:t>összetűzések,</w:t>
       </w:r>
       <w:r>
-        <w:t xml:space="preserve"> azaz „road rage” -ek száma is.</w:t>
+        <w:t xml:space="preserve"> azaz „</w:t>
+      </w:r>
+      <w:proofErr w:type="spellStart"/>
+      <w:r>
+        <w:t>road</w:t>
+      </w:r>
+      <w:proofErr w:type="spellEnd"/>
+      <w:r>
+        <w:t xml:space="preserve"> </w:t>
+      </w:r>
+      <w:proofErr w:type="spellStart"/>
+      <w:r>
+        <w:t>rage</w:t>
+      </w:r>
+      <w:proofErr w:type="spellEnd"/>
+      <w:r>
+        <w:t>” -ek száma is.</w:t>
       </w:r>
     </w:p>
     <w:p>
@@ -2394,16 +2577,32 @@
         <w:t xml:space="preserve"> Ezeknek a rendszereknek az összefoglaló neve ADAS (</w:t>
       </w:r>
       <w:r>
-        <w:t>Advanced Driver Assistance Systems</w:t>
-      </w:r>
-      <w:r>
-        <w:t>). Különböző technologi</w:t>
+        <w:t xml:space="preserve">Advanced Driver </w:t>
+      </w:r>
+      <w:proofErr w:type="spellStart"/>
+      <w:r>
+        <w:t>Assistance</w:t>
+      </w:r>
+      <w:proofErr w:type="spellEnd"/>
+      <w:r>
+        <w:t xml:space="preserve"> Systems</w:t>
+      </w:r>
+      <w:r>
+        <w:t xml:space="preserve">). Különböző </w:t>
+      </w:r>
+      <w:proofErr w:type="spellStart"/>
+      <w:r>
+        <w:t>technologi</w:t>
       </w:r>
       <w:r>
         <w:t>á</w:t>
       </w:r>
       <w:r>
-        <w:t xml:space="preserve">kat alkalmaznak </w:t>
+        <w:t>kat</w:t>
+      </w:r>
+      <w:proofErr w:type="spellEnd"/>
+      <w:r>
+        <w:t xml:space="preserve"> alkalmaznak </w:t>
       </w:r>
       <w:r>
         <w:t xml:space="preserve">ezek megvalósítására, </w:t>
@@ -2487,9 +2686,11 @@
       <w:r>
         <w:t>ehát V2X (</w:t>
       </w:r>
+      <w:proofErr w:type="spellStart"/>
       <w:r>
         <w:t>Vehicle-to-everything</w:t>
       </w:r>
+      <w:proofErr w:type="spellEnd"/>
       <w:r>
         <w:t xml:space="preserve">) kommunikációt tudnának megvalósítani. A szakirodalomban </w:t>
       </w:r>
@@ -2547,7 +2748,31 @@
         <w:t>például</w:t>
       </w:r>
       <w:r>
-        <w:t xml:space="preserve"> az ACC (Adaptive Cruise control) </w:t>
+        <w:t xml:space="preserve"> az ACC (</w:t>
+      </w:r>
+      <w:proofErr w:type="spellStart"/>
+      <w:r>
+        <w:t>Adaptive</w:t>
+      </w:r>
+      <w:proofErr w:type="spellEnd"/>
+      <w:r>
+        <w:t xml:space="preserve"> </w:t>
+      </w:r>
+      <w:proofErr w:type="spellStart"/>
+      <w:r>
+        <w:t>Cruise</w:t>
+      </w:r>
+      <w:proofErr w:type="spellEnd"/>
+      <w:r>
+        <w:t xml:space="preserve"> </w:t>
+      </w:r>
+      <w:proofErr w:type="spellStart"/>
+      <w:r>
+        <w:t>control</w:t>
+      </w:r>
+      <w:proofErr w:type="spellEnd"/>
+      <w:r>
+        <w:t xml:space="preserve">) </w:t>
       </w:r>
       <w:r>
         <w:t>és</w:t>
@@ -2559,8 +2784,37 @@
         <w:t>a CACC (</w:t>
       </w:r>
       <w:r>
-        <w:t>Co-operative Adaptive Cruise Control</w:t>
-      </w:r>
+        <w:t>Co-</w:t>
+      </w:r>
+      <w:proofErr w:type="spellStart"/>
+      <w:r>
+        <w:t>operative</w:t>
+      </w:r>
+      <w:proofErr w:type="spellEnd"/>
+      <w:r>
+        <w:t xml:space="preserve"> </w:t>
+      </w:r>
+      <w:proofErr w:type="spellStart"/>
+      <w:r>
+        <w:t>Adaptive</w:t>
+      </w:r>
+      <w:proofErr w:type="spellEnd"/>
+      <w:r>
+        <w:t xml:space="preserve"> </w:t>
+      </w:r>
+      <w:proofErr w:type="spellStart"/>
+      <w:r>
+        <w:t>Cruise</w:t>
+      </w:r>
+      <w:proofErr w:type="spellEnd"/>
+      <w:r>
+        <w:t xml:space="preserve"> </w:t>
+      </w:r>
+      <w:proofErr w:type="spellStart"/>
+      <w:r>
+        <w:t>Control</w:t>
+      </w:r>
+      <w:proofErr w:type="spellEnd"/>
       <w:r>
         <w:t>).</w:t>
       </w:r>
@@ -2649,7 +2903,15 @@
         <w:t>áll</w:t>
       </w:r>
       <w:r>
-        <w:t xml:space="preserve"> egy CACC-nek nevezett </w:t>
+        <w:t xml:space="preserve"> egy CACC-</w:t>
+      </w:r>
+      <w:proofErr w:type="spellStart"/>
+      <w:r>
+        <w:t>nek</w:t>
+      </w:r>
+      <w:proofErr w:type="spellEnd"/>
+      <w:r>
+        <w:t xml:space="preserve"> nevezett </w:t>
       </w:r>
       <w:r>
         <w:t>rendszer,</w:t>
@@ -2914,8 +3176,37 @@
         <w:t>t típus képességeit ötvözi. Az amerikai NHTSA (</w:t>
       </w:r>
       <w:r>
-        <w:t>National Highway Traffic Safety Administration</w:t>
-      </w:r>
+        <w:t xml:space="preserve">National </w:t>
+      </w:r>
+      <w:proofErr w:type="spellStart"/>
+      <w:r>
+        <w:t>Highway</w:t>
+      </w:r>
+      <w:proofErr w:type="spellEnd"/>
+      <w:r>
+        <w:t xml:space="preserve"> </w:t>
+      </w:r>
+      <w:proofErr w:type="spellStart"/>
+      <w:r>
+        <w:t>Traffic</w:t>
+      </w:r>
+      <w:proofErr w:type="spellEnd"/>
+      <w:r>
+        <w:t xml:space="preserve"> </w:t>
+      </w:r>
+      <w:proofErr w:type="spellStart"/>
+      <w:r>
+        <w:t>Safety</w:t>
+      </w:r>
+      <w:proofErr w:type="spellEnd"/>
+      <w:r>
+        <w:t xml:space="preserve"> </w:t>
+      </w:r>
+      <w:proofErr w:type="spellStart"/>
+      <w:r>
+        <w:t>Administration</w:t>
+      </w:r>
+      <w:proofErr w:type="spellEnd"/>
       <w:r>
         <w:t xml:space="preserve">) 5 szintre osztotta a </w:t>
       </w:r>
@@ -3167,7 +3458,15 @@
         <w:t>ből</w:t>
       </w:r>
       <w:r>
-        <w:t xml:space="preserve"> és rámerik e bízni azt egy </w:t>
+        <w:t xml:space="preserve"> és </w:t>
+      </w:r>
+      <w:proofErr w:type="gramStart"/>
+      <w:r>
+        <w:t>rámerik e</w:t>
+      </w:r>
+      <w:proofErr w:type="gramEnd"/>
+      <w:r>
+        <w:t xml:space="preserve"> bízni azt egy </w:t>
       </w:r>
       <w:r>
         <w:t>digitális intelligens rendszerre</w:t>
@@ -3232,7 +3531,15 @@
         <w:t>Az ilyen típusú autók kínálata folyamatosan növekszik mégis a</w:t>
       </w:r>
       <w:r>
-        <w:t xml:space="preserve"> Deloitte cég által gyűjtött adatok alapján </w:t>
+        <w:t xml:space="preserve"> </w:t>
+      </w:r>
+      <w:proofErr w:type="spellStart"/>
+      <w:r>
+        <w:t>Deloitte</w:t>
+      </w:r>
+      <w:proofErr w:type="spellEnd"/>
+      <w:r>
+        <w:t xml:space="preserve"> cég által gyűjtött adatok alapján </w:t>
       </w:r>
       <w:r>
         <w:t xml:space="preserve">2014-ről 2018-ra </w:t>
@@ -3472,13 +3779,44 @@
         <w:t xml:space="preserve">optimalizálásával kialakított rögzített idejű vezérlést alkalmaznak.) </w:t>
       </w:r>
       <w:r>
-        <w:t xml:space="preserve">A módszer irányítástechnikai neve open-loop controller vagy </w:t>
-      </w:r>
-      <w:r>
-        <w:t>non-feedback</w:t>
-      </w:r>
-      <w:r>
-        <w:t xml:space="preserve"> controller. </w:t>
+        <w:t xml:space="preserve">A módszer irányítástechnikai neve </w:t>
+      </w:r>
+      <w:proofErr w:type="spellStart"/>
+      <w:r>
+        <w:t>open-loop</w:t>
+      </w:r>
+      <w:proofErr w:type="spellEnd"/>
+      <w:r>
+        <w:t xml:space="preserve"> </w:t>
+      </w:r>
+      <w:proofErr w:type="spellStart"/>
+      <w:r>
+        <w:t>controller</w:t>
+      </w:r>
+      <w:proofErr w:type="spellEnd"/>
+      <w:r>
+        <w:t xml:space="preserve"> vagy </w:t>
+      </w:r>
+      <w:proofErr w:type="gramStart"/>
+      <w:r>
+        <w:t>non-</w:t>
+      </w:r>
+      <w:proofErr w:type="spellStart"/>
+      <w:r>
+        <w:t>feedback</w:t>
+      </w:r>
+      <w:proofErr w:type="spellEnd"/>
+      <w:proofErr w:type="gramEnd"/>
+      <w:r>
+        <w:t xml:space="preserve"> </w:t>
+      </w:r>
+      <w:proofErr w:type="spellStart"/>
+      <w:r>
+        <w:t>controller</w:t>
+      </w:r>
+      <w:proofErr w:type="spellEnd"/>
+      <w:r>
+        <w:t xml:space="preserve">. </w:t>
       </w:r>
       <w:r>
         <w:t>Ennek egyik változata</w:t>
@@ -3824,7 +4162,15 @@
         <w:t>nek a ciklus váltások</w:t>
       </w:r>
       <w:r>
-        <w:t>, általában 3-5 percenként attól függően, hogy Második vagy Harmadik generációs rendszerről beszélünk. Előnye még, hogy bizonyos esetekben a Harmadik generációs rendszerek már rendelkeznek forgalom előrejelző algoritmusokkal. Ezek a különböző szenzor információk alapján adnak egy becslést a várható forgalomra az útszakaszon</w:t>
+        <w:t xml:space="preserve">, általában 3-5 percenként attól függően, hogy Második vagy Harmadik generációs rendszerről beszélünk. Előnye még, hogy bizonyos esetekben a Harmadik generációs rendszerek már rendelkeznek forgalom </w:t>
+      </w:r>
+      <w:proofErr w:type="spellStart"/>
+      <w:r>
+        <w:t>előrejelző</w:t>
+      </w:r>
+      <w:proofErr w:type="spellEnd"/>
+      <w:r>
+        <w:t xml:space="preserve"> algoritmusokkal. Ezek a különböző szenzor információk alapján adnak egy becslést a várható forgalomra az útszakaszon</w:t>
       </w:r>
       <w:r>
         <w:t>,</w:t>
@@ -3889,7 +4235,15 @@
         <w:t>ofszetnek,</w:t>
       </w:r>
       <w:r>
-        <w:t xml:space="preserve"> valamint splitnek nevezett változók optimalizálása</w:t>
+        <w:t xml:space="preserve"> valamint </w:t>
+      </w:r>
+      <w:proofErr w:type="spellStart"/>
+      <w:r>
+        <w:t>splitnek</w:t>
+      </w:r>
+      <w:proofErr w:type="spellEnd"/>
+      <w:r>
+        <w:t xml:space="preserve"> nevezett változók optimalizálása</w:t>
       </w:r>
       <w:r>
         <w:t xml:space="preserve">, </w:t>
@@ -3946,7 +4300,39 @@
         <w:t xml:space="preserve"> az </w:t>
       </w:r>
       <w:r>
-        <w:t xml:space="preserve">ofszet referencia ponttól függ, amit az úgynevezett „master clock” -hoz igazítanak. A „master clock” a háttérben futó óra mechanizmus amire a koordinált működés érdekében van szükség. Végül a </w:t>
+        <w:t>ofszet referencia ponttól függ, amit az úgynevezett „</w:t>
+      </w:r>
+      <w:proofErr w:type="spellStart"/>
+      <w:r>
+        <w:t>master</w:t>
+      </w:r>
+      <w:proofErr w:type="spellEnd"/>
+      <w:r>
+        <w:t xml:space="preserve"> </w:t>
+      </w:r>
+      <w:proofErr w:type="spellStart"/>
+      <w:r>
+        <w:t>clock</w:t>
+      </w:r>
+      <w:proofErr w:type="spellEnd"/>
+      <w:r>
+        <w:t>” -hoz igazítanak. A „</w:t>
+      </w:r>
+      <w:proofErr w:type="spellStart"/>
+      <w:r>
+        <w:t>master</w:t>
+      </w:r>
+      <w:proofErr w:type="spellEnd"/>
+      <w:r>
+        <w:t xml:space="preserve"> </w:t>
+      </w:r>
+      <w:proofErr w:type="spellStart"/>
+      <w:r>
+        <w:t>clock</w:t>
+      </w:r>
+      <w:proofErr w:type="spellEnd"/>
+      <w:r>
+        <w:t xml:space="preserve">” a háttérben futó óra mechanizmus amire a koordinált működés érdekében van szükség. Végül a </w:t>
       </w:r>
       <w:r>
         <w:t>split,</w:t>
@@ -4009,7 +4395,15 @@
         <w:t>é</w:t>
       </w:r>
       <w:r>
-        <w:t>s teljesítménybeli előnyeit az egyes alrendszereknek</w:t>
+        <w:t xml:space="preserve">s </w:t>
+      </w:r>
+      <w:proofErr w:type="spellStart"/>
+      <w:r>
+        <w:t>teljesítménybeli</w:t>
+      </w:r>
+      <w:proofErr w:type="spellEnd"/>
+      <w:r>
+        <w:t xml:space="preserve"> előnyeit az egyes alrendszereknek</w:t>
       </w:r>
       <w:r>
         <w:t>,</w:t>
@@ -4054,7 +4448,17 @@
         <w:t>így</w:t>
       </w:r>
       <w:r>
-        <w:t xml:space="preserve"> ezeknek a rendszereknek a nagy előnye, hogy csökken az optimalizálás számítási igénye. A legelterjedtebb ilyen rendszer az úgynevezett InSync amit 2014 júniusáig 1350 kereszteződésen alkalmaztak 100 v</w:t>
+        <w:t xml:space="preserve"> ezeknek a rendszereknek a nagy előnye, hogy csökken az optimalizálás számítási igénye. A legelterjedtebb ilyen rendszer az úgynevezett </w:t>
+      </w:r>
+      <w:proofErr w:type="spellStart"/>
+      <w:proofErr w:type="gramStart"/>
+      <w:r>
+        <w:t>InSync</w:t>
+      </w:r>
+      <w:proofErr w:type="spellEnd"/>
+      <w:proofErr w:type="gramEnd"/>
+      <w:r>
+        <w:t xml:space="preserve"> amit 2014 júniusáig 1350 kereszteződésen alkalmaztak 100 v</w:t>
       </w:r>
       <w:r>
         <w:t>á</w:t>
@@ -4078,7 +4482,55 @@
         <w:t xml:space="preserve"> tartozik az </w:t>
       </w:r>
       <w:r>
-        <w:t xml:space="preserve">ACO (Ant colony optimization) es a PSO (Particle Swarm Optimization). </w:t>
+        <w:t>ACO (</w:t>
+      </w:r>
+      <w:proofErr w:type="spellStart"/>
+      <w:r>
+        <w:t>Ant</w:t>
+      </w:r>
+      <w:proofErr w:type="spellEnd"/>
+      <w:r>
+        <w:t xml:space="preserve"> </w:t>
+      </w:r>
+      <w:proofErr w:type="spellStart"/>
+      <w:r>
+        <w:t>colony</w:t>
+      </w:r>
+      <w:proofErr w:type="spellEnd"/>
+      <w:r>
+        <w:t xml:space="preserve"> </w:t>
+      </w:r>
+      <w:proofErr w:type="spellStart"/>
+      <w:r>
+        <w:t>optimization</w:t>
+      </w:r>
+      <w:proofErr w:type="spellEnd"/>
+      <w:r>
+        <w:t>) es a PSO (</w:t>
+      </w:r>
+      <w:proofErr w:type="spellStart"/>
+      <w:r>
+        <w:t>Particle</w:t>
+      </w:r>
+      <w:proofErr w:type="spellEnd"/>
+      <w:r>
+        <w:t xml:space="preserve"> </w:t>
+      </w:r>
+      <w:proofErr w:type="spellStart"/>
+      <w:r>
+        <w:t>Swarm</w:t>
+      </w:r>
+      <w:proofErr w:type="spellEnd"/>
+      <w:r>
+        <w:t xml:space="preserve"> </w:t>
+      </w:r>
+      <w:proofErr w:type="spellStart"/>
+      <w:r>
+        <w:t>Optimization</w:t>
+      </w:r>
+      <w:proofErr w:type="spellEnd"/>
+      <w:r>
+        <w:t xml:space="preserve">). </w:t>
       </w:r>
       <w:r>
         <w:t xml:space="preserve">Viszont a problémát valószínű, hogy lineáris programozással nem lehet </w:t>
@@ -4150,7 +4602,39 @@
         <w:t>SCOOT (</w:t>
       </w:r>
       <w:r>
-        <w:t xml:space="preserve">Split Cycle Offset Optimization Technique) egy adaptív </w:t>
+        <w:t xml:space="preserve">Split </w:t>
+      </w:r>
+      <w:proofErr w:type="spellStart"/>
+      <w:r>
+        <w:t>Cycle</w:t>
+      </w:r>
+      <w:proofErr w:type="spellEnd"/>
+      <w:r>
+        <w:t xml:space="preserve"> </w:t>
+      </w:r>
+      <w:proofErr w:type="spellStart"/>
+      <w:r>
+        <w:t>Offset</w:t>
+      </w:r>
+      <w:proofErr w:type="spellEnd"/>
+      <w:r>
+        <w:t xml:space="preserve"> </w:t>
+      </w:r>
+      <w:proofErr w:type="spellStart"/>
+      <w:r>
+        <w:t>Optimization</w:t>
+      </w:r>
+      <w:proofErr w:type="spellEnd"/>
+      <w:r>
+        <w:t xml:space="preserve"> </w:t>
+      </w:r>
+      <w:proofErr w:type="spellStart"/>
+      <w:r>
+        <w:t>Technique</w:t>
+      </w:r>
+      <w:proofErr w:type="spellEnd"/>
+      <w:r>
+        <w:t xml:space="preserve">) egy adaptív </w:t>
       </w:r>
       <w:r>
         <w:t>rendszer,</w:t>
@@ -4159,7 +4643,23 @@
         <w:t xml:space="preserve"> </w:t>
       </w:r>
       <w:r>
-        <w:t>amit az angliai Transport Research Laboratory fejlesztett ki az 1980</w:t>
+        <w:t xml:space="preserve">amit az angliai </w:t>
+      </w:r>
+      <w:proofErr w:type="spellStart"/>
+      <w:r>
+        <w:t>Transport</w:t>
+      </w:r>
+      <w:proofErr w:type="spellEnd"/>
+      <w:r>
+        <w:t xml:space="preserve"> Research </w:t>
+      </w:r>
+      <w:proofErr w:type="spellStart"/>
+      <w:r>
+        <w:t>Laboratory</w:t>
+      </w:r>
+      <w:proofErr w:type="spellEnd"/>
+      <w:r>
+        <w:t xml:space="preserve"> fejlesztett ki az 1980</w:t>
       </w:r>
       <w:r>
         <w:t>.-</w:t>
@@ -4367,7 +4867,15 @@
         <w:t>i</w:t>
       </w:r>
       <w:r>
-        <w:t xml:space="preserve"> a periódusonkénti járműmegállások száma az i. helyzetjelző vonalánál, a K</w:t>
+        <w:t xml:space="preserve"> a </w:t>
+      </w:r>
+      <w:proofErr w:type="spellStart"/>
+      <w:r>
+        <w:t>periódusonkénti</w:t>
+      </w:r>
+      <w:proofErr w:type="spellEnd"/>
+      <w:r>
+        <w:t xml:space="preserve"> járműmegállások száma az i. helyzetjelző vonalánál, a K</w:t>
       </w:r>
       <w:r>
         <w:rPr>
@@ -4433,8 +4941,23 @@
       <w:r>
         <w:t xml:space="preserve">, hogy ezt az értéket minimalizálja a </w:t>
       </w:r>
-      <w:r>
-        <w:t>ciklushosszak, a splitek valamint az ofszettek</w:t>
+      <w:proofErr w:type="spellStart"/>
+      <w:r>
+        <w:t>ciklushosszak</w:t>
+      </w:r>
+      <w:proofErr w:type="spellEnd"/>
+      <w:r>
+        <w:t xml:space="preserve">, a </w:t>
+      </w:r>
+      <w:proofErr w:type="spellStart"/>
+      <w:proofErr w:type="gramStart"/>
+      <w:r>
+        <w:t>splitek</w:t>
+      </w:r>
+      <w:proofErr w:type="spellEnd"/>
+      <w:proofErr w:type="gramEnd"/>
+      <w:r>
+        <w:t xml:space="preserve"> valamint az ofszettek</w:t>
       </w:r>
       <w:r>
         <w:t xml:space="preserve"> változtatásával</w:t>
@@ -4449,7 +4972,15 @@
         <w:t xml:space="preserve">az </w:t>
       </w:r>
       <w:r>
-        <w:t xml:space="preserve">FP (Flow Profiles) alapján végzi, </w:t>
+        <w:t xml:space="preserve">FP (Flow </w:t>
+      </w:r>
+      <w:proofErr w:type="spellStart"/>
+      <w:r>
+        <w:t>Profiles</w:t>
+      </w:r>
+      <w:proofErr w:type="spellEnd"/>
+      <w:r>
+        <w:t xml:space="preserve">) alapján végzi, </w:t>
       </w:r>
       <w:r>
         <w:t>mely</w:t>
@@ -4484,7 +5015,23 @@
         <w:t>A</w:t>
       </w:r>
       <w:r>
-        <w:t xml:space="preserve"> szaturációt úgy számolja, hogy az FP és az SC (Saturation Occupancy) arányát megszorozza az effektív zöld jelzés idejével. Megvizsgálja, hogy mi történne </w:t>
+        <w:t xml:space="preserve"> szaturációt úgy számolja, hogy az FP és az SC (Saturation </w:t>
+      </w:r>
+      <w:proofErr w:type="spellStart"/>
+      <w:r>
+        <w:t>Occupancy</w:t>
+      </w:r>
+      <w:proofErr w:type="spellEnd"/>
+      <w:r>
+        <w:t xml:space="preserve">) arányát megszorozza az effektív zöld jelzés </w:t>
+      </w:r>
+      <w:proofErr w:type="spellStart"/>
+      <w:r>
+        <w:t>idejével</w:t>
+      </w:r>
+      <w:proofErr w:type="spellEnd"/>
+      <w:r>
+        <w:t xml:space="preserve">. Megvizsgálja, hogy mi történne </w:t>
       </w:r>
       <w:r>
         <w:t xml:space="preserve">a szaturációval, </w:t>
@@ -4511,7 +5058,15 @@
         <w:t>a</w:t>
       </w:r>
       <w:r>
-        <w:t xml:space="preserve"> visszaállítja a splitet 3 másodperccel, hogy elkerülje a split nagymértékű oszcillációját</w:t>
+        <w:t xml:space="preserve"> visszaállítja a </w:t>
+      </w:r>
+      <w:proofErr w:type="spellStart"/>
+      <w:r>
+        <w:t>splitet</w:t>
+      </w:r>
+      <w:proofErr w:type="spellEnd"/>
+      <w:r>
+        <w:t xml:space="preserve"> 3 másodperccel, hogy elkerülje a split nagymértékű oszcillációját</w:t>
       </w:r>
       <w:r>
         <w:t xml:space="preserve"> </w:t>
@@ -4653,7 +5208,39 @@
         <w:t xml:space="preserve">az ideális érték </w:t>
       </w:r>
       <w:r>
-        <w:t xml:space="preserve">90%) akkor növeli az MPCY-t (Minimal Practical Cycle length) </w:t>
+        <w:t>90%) akkor növeli az MPCY-t (</w:t>
+      </w:r>
+      <w:proofErr w:type="spellStart"/>
+      <w:r>
+        <w:t>Minimal</w:t>
+      </w:r>
+      <w:proofErr w:type="spellEnd"/>
+      <w:r>
+        <w:t xml:space="preserve"> </w:t>
+      </w:r>
+      <w:proofErr w:type="spellStart"/>
+      <w:r>
+        <w:t>Practical</w:t>
+      </w:r>
+      <w:proofErr w:type="spellEnd"/>
+      <w:r>
+        <w:t xml:space="preserve"> </w:t>
+      </w:r>
+      <w:proofErr w:type="spellStart"/>
+      <w:r>
+        <w:t>Cycle</w:t>
+      </w:r>
+      <w:proofErr w:type="spellEnd"/>
+      <w:r>
+        <w:t xml:space="preserve"> </w:t>
+      </w:r>
+      <w:proofErr w:type="spellStart"/>
+      <w:r>
+        <w:t>length</w:t>
+      </w:r>
+      <w:proofErr w:type="spellEnd"/>
+      <w:r>
+        <w:t xml:space="preserve">) </w:t>
       </w:r>
       <w:r>
         <w:t xml:space="preserve">egy kis lépéssel </w:t>
@@ -4746,7 +5333,15 @@
         <w:t xml:space="preserve">kiszámolt </w:t>
       </w:r>
       <w:r>
-        <w:t xml:space="preserve">MPCY-tól a legnagyobb </w:t>
+        <w:t>MPCY-</w:t>
+      </w:r>
+      <w:proofErr w:type="spellStart"/>
+      <w:r>
+        <w:t>tól</w:t>
+      </w:r>
+      <w:proofErr w:type="spellEnd"/>
+      <w:r>
+        <w:t xml:space="preserve"> a legnagyobb </w:t>
       </w:r>
       <w:r>
         <w:lastRenderedPageBreak/>
@@ -4756,7 +5351,23 @@
         <w:t xml:space="preserve">úgynevezett </w:t>
       </w:r>
       <w:r>
-        <w:t>„double cycling” jöjjön létre. Ez</w:t>
+        <w:t>„</w:t>
+      </w:r>
+      <w:proofErr w:type="spellStart"/>
+      <w:r>
+        <w:t>double</w:t>
+      </w:r>
+      <w:proofErr w:type="spellEnd"/>
+      <w:r>
+        <w:t xml:space="preserve"> </w:t>
+      </w:r>
+      <w:proofErr w:type="spellStart"/>
+      <w:r>
+        <w:t>cycling</w:t>
+      </w:r>
+      <w:proofErr w:type="spellEnd"/>
+      <w:r>
+        <w:t>” jöjjön létre. Ez</w:t>
       </w:r>
       <w:r>
         <w:t xml:space="preserve"> a folyamat a felhasználó által beállított periódussal fut le, általában </w:t>
@@ -4905,7 +5516,31 @@
     </w:p>
     <w:p>
       <w:r>
-        <w:t>A SCATS (Sydney Co-ordinated Adaptive Traffic System) módszert az 1970-es években fejlesztették ki Ausztráliában. A SCOOT rendszerrel szemben nagy előnye, hogy itt nincsen szükség a</w:t>
+        <w:t>A SCATS (Sydney Co-</w:t>
+      </w:r>
+      <w:proofErr w:type="spellStart"/>
+      <w:r>
+        <w:t>ordinated</w:t>
+      </w:r>
+      <w:proofErr w:type="spellEnd"/>
+      <w:r>
+        <w:t xml:space="preserve"> </w:t>
+      </w:r>
+      <w:proofErr w:type="spellStart"/>
+      <w:r>
+        <w:t>Adaptive</w:t>
+      </w:r>
+      <w:proofErr w:type="spellEnd"/>
+      <w:r>
+        <w:t xml:space="preserve"> </w:t>
+      </w:r>
+      <w:proofErr w:type="spellStart"/>
+      <w:r>
+        <w:t>Traffic</w:t>
+      </w:r>
+      <w:proofErr w:type="spellEnd"/>
+      <w:r>
+        <w:t xml:space="preserve"> System) módszert az 1970-es években fejlesztették ki Ausztráliában. A SCOOT rendszerrel szemben nagy előnye, hogy itt nincsen szükség a</w:t>
       </w:r>
       <w:r>
         <w:t xml:space="preserve">nnak a szakasznak a </w:t>
@@ -5004,7 +5639,15 @@
         <w:t>az</w:t>
       </w:r>
       <w:r>
-        <w:t xml:space="preserve"> úgynevezett DS-t (Degrees of Saturation)</w:t>
+        <w:t xml:space="preserve"> úgynevezett DS-t (</w:t>
+      </w:r>
+      <w:proofErr w:type="spellStart"/>
+      <w:r>
+        <w:t>Degrees</w:t>
+      </w:r>
+      <w:proofErr w:type="spellEnd"/>
+      <w:r>
+        <w:t xml:space="preserve"> of Saturation)</w:t>
       </w:r>
       <w:r>
         <w:t xml:space="preserve"> </w:t>
@@ -5019,7 +5662,23 @@
         <w:t xml:space="preserve"> a felhasznált és rendelkezésre álló zöld jelzés idejének aránya</w:t>
       </w:r>
       <w:r>
-        <w:t xml:space="preserve"> és egy LF-et (Link Flows). Majd ezt a kettőt felhasználva kiszámítja a megfelelő ciklushosszt, split-et és ofszetet. Minden értéket egyszer számol ki ciklusonként</w:t>
+        <w:t xml:space="preserve"> és egy LF-</w:t>
+      </w:r>
+      <w:proofErr w:type="spellStart"/>
+      <w:r>
+        <w:t>et</w:t>
+      </w:r>
+      <w:proofErr w:type="spellEnd"/>
+      <w:r>
+        <w:t xml:space="preserve"> (Link Flows). Majd ezt a kettőt felhasználva kiszámítja a megfelelő ciklushosszt, split-</w:t>
+      </w:r>
+      <w:proofErr w:type="spellStart"/>
+      <w:r>
+        <w:t>et</w:t>
+      </w:r>
+      <w:proofErr w:type="spellEnd"/>
+      <w:r>
+        <w:t xml:space="preserve"> és ofszetet. Minden értéket egyszer számol ki ciklusonként</w:t>
       </w:r>
       <w:r>
         <w:t>.</w:t>
@@ -5073,7 +5732,15 @@
         <w:t xml:space="preserve">a </w:t>
       </w:r>
       <w:r>
-        <w:t>kereszteződésekből attól függően, hogy jó e a haladás köztük. Ez az összekapcsolás lehet véges vagy annak a feltétele, hogy a ciklushossz</w:t>
+        <w:t xml:space="preserve">kereszteződésekből attól függően, hogy </w:t>
+      </w:r>
+      <w:proofErr w:type="gramStart"/>
+      <w:r>
+        <w:t>jó e</w:t>
+      </w:r>
+      <w:proofErr w:type="gramEnd"/>
+      <w:r>
+        <w:t xml:space="preserve"> a haladás köztük. Ez az összekapcsolás lehet véges vagy annak a feltétele, hogy a ciklushossz</w:t>
       </w:r>
       <w:r>
         <w:t>ok</w:t>
@@ -5100,7 +5767,15 @@
         <w:t xml:space="preserve"> </w:t>
       </w:r>
       <w:r>
-        <w:t xml:space="preserve">ciklushosszt LOWPER-nek hívják és általában 40-60 másodpercet jelent. Ezen kívül van még a STOPPER 1 és STOPPER 2, </w:t>
+        <w:t>ciklushosszt LOWPER-</w:t>
+      </w:r>
+      <w:proofErr w:type="spellStart"/>
+      <w:r>
+        <w:t>nek</w:t>
+      </w:r>
+      <w:proofErr w:type="spellEnd"/>
+      <w:r>
+        <w:t xml:space="preserve"> hívják és általában 40-60 másodpercet jelent. Ezen kívül van még a STOPPER 1 és STOPPER 2, </w:t>
       </w:r>
       <w:r>
         <w:t>melyek</w:t>
@@ -5145,7 +5820,39 @@
         <w:t xml:space="preserve"> ha 83%-os akkor 80 másodpercet (STOPPER) állít be ciklushossznak.</w:t>
       </w:r>
       <w:r>
-        <w:t xml:space="preserve"> Ezután ezekből a kapcsolatokból számít egy RLo (recommended cycle length) értéket. Miután </w:t>
+        <w:t xml:space="preserve"> Ezután ezekből a kapcsolatokból számít egy </w:t>
+      </w:r>
+      <w:proofErr w:type="spellStart"/>
+      <w:r>
+        <w:t>RLo</w:t>
+      </w:r>
+      <w:proofErr w:type="spellEnd"/>
+      <w:r>
+        <w:t xml:space="preserve"> (</w:t>
+      </w:r>
+      <w:proofErr w:type="spellStart"/>
+      <w:r>
+        <w:t>recommended</w:t>
+      </w:r>
+      <w:proofErr w:type="spellEnd"/>
+      <w:r>
+        <w:t xml:space="preserve"> </w:t>
+      </w:r>
+      <w:proofErr w:type="spellStart"/>
+      <w:r>
+        <w:t>cycle</w:t>
+      </w:r>
+      <w:proofErr w:type="spellEnd"/>
+      <w:r>
+        <w:t xml:space="preserve"> </w:t>
+      </w:r>
+      <w:proofErr w:type="spellStart"/>
+      <w:r>
+        <w:t>length</w:t>
+      </w:r>
+      <w:proofErr w:type="spellEnd"/>
+      <w:r>
+        <w:t xml:space="preserve">) értéket. Miután </w:t>
       </w:r>
       <w:r>
         <w:t>ennek értéke meg lett határozva</w:t>
@@ -5204,19 +5911,43 @@
     </w:p>
     <w:p>
       <w:r>
-        <w:t>A split állítást végző tag feladata, hogy kiegyenlítse egy kereszteződés szaturációját. Ezt úgy teszi meg, hogy minimalizálni próbálja a maximális DS értéket a kereszteződéshez vezető utakon. A legoptimálisabb split érték</w:t>
+        <w:t xml:space="preserve">A split állítást végző tag feladata, hogy kiegyenlítse egy kereszteződés </w:t>
+      </w:r>
+      <w:proofErr w:type="spellStart"/>
+      <w:r>
+        <w:t>szaturációját</w:t>
+      </w:r>
+      <w:proofErr w:type="spellEnd"/>
+      <w:r>
+        <w:t>. Ezt úgy teszi meg, hogy minimalizálni próbálja a maximális DS értéket a kereszteződéshez vezető utakon. A legoptimálisabb split érték</w:t>
       </w:r>
       <w:r>
         <w:t xml:space="preserve"> kiválasztását</w:t>
       </w:r>
       <w:r>
-        <w:t xml:space="preserve"> egy úgynevezett ISS (I</w:t>
+        <w:t xml:space="preserve"> egy úgynevezett ISS (</w:t>
+      </w:r>
+      <w:proofErr w:type="spellStart"/>
+      <w:r>
+        <w:t>I</w:t>
       </w:r>
       <w:r>
         <w:t>n</w:t>
       </w:r>
       <w:r>
-        <w:t>cremental Split Selection) segítségével teszi meg</w:t>
+        <w:t>cremental</w:t>
+      </w:r>
+      <w:proofErr w:type="spellEnd"/>
+      <w:r>
+        <w:t xml:space="preserve"> Split </w:t>
+      </w:r>
+      <w:proofErr w:type="spellStart"/>
+      <w:r>
+        <w:t>Selection</w:t>
+      </w:r>
+      <w:proofErr w:type="spellEnd"/>
+      <w:r>
+        <w:t>) segítségével teszi meg</w:t>
       </w:r>
       <w:r>
         <w:t>,</w:t>
@@ -5228,7 +5959,15 @@
         <w:t>melynek</w:t>
       </w:r>
       <w:r>
-        <w:t xml:space="preserve"> a lényege, hogy a splitet mindig csak egy kis értékkel csökkenti vagy növeli minden olyan </w:t>
+        <w:t xml:space="preserve"> a lényege, hogy a </w:t>
+      </w:r>
+      <w:proofErr w:type="spellStart"/>
+      <w:r>
+        <w:t>splitet</w:t>
+      </w:r>
+      <w:proofErr w:type="spellEnd"/>
+      <w:r>
+        <w:t xml:space="preserve"> mindig csak egy kis értékkel csökkenti vagy növeli minden olyan </w:t>
       </w:r>
       <w:r>
         <w:t>ciklusban,</w:t>
@@ -5275,7 +6014,15 @@
     </w:p>
     <w:p>
       <w:r>
-        <w:t xml:space="preserve">Az ofszet állítást végző tag 4 LP-t (Link Plan) tartalmaz, </w:t>
+        <w:t xml:space="preserve">Az ofszet állítást végző tag 4 LP-t (Link </w:t>
+      </w:r>
+      <w:proofErr w:type="spellStart"/>
+      <w:r>
+        <w:t>Plan</w:t>
+      </w:r>
+      <w:proofErr w:type="spellEnd"/>
+      <w:r>
+        <w:t xml:space="preserve">) tartalmaz, </w:t>
       </w:r>
       <w:r>
         <w:t>melyek</w:t>
@@ -5321,7 +6068,23 @@
       </w:r>
       <w:r>
         <w:lastRenderedPageBreak/>
-        <w:t xml:space="preserve">(Directional Bias) </w:t>
+        <w:t>(</w:t>
+      </w:r>
+      <w:proofErr w:type="spellStart"/>
+      <w:r>
+        <w:t>Directional</w:t>
+      </w:r>
+      <w:proofErr w:type="spellEnd"/>
+      <w:r>
+        <w:t xml:space="preserve"> </w:t>
+      </w:r>
+      <w:proofErr w:type="spellStart"/>
+      <w:r>
+        <w:t>Bias</w:t>
+      </w:r>
+      <w:proofErr w:type="spellEnd"/>
+      <w:r>
+        <w:t xml:space="preserve">) </w:t>
       </w:r>
       <w:r>
         <w:t>mellyel</w:t>
@@ -5422,7 +6185,15 @@
         <w:t>M</w:t>
       </w:r>
       <w:r>
-        <w:t>ásodik generációs rendszerekhez tartozik a SCOOT-nál ismertetett okok miatt.</w:t>
+        <w:t>ásodik generációs rendszerekhez tartozik a SCOOT-</w:t>
+      </w:r>
+      <w:proofErr w:type="spellStart"/>
+      <w:r>
+        <w:t>nál</w:t>
+      </w:r>
+      <w:proofErr w:type="spellEnd"/>
+      <w:r>
+        <w:t xml:space="preserve"> ismertetett okok miatt.</w:t>
       </w:r>
       <w:r>
         <w:t xml:space="preserve"> </w:t>
@@ -5453,7 +6224,39 @@
     </w:p>
     <w:p>
       <w:r>
-        <w:t xml:space="preserve">A RHODES (Real-time Hierarchical Distributed Effective System) módszert 1991 óra fejlesztik az Arizónai Egyetemen. </w:t>
+        <w:t>A RHODES (Real-</w:t>
+      </w:r>
+      <w:proofErr w:type="spellStart"/>
+      <w:r>
+        <w:t>time</w:t>
+      </w:r>
+      <w:proofErr w:type="spellEnd"/>
+      <w:r>
+        <w:t xml:space="preserve"> </w:t>
+      </w:r>
+      <w:proofErr w:type="spellStart"/>
+      <w:r>
+        <w:t>Hierarchical</w:t>
+      </w:r>
+      <w:proofErr w:type="spellEnd"/>
+      <w:r>
+        <w:t xml:space="preserve"> </w:t>
+      </w:r>
+      <w:proofErr w:type="spellStart"/>
+      <w:r>
+        <w:t>Distributed</w:t>
+      </w:r>
+      <w:proofErr w:type="spellEnd"/>
+      <w:r>
+        <w:t xml:space="preserve"> </w:t>
+      </w:r>
+      <w:proofErr w:type="spellStart"/>
+      <w:r>
+        <w:t>Effective</w:t>
+      </w:r>
+      <w:proofErr w:type="spellEnd"/>
+      <w:r>
+        <w:t xml:space="preserve"> System) módszert 1991 óra fejlesztik az Arizónai Egyetemen. </w:t>
       </w:r>
       <w:r>
         <w:t xml:space="preserve">Úgy alkották meg, hogy kihasználja a forgalom természetes sztochasztikus változásait annak érdekében, hogy javuljon a rendszer teljesítménye. Ez egy olyan szemlélet, </w:t>
@@ -5643,7 +6446,31 @@
         <w:t>modell</w:t>
       </w:r>
       <w:r>
-        <w:t xml:space="preserve"> („dynamic network loading”)</w:t>
+        <w:t xml:space="preserve"> („</w:t>
+      </w:r>
+      <w:proofErr w:type="spellStart"/>
+      <w:r>
+        <w:t>dynamic</w:t>
+      </w:r>
+      <w:proofErr w:type="spellEnd"/>
+      <w:r>
+        <w:t xml:space="preserve"> </w:t>
+      </w:r>
+      <w:proofErr w:type="spellStart"/>
+      <w:r>
+        <w:t>network</w:t>
+      </w:r>
+      <w:proofErr w:type="spellEnd"/>
+      <w:r>
+        <w:t xml:space="preserve"> </w:t>
+      </w:r>
+      <w:proofErr w:type="spellStart"/>
+      <w:r>
+        <w:t>loading</w:t>
+      </w:r>
+      <w:proofErr w:type="spellEnd"/>
+      <w:r>
+        <w:t>”)</w:t>
       </w:r>
       <w:r>
         <w:t>,</w:t>
@@ -5735,7 +6562,23 @@
     </w:p>
     <w:p>
       <w:r>
-        <w:t>A középső szintet nevezik hálózati áramlásvezérlő résznek („network flow control”). Ezen a szinten határozza meg a RHODES rendszer</w:t>
+        <w:t>A középső szintet nevezik hálózati áramlásvezérlő résznek („</w:t>
+      </w:r>
+      <w:proofErr w:type="spellStart"/>
+      <w:r>
+        <w:t>network</w:t>
+      </w:r>
+      <w:proofErr w:type="spellEnd"/>
+      <w:r>
+        <w:t xml:space="preserve"> flow </w:t>
+      </w:r>
+      <w:proofErr w:type="spellStart"/>
+      <w:r>
+        <w:t>control</w:t>
+      </w:r>
+      <w:proofErr w:type="spellEnd"/>
+      <w:r>
+        <w:t>”). Ezen a szinten határozza meg a RHODES rendszer</w:t>
       </w:r>
       <w:r>
         <w:t xml:space="preserve"> a jelzések hosszát minden eltérő terhelési típusra és fázisra</w:t>
@@ -5762,11 +6605,27 @@
         <w:t>csoportok</w:t>
       </w:r>
       <w:r>
-        <w:t xml:space="preserve"> („car platoon”) és azok sebessége alapján határozza meg.</w:t>
-      </w:r>
+        <w:t xml:space="preserve"> („</w:t>
+      </w:r>
+      <w:proofErr w:type="spellStart"/>
+      <w:r>
+        <w:t>car</w:t>
+      </w:r>
+      <w:proofErr w:type="spellEnd"/>
       <w:r>
         <w:t xml:space="preserve"> </w:t>
       </w:r>
+      <w:proofErr w:type="spellStart"/>
+      <w:r>
+        <w:t>platoon</w:t>
+      </w:r>
+      <w:proofErr w:type="spellEnd"/>
+      <w:r>
+        <w:t>”) és azok sebessége alapján határozza meg.</w:t>
+      </w:r>
+      <w:r>
+        <w:t xml:space="preserve"> </w:t>
+      </w:r>
       <w:r>
         <w:fldChar w:fldCharType="begin"/>
       </w:r>
@@ -5800,7 +6659,23 @@
     </w:p>
     <w:p>
       <w:r>
-        <w:t xml:space="preserve">A legalsó szinten a kereszteződés vezérlő („intersection controller”) része a rendszernek a korábban kiszámolt zöld jelzések </w:t>
+        <w:t>A legalsó szinten a kereszteződés vezérlő („</w:t>
+      </w:r>
+      <w:proofErr w:type="spellStart"/>
+      <w:r>
+        <w:t>intersection</w:t>
+      </w:r>
+      <w:proofErr w:type="spellEnd"/>
+      <w:r>
+        <w:t xml:space="preserve"> </w:t>
+      </w:r>
+      <w:proofErr w:type="spellStart"/>
+      <w:r>
+        <w:t>controller</w:t>
+      </w:r>
+      <w:proofErr w:type="spellEnd"/>
+      <w:r>
+        <w:t xml:space="preserve">”) része a rendszernek a korábban kiszámolt zöld jelzések </w:t>
       </w:r>
       <w:r>
         <w:t>ideje,</w:t>
@@ -5836,7 +6711,15 @@
         <w:t>a,</w:t>
       </w:r>
       <w:r>
-        <w:t xml:space="preserve"> valamint azt is meghatározza, hogy a mostani fázist kell e hosszabbítani vagy rövidíteni</w:t>
+        <w:t xml:space="preserve"> valamint azt is meghatározza, hogy a mostani fázist </w:t>
+      </w:r>
+      <w:proofErr w:type="gramStart"/>
+      <w:r>
+        <w:t>kell e</w:t>
+      </w:r>
+      <w:proofErr w:type="gramEnd"/>
+      <w:r>
+        <w:t xml:space="preserve"> hosszabbítani vagy rövidíteni</w:t>
       </w:r>
       <w:r>
         <w:t>.</w:t>
@@ -5932,17 +6815,49 @@
         <w:t xml:space="preserve"> mivel itt nem a ciklushossz, ofszett, split hármas hangolásával, optimalizálásával próbál a rendszer jobb teljesítményt elérni, hanem pro-aktív módon a fázisok hosszának változtatásával a megjósolt forgalmi helyzetnek megfelelően.</w:t>
       </w:r>
       <w:r>
-        <w:t xml:space="preserve"> A középső szinten Dell’Olmo és Mirchandani 1995-ben bemutatott REALBAND algoritmusát használják, </w:t>
+        <w:t xml:space="preserve"> A középső szinten </w:t>
+      </w:r>
+      <w:proofErr w:type="spellStart"/>
+      <w:r>
+        <w:t>Dell’Olmo</w:t>
+      </w:r>
+      <w:proofErr w:type="spellEnd"/>
+      <w:r>
+        <w:t xml:space="preserve"> és </w:t>
+      </w:r>
+      <w:proofErr w:type="spellStart"/>
+      <w:r>
+        <w:t>Mirchandani</w:t>
+      </w:r>
+      <w:proofErr w:type="spellEnd"/>
+      <w:r>
+        <w:t xml:space="preserve"> 1995-ben bemutatott REALBAND algoritmusát használják, </w:t>
       </w:r>
       <w:r>
         <w:t>mely</w:t>
       </w:r>
       <w:r>
-        <w:t xml:space="preserve"> optimalizálja az összetartozó autósorok („car platoons”) mozgását.</w:t>
-      </w:r>
+        <w:t xml:space="preserve"> optimalizálja az összetartozó autósorok („</w:t>
+      </w:r>
+      <w:proofErr w:type="spellStart"/>
+      <w:r>
+        <w:t>car</w:t>
+      </w:r>
+      <w:proofErr w:type="spellEnd"/>
       <w:r>
         <w:t xml:space="preserve"> </w:t>
       </w:r>
+      <w:proofErr w:type="spellStart"/>
+      <w:r>
+        <w:t>platoons</w:t>
+      </w:r>
+      <w:proofErr w:type="spellEnd"/>
+      <w:r>
+        <w:t>”) mozgását.</w:t>
+      </w:r>
+      <w:r>
+        <w:t xml:space="preserve"> </w:t>
+      </w:r>
       <w:r>
         <w:t xml:space="preserve">A legalsó szinten egy úgynevezett COP algoritmust használ a rendszer, </w:t>
       </w:r>
@@ -5950,7 +6865,15 @@
         <w:t>melyet</w:t>
       </w:r>
       <w:r>
-        <w:t xml:space="preserve"> Sen és Head publikált 1997-ben. </w:t>
+        <w:t xml:space="preserve"> </w:t>
+      </w:r>
+      <w:proofErr w:type="spellStart"/>
+      <w:r>
+        <w:t>Sen</w:t>
+      </w:r>
+      <w:proofErr w:type="spellEnd"/>
+      <w:r>
+        <w:t xml:space="preserve"> és Head publikált 1997-ben. </w:t>
       </w:r>
       <w:r>
         <w:fldChar w:fldCharType="begin"/>
@@ -6031,7 +6954,39 @@
         <w:t>A fent említett módszereken kívül g</w:t>
       </w:r>
       <w:r>
-        <w:t xml:space="preserve">yakran alkalmazott technika, hogy a tömegközlekedésben résztvevő járműveket részesítik előnyben az utakon. Ezt Amerikában TSP-nek („Transit Signal Priority”) nevezik és a célja, hogy csökkentse a buszok, villamosok és taxik </w:t>
+        <w:t>yakran alkalmazott technika, hogy a tömegközlekedésben résztvevő járműveket részesítik előnyben az utakon. Ezt Amerikában TSP-</w:t>
+      </w:r>
+      <w:proofErr w:type="spellStart"/>
+      <w:r>
+        <w:t>nek</w:t>
+      </w:r>
+      <w:proofErr w:type="spellEnd"/>
+      <w:r>
+        <w:t xml:space="preserve"> („</w:t>
+      </w:r>
+      <w:proofErr w:type="spellStart"/>
+      <w:r>
+        <w:t>Transit</w:t>
+      </w:r>
+      <w:proofErr w:type="spellEnd"/>
+      <w:r>
+        <w:t xml:space="preserve"> </w:t>
+      </w:r>
+      <w:proofErr w:type="spellStart"/>
+      <w:r>
+        <w:t>Signal</w:t>
+      </w:r>
+      <w:proofErr w:type="spellEnd"/>
+      <w:r>
+        <w:t xml:space="preserve"> </w:t>
+      </w:r>
+      <w:proofErr w:type="spellStart"/>
+      <w:r>
+        <w:t>Priority</w:t>
+      </w:r>
+      <w:proofErr w:type="spellEnd"/>
+      <w:r>
+        <w:t xml:space="preserve">”) nevezik és a célja, hogy csökkentse a buszok, villamosok és taxik </w:t>
       </w:r>
       <w:r>
         <w:t xml:space="preserve">késését azzal, hogy elsőbbséget kapnak a kereszteződésekben. Ezt megtehetik aktív, valamint passzív módon. A passzív rendszereknél próbálják úgy kialakítani a körülményeket, hogy azok kedvezzenek az ilyen típusú járműveknek, az aktív rendszereknél pedig érzékelőket használnak a közeledő tömegközlekedési eszközök észlelésére. Utóbbinál több módszert is alkalmaznak. Első ilyen, hogy meghosszabbítják a zöld lámpa idejét az adott irányon, hogy a közeledő busznak legyen ideje elhaladni megállás nélkül. Ezt csak kevés járműre lehet alkalmazni, de </w:t>
@@ -6046,7 +7001,15 @@
         <w:t xml:space="preserve">volt </w:t>
       </w:r>
       <w:r>
-        <w:t>tapasztalható. A következő módszer ennek az ellentéte, ha a jármű piros jelzés alatt ér oda</w:t>
+        <w:t xml:space="preserve">tapasztalható. A következő módszer ennek az </w:t>
+      </w:r>
+      <w:proofErr w:type="spellStart"/>
+      <w:r>
+        <w:t>ellentéte</w:t>
+      </w:r>
+      <w:proofErr w:type="spellEnd"/>
+      <w:r>
+        <w:t>, ha a jármű piros jelzés alatt ér oda</w:t>
       </w:r>
       <w:r>
         <w:t>,</w:t>
@@ -6188,10 +7151,31 @@
         <w:t>. Például a cél lehet az, hogy minimalizáljuk az utazási időt.</w:t>
       </w:r>
       <w:r>
-        <w:t xml:space="preserve"> Ennek a megoldását ITS-ekre (</w:t>
-      </w:r>
-      <w:r>
-        <w:t>Intelligent Transport Systems</w:t>
+        <w:t xml:space="preserve"> Ennek a megoldását ITS-</w:t>
+      </w:r>
+      <w:proofErr w:type="spellStart"/>
+      <w:r>
+        <w:t>ekre</w:t>
+      </w:r>
+      <w:proofErr w:type="spellEnd"/>
+      <w:r>
+        <w:t xml:space="preserve"> (</w:t>
+      </w:r>
+      <w:proofErr w:type="spellStart"/>
+      <w:r>
+        <w:t>Intelligent</w:t>
+      </w:r>
+      <w:proofErr w:type="spellEnd"/>
+      <w:r>
+        <w:t xml:space="preserve"> </w:t>
+      </w:r>
+      <w:proofErr w:type="spellStart"/>
+      <w:r>
+        <w:t>Transport</w:t>
+      </w:r>
+      <w:proofErr w:type="spellEnd"/>
+      <w:r>
+        <w:t xml:space="preserve"> Systems</w:t>
       </w:r>
       <w:r>
         <w:t xml:space="preserve">) </w:t>
@@ -6224,7 +7208,39 @@
         <w:t xml:space="preserve"> az autók felé </w:t>
       </w:r>
       <w:r>
-        <w:t xml:space="preserve">VMS-ekkel (Variable Message Sign), ezek olyan LED táblák, </w:t>
+        <w:t>VMS-</w:t>
+      </w:r>
+      <w:proofErr w:type="spellStart"/>
+      <w:r>
+        <w:t>ekkel</w:t>
+      </w:r>
+      <w:proofErr w:type="spellEnd"/>
+      <w:r>
+        <w:t xml:space="preserve"> (</w:t>
+      </w:r>
+      <w:proofErr w:type="spellStart"/>
+      <w:r>
+        <w:t>Variable</w:t>
+      </w:r>
+      <w:proofErr w:type="spellEnd"/>
+      <w:r>
+        <w:t xml:space="preserve"> </w:t>
+      </w:r>
+      <w:proofErr w:type="spellStart"/>
+      <w:r>
+        <w:t>Message</w:t>
+      </w:r>
+      <w:proofErr w:type="spellEnd"/>
+      <w:r>
+        <w:t xml:space="preserve"> </w:t>
+      </w:r>
+      <w:proofErr w:type="spellStart"/>
+      <w:r>
+        <w:t>Sign</w:t>
+      </w:r>
+      <w:proofErr w:type="spellEnd"/>
+      <w:r>
+        <w:t xml:space="preserve">), ezek olyan LED táblák, </w:t>
       </w:r>
       <w:r>
         <w:t>melyek</w:t>
@@ -6377,7 +7393,23 @@
         <w:t>á</w:t>
       </w:r>
       <w:r>
-        <w:t xml:space="preserve">v kezelés alkalmazására a leggyakoribb példa a szakirodalomban „tidal flow” -nak nevezett megoldás. </w:t>
+        <w:t>v kezelés alkalmazására a leggyakoribb példa a szakirodalomban „</w:t>
+      </w:r>
+      <w:proofErr w:type="spellStart"/>
+      <w:r>
+        <w:t>tidal</w:t>
+      </w:r>
+      <w:proofErr w:type="spellEnd"/>
+      <w:r>
+        <w:t xml:space="preserve"> flow” -</w:t>
+      </w:r>
+      <w:proofErr w:type="spellStart"/>
+      <w:r>
+        <w:t>nak</w:t>
+      </w:r>
+      <w:proofErr w:type="spellEnd"/>
+      <w:r>
+        <w:t xml:space="preserve"> nevezett megoldás. </w:t>
       </w:r>
       <w:bookmarkStart w:id="16" w:name="_Hlk39925322"/>
       <w:r>
@@ -6424,7 +7456,15 @@
         <w:t>,</w:t>
       </w:r>
       <w:r>
-        <w:t xml:space="preserve"> azonban a sáv irányának megfordításához minden esetben egy kezelő kell, aki ellenőrzi, hogy valóban megtörténhet e az irányváltás.</w:t>
+        <w:t xml:space="preserve"> azonban a sáv irányának megfordításához minden esetben egy kezelő kell, aki ellenőrzi, hogy valóban </w:t>
+      </w:r>
+      <w:proofErr w:type="gramStart"/>
+      <w:r>
+        <w:t>megtörténhet e</w:t>
+      </w:r>
+      <w:proofErr w:type="gramEnd"/>
+      <w:r>
+        <w:t xml:space="preserve"> az irányváltás.</w:t>
       </w:r>
       <w:r>
         <w:t xml:space="preserve"> </w:t>
@@ -6454,7 +7494,15 @@
         <w:t>ne</w:t>
       </w:r>
       <w:r>
-        <w:t xml:space="preserve">k meg az alapján, hogy mozgatjuk e a központi sávelosztó korlátot vagy </w:t>
+        <w:t xml:space="preserve">k meg az alapján, hogy </w:t>
+      </w:r>
+      <w:proofErr w:type="gramStart"/>
+      <w:r>
+        <w:t>mozgatjuk e</w:t>
+      </w:r>
+      <w:proofErr w:type="gramEnd"/>
+      <w:r>
+        <w:t xml:space="preserve"> a központi sávelosztó korlátot vagy </w:t>
       </w:r>
       <w:r>
         <w:t>s</w:t>
@@ -6489,9 +7537,35 @@
       <w:r>
         <w:t>A technika alkalmazását nem csak a mozgatható korlát segíti, hanem számos PDMS (</w:t>
       </w:r>
-      <w:r>
-        <w:t>Portable Dynamic Message Sign</w:t>
-      </w:r>
+      <w:proofErr w:type="spellStart"/>
+      <w:r>
+        <w:t>Portable</w:t>
+      </w:r>
+      <w:proofErr w:type="spellEnd"/>
+      <w:r>
+        <w:t xml:space="preserve"> </w:t>
+      </w:r>
+      <w:proofErr w:type="spellStart"/>
+      <w:r>
+        <w:t>Dynamic</w:t>
+      </w:r>
+      <w:proofErr w:type="spellEnd"/>
+      <w:r>
+        <w:t xml:space="preserve"> </w:t>
+      </w:r>
+      <w:proofErr w:type="spellStart"/>
+      <w:r>
+        <w:t>Message</w:t>
+      </w:r>
+      <w:proofErr w:type="spellEnd"/>
+      <w:r>
+        <w:t xml:space="preserve"> </w:t>
+      </w:r>
+      <w:proofErr w:type="spellStart"/>
+      <w:r>
+        <w:t>Sign</w:t>
+      </w:r>
+      <w:proofErr w:type="spellEnd"/>
       <w:r>
         <w:t xml:space="preserve">) és különböző </w:t>
       </w:r>
@@ -6538,7 +7612,15 @@
         <w:t>é</w:t>
       </w:r>
       <w:r>
-        <w:t>n veszünk csak igénybe. A másik esethez képest az a különbség, hogy itt az autók tereléséhez nem egy mozgatható korlátot használunk hanem VMS-eket, úttestbe helyezett módosítható jelzéseket, távolr</w:t>
+        <w:t>n veszünk csak igénybe. A másik esethez képest az a különbség, hogy itt az autók tereléséhez nem egy mozgatható korlátot használunk hanem VMS-</w:t>
+      </w:r>
+      <w:proofErr w:type="spellStart"/>
+      <w:r>
+        <w:t>eket</w:t>
+      </w:r>
+      <w:proofErr w:type="spellEnd"/>
+      <w:r>
+        <w:t>, úttestbe helyezett módosítható jelzéseket, távolr</w:t>
       </w:r>
       <w:r>
         <w:t>ól i</w:t>
@@ -6628,7 +7710,15 @@
     </w:p>
     <w:p>
       <w:r>
-        <w:t>Az elkészített kereszteződés modell hűen hivatott reprezentálni egy, a való életben is megtalálható kereszteződést. Tartalmazza a sávokat elválasztó vonalakat, valamint a lámpák mását is. A kereszteződésbe nyolc sávon tudnak gépjárművek érkezni, valamint ugyan ennyi sávon is tudják elhagyni azt. A rendszer 12 darab lámpát tartalmaz, ebből nyolc magától értetődő mivel minden előre haladó sávhoz tartozik egy lámpa. A maradék négy lámpa, irányonként 1-1, arra szolgál, hogy a korábban definiált „tidal flow” képességet melyet az általam fejlesztett rendszer is tartalmaz kielégítse. Normál működés közben ezen említett lámpák nem láthatóak a rendszerben. A sávok és lámpák elrendezésének vizuális reprezentációj</w:t>
+        <w:t>Az elkészített kereszteződés modell hűen hivatott reprezentálni egy, a való életben is megtalálható kereszteződést. Tartalmazza a sávokat elválasztó vonalakat, valamint a lámpák mását is. A kereszteződésbe nyolc sávon tudnak gépjárművek érkezni, valamint ugyan ennyi sávon is tudják elhagyni azt. A rendszer 12 darab lámpát tartalmaz, ebből nyolc magától értetődő mivel minden előre haladó sávhoz tartozik egy lámpa. A maradék négy lámpa, irányonként 1-1, arra szolgál, hogy a korábban definiált „</w:t>
+      </w:r>
+      <w:proofErr w:type="spellStart"/>
+      <w:r>
+        <w:t>tidal</w:t>
+      </w:r>
+      <w:proofErr w:type="spellEnd"/>
+      <w:r>
+        <w:t xml:space="preserve"> flow” képességet melyet az általam fejlesztett rendszer is tartalmaz kielégítse. Normál működés közben ezen említett lámpák nem láthatóak a rendszerben. A sávok és lámpák elrendezésének vizuális reprezentációj</w:t>
       </w:r>
       <w:r>
         <w:t xml:space="preserve">át mutatja be </w:t>
@@ -6691,7 +7781,23 @@
         <w:t xml:space="preserve"> </w:t>
       </w:r>
       <w:r>
-        <w:t>„tidal flow” működés közben. A „tidal flow” képessége minden irányra adott azonban most csak az Északi irány sáv elosztását mutatom be az alábbi ábrán.</w:t>
+        <w:t>„</w:t>
+      </w:r>
+      <w:proofErr w:type="spellStart"/>
+      <w:r>
+        <w:t>tidal</w:t>
+      </w:r>
+      <w:proofErr w:type="spellEnd"/>
+      <w:r>
+        <w:t xml:space="preserve"> flow” működés közben. A „</w:t>
+      </w:r>
+      <w:proofErr w:type="spellStart"/>
+      <w:r>
+        <w:t>tidal</w:t>
+      </w:r>
+      <w:proofErr w:type="spellEnd"/>
+      <w:r>
+        <w:t xml:space="preserve"> flow” képessége minden irányra adott azonban most csak az Északi irány sáv elosztását mutatom be az alábbi ábrán.</w:t>
       </w:r>
     </w:p>
     <w:p>
@@ -6868,15 +7974,25 @@
       <w:r>
         <w:t>„</w:t>
       </w:r>
-      <w:r>
-        <w:t>tidal flow</w:t>
+      <w:proofErr w:type="spellStart"/>
+      <w:r>
+        <w:t>tidal</w:t>
+      </w:r>
+      <w:proofErr w:type="spellEnd"/>
+      <w:r>
+        <w:t xml:space="preserve"> flow</w:t>
       </w:r>
       <w:r>
         <w:t>”</w:t>
       </w:r>
       <w:r>
-        <w:t xml:space="preserve"> működés esetén esetén</w:t>
-      </w:r>
+        <w:t xml:space="preserve"> működés esetén </w:t>
+      </w:r>
+      <w:proofErr w:type="spellStart"/>
+      <w:r>
+        <w:t>esetén</w:t>
+      </w:r>
+      <w:proofErr w:type="spellEnd"/>
     </w:p>
     <w:p>
       <w:pPr>
@@ -6888,7 +8004,31 @@
     </w:p>
     <w:p>
       <w:r>
-        <w:t>Egy kereszteződés tartalmaz továbbá a forgalomban résztvevő járműveket is, ezeket színek különböztetik meg aszerint, hogy mely égtájon található a végcélja. Ezek az irányok N mint North (Észak), W mint West (Nyugat), S mint South (Dél), valamint E mint East (Kelet). Egy járművet egy kocka reprezentál, ahogy a</w:t>
+        <w:t xml:space="preserve">Egy kereszteződés tartalmaz továbbá a forgalomban résztvevő járműveket is, ezeket színek különböztetik meg aszerint, hogy mely égtájon található a végcélja. Ezek az irányok N mint </w:t>
+      </w:r>
+      <w:proofErr w:type="spellStart"/>
+      <w:r>
+        <w:t>North</w:t>
+      </w:r>
+      <w:proofErr w:type="spellEnd"/>
+      <w:r>
+        <w:t xml:space="preserve"> (Észak), W mint West (Nyugat), S mint South (Dél), valamint </w:t>
+      </w:r>
+      <w:proofErr w:type="gramStart"/>
+      <w:r>
+        <w:t>E</w:t>
+      </w:r>
+      <w:proofErr w:type="gramEnd"/>
+      <w:r>
+        <w:t xml:space="preserve"> mint </w:t>
+      </w:r>
+      <w:proofErr w:type="spellStart"/>
+      <w:r>
+        <w:t>East</w:t>
+      </w:r>
+      <w:proofErr w:type="spellEnd"/>
+      <w:r>
+        <w:t xml:space="preserve"> (Kelet). Egy járművet egy kocka reprezentál, ahogy a</w:t>
       </w:r>
       <w:r>
         <w:t xml:space="preserve">zt a </w:t>
@@ -7009,7 +8149,31 @@
         <w:t xml:space="preserve">Annak érdekében, hogy a lámpaciklusokat kézzel lehessen vezérelni implementálásra került egy GUI </w:t>
       </w:r>
       <w:r>
-        <w:t xml:space="preserve">(Graphical User Interface) </w:t>
+        <w:t>(</w:t>
+      </w:r>
+      <w:proofErr w:type="spellStart"/>
+      <w:r>
+        <w:t>Graphical</w:t>
+      </w:r>
+      <w:proofErr w:type="spellEnd"/>
+      <w:r>
+        <w:t xml:space="preserve"> </w:t>
+      </w:r>
+      <w:proofErr w:type="spellStart"/>
+      <w:r>
+        <w:t>User</w:t>
+      </w:r>
+      <w:proofErr w:type="spellEnd"/>
+      <w:r>
+        <w:t xml:space="preserve"> </w:t>
+      </w:r>
+      <w:proofErr w:type="spellStart"/>
+      <w:r>
+        <w:t>Interface</w:t>
+      </w:r>
+      <w:proofErr w:type="spellEnd"/>
+      <w:r>
+        <w:t xml:space="preserve">) </w:t>
       </w:r>
       <w:r>
         <w:t xml:space="preserve">a </w:t>
@@ -7117,7 +8281,15 @@
         <w:t>lámpa</w:t>
       </w:r>
       <w:r>
-        <w:t>ciklus típussal kezdődjön a szimuláció</w:t>
+        <w:t xml:space="preserve">ciklus típussal </w:t>
+      </w:r>
+      <w:proofErr w:type="spellStart"/>
+      <w:r>
+        <w:t>kezdődjön</w:t>
+      </w:r>
+      <w:proofErr w:type="spellEnd"/>
+      <w:r>
+        <w:t xml:space="preserve"> a szimuláció</w:t>
       </w:r>
       <w:r>
         <w:t xml:space="preserve"> (</w:t>
@@ -7444,7 +8616,39 @@
       </w:r>
       <w:r>
         <w:tab/>
-        <w:t>A második, negyedik, hatodik és nyolcadik típusú ciklus úgy került kialakításra, hogy az előre haladó járműveknek biztosít nagyobb áteresztő képességet. A második típusú ciklus felel azért, hogy feloldja az Északi oldalon létrejövő torlódást melynek oka az Északi oldalon megnövekedett számú Déli irányba haladó személygépkocsik száma, a negyedik típusú felel a Nyugati oldalon felgyűlt Keleti irányba haladó gépjárművek torlódásának megszüntetéséért, a hatodik a Déli oldalon teszi ugyan ezt, ha túl sok jármű haladna az Északi oldal fele a nyolcadik pedig a Keleti oldalon biztosít nagyobb áteresztő képességet a Nyugati irányba haladóknak. Ezen megfontolások miatt az említett ciklusok csak azon esetekben alkalmazandók amikor a részletezett torlódások kialakulnak. Mind a négy ciklus tidal flow elven működik, tehát azon az irányon, ahol szükség van az áteresztő képesség növelésére három sávon lehet előre haladni, egy sávon lehet balra, valamint egy sávon lehet jobbra kanyarodni, az átellenes oldalon viszont összesen egy sáv áll rendelkezésére a járműveknek, melyből minden irányba biztosított a haladás. A fennmaradó két oldal áteresztő képessége az egyes irányokba megegyezik az alap lámpaciklusban definiáltakkal. Ennek a váltásnak szigorú követelményei vannak. Csak akkor következhet be ezen lámpaciklusok aktívvá válása, ha a lámpa úgy érzékeli, hogy minden olyan sávon, ahol változik a forgalom iránya nem közlekedik gépjármű. Egy ilyen vizsgált tartományt reprezentál az ábra 4, abban az esetben, ha második típusú ciklust szeretnénk alkalmazni olyan helyzetben amikor korábban minden irányon 2x2 sávos elrendezés működött. Értelemszerűen, ha a négyes típusú ciklusról vált a rendszer a kettes számúra az ellenőrizendő sávok száma egyel megnő. Ez az ellenőrzés abban az esetben is fent áll, ha egy tidal flowt használó ciklusról visszavált a rendszer egy nem tidal flowt alkalmazóra, mivel ilyenkor is lesz egy sáv, ahol változik a forgalom iránya. A sáv leürülését majd a gépjárművek közlekedési útvonala, valamint ezen útvonalak frissítése fogja biztosítani a lámpaciklus típusok között.</w:t>
+        <w:t xml:space="preserve">A második, negyedik, hatodik és nyolcadik típusú ciklus úgy került kialakításra, hogy az előre haladó járműveknek biztosít nagyobb áteresztő képességet. A második típusú ciklus felel azért, hogy feloldja az Északi oldalon létrejövő torlódást melynek oka az Északi oldalon megnövekedett számú Déli irányba haladó személygépkocsik száma, a negyedik típusú felel a Nyugati oldalon felgyűlt Keleti irányba haladó gépjárművek torlódásának megszüntetéséért, a hatodik a Déli oldalon teszi ugyan ezt, ha túl sok jármű haladna az Északi oldal fele a nyolcadik pedig a Keleti oldalon biztosít nagyobb áteresztő képességet a Nyugati irányba haladóknak. Ezen megfontolások miatt az említett ciklusok csak azon esetekben alkalmazandók amikor a részletezett torlódások kialakulnak. Mind a négy ciklus </w:t>
+      </w:r>
+      <w:proofErr w:type="spellStart"/>
+      <w:r>
+        <w:t>tidal</w:t>
+      </w:r>
+      <w:proofErr w:type="spellEnd"/>
+      <w:r>
+        <w:t xml:space="preserve"> flow elven működik, tehát azon az irányon, ahol szükség van az áteresztő képesség növelésére három sávon lehet előre haladni, egy sávon lehet balra, valamint egy sávon lehet jobbra kanyarodni, az átellenes oldalon viszont összesen egy sáv áll rendelkezésére a járműveknek, melyből minden irányba biztosított a haladás. A fennmaradó két oldal áteresztő képessége az egyes irányokba megegyezik az alap lámpaciklusban </w:t>
+      </w:r>
+      <w:proofErr w:type="spellStart"/>
+      <w:r>
+        <w:t>definiáltakkal</w:t>
+      </w:r>
+      <w:proofErr w:type="spellEnd"/>
+      <w:r>
+        <w:t xml:space="preserve">. Ennek a váltásnak szigorú követelményei vannak. Csak akkor következhet be ezen lámpaciklusok aktívvá válása, ha a lámpa úgy érzékeli, hogy minden olyan sávon, ahol változik a forgalom iránya nem közlekedik gépjármű. Egy ilyen vizsgált tartományt reprezentál az ábra 4, abban az esetben, ha második típusú ciklust szeretnénk alkalmazni olyan helyzetben amikor korábban minden irányon 2x2 sávos elrendezés működött. Értelemszerűen, ha a négyes típusú ciklusról vált a rendszer a kettes számúra az ellenőrizendő sávok száma egyel megnő. Ez az ellenőrzés abban az esetben is fent áll, ha egy </w:t>
+      </w:r>
+      <w:proofErr w:type="spellStart"/>
+      <w:r>
+        <w:t>tidal</w:t>
+      </w:r>
+      <w:proofErr w:type="spellEnd"/>
+      <w:r>
+        <w:t xml:space="preserve"> flowt használó ciklusról visszavált a rendszer egy nem </w:t>
+      </w:r>
+      <w:proofErr w:type="spellStart"/>
+      <w:r>
+        <w:t>tidal</w:t>
+      </w:r>
+      <w:proofErr w:type="spellEnd"/>
+      <w:r>
+        <w:t xml:space="preserve"> flowt alkalmazóra, mivel ilyenkor is lesz egy sáv, ahol változik a forgalom iránya. A sáv leürülését majd a gépjárművek közlekedési útvonala, valamint ezen útvonalak frissítése fogja biztosítani a lámpaciklus típusok között.</w:t>
       </w:r>
     </w:p>
     <w:p>
@@ -7538,7 +8742,15 @@
         <w:fldChar w:fldCharType="end"/>
       </w:r>
       <w:r>
-        <w:t xml:space="preserve">: Második számú ciklus felvételéhez ellenőrizendő tartomány, ha előtte nem tidal flow alapú </w:t>
+        <w:t xml:space="preserve">: Második számú ciklus felvételéhez ellenőrizendő tartomány, ha előtte nem </w:t>
+      </w:r>
+      <w:proofErr w:type="spellStart"/>
+      <w:r>
+        <w:t>tidal</w:t>
+      </w:r>
+      <w:proofErr w:type="spellEnd"/>
+      <w:r>
+        <w:t xml:space="preserve"> flow alapú </w:t>
       </w:r>
       <w:r>
         <w:t>lámpa</w:t>
@@ -7880,7 +9092,23 @@
         <w:t xml:space="preserve">típus </w:t>
       </w:r>
       <w:r>
-        <w:t>nem került implementálásra, mely a balra kanyarodóknak biztosít három sávot mivel ilyen esetben a merőleges két irányon is tidal flow működést kellene alkalmazni és ez nagy mértékben rontaná a rendszer áteresztő képességét tekintettel arra, hogy a további két irányon nem indokolt a tidal flow működés. Olyan ciklust sem implementáltam mely a jobbra kanyarodókkal foglalkozik mivel minden lámpaciklus minden irányon számos olyan főciklust tartalmaz, mely engedi a jobbra kanyarodást, ez jól látszik az ábra 5-ön, ábra 6-on és ábra 7-en. A korábban említett kivételes lámpaciklus váltások összegzését tartalmazza az alábbi táblázat.</w:t>
+        <w:t xml:space="preserve">nem került implementálásra, mely a balra kanyarodóknak biztosít három sávot mivel ilyen esetben a merőleges két irányon is </w:t>
+      </w:r>
+      <w:proofErr w:type="spellStart"/>
+      <w:r>
+        <w:t>tidal</w:t>
+      </w:r>
+      <w:proofErr w:type="spellEnd"/>
+      <w:r>
+        <w:t xml:space="preserve"> flow működést kellene alkalmazni és ez nagy mértékben rontaná a rendszer áteresztő képességét tekintettel arra, hogy a további két irányon nem indokolt a </w:t>
+      </w:r>
+      <w:proofErr w:type="spellStart"/>
+      <w:r>
+        <w:t>tidal</w:t>
+      </w:r>
+      <w:proofErr w:type="spellEnd"/>
+      <w:r>
+        <w:t xml:space="preserve"> flow működés. Olyan ciklust sem implementáltam mely a jobbra kanyarodókkal foglalkozik mivel minden lámpaciklus minden irányon számos olyan főciklust tartalmaz, mely engedi a jobbra kanyarodást, ez jól látszik az ábra 5-ön, ábra 6-on és ábra 7-en. A korábban említett kivételes lámpaciklus váltások összegzését tartalmazza az alábbi táblázat.</w:t>
       </w:r>
     </w:p>
     <w:p>
@@ -8713,12 +9941,28 @@
     </w:p>
     <w:p>
       <w:r>
-        <w:t>A közlekedésben résztvevő járművek mindig a sávok elején lépnek be a rendszerbe. Mozgásuk egy diszkrét modellként került megvalósításra, tehát az összes, rendszerben lévő jármű egy ütemben lép és próbálja meg felvenni az útvonala szerinti következő pozíciót, ezen ütemek között fél másodperces késleltetés található. A közlekedési eszközök csak bizonyos, előre meghatározott pozíciókban lehetnek, az útvonaluk melyen haladni próbálnak előre definiált azonban a haladásuk közben változhat az aktuális lámpaciklusnak megfelelően. Egyes pozíciókat egy X valamint egy Y koordináta reprezentál a kétdimenziós térben.</w:t>
-      </w:r>
-    </w:p>
-    <w:p>
-      <w:r>
-        <w:t>Az útvonalak előre definiáltak tehát előre összeállított sormátrixok elemein kell végig haladnia a járműveknek, a mátrixon belül minden elem tartalmaz egy X valamint egy Y koordinátát. Mivel a különböző lámpaciklusok különböző előírásokkal rendelkeznek arra nézve, hogy melyik sávból merre lehet haladni ezért minden lámpaciklushoz külön útvonalterv mátrix kapcsolódik a rendszeren belül. Ezek az útvonalak tartalmazzák az előre haladáshoz, sáv váltáshoz, valamint a kereszteződés belsejében történő kanyarodáshoz szükséges koordinátákat. Az útvonalak nagy számban állnak rendelkezésre ezzel szimulálva egy valós úthálózat forgalmát. A járművek mindig egy adott pozíciót elhagyva próbálnak sávot váltani továbbá az útvonalak úgy kerültek kialakításra, hogy megfeleljenek a jelenleg is érvényes KRESZ szabályoknak tehát belső sávról balra kanyarodó járműnek a belső sávba kell kanyarodnia, a külső sávból jobbra kanyarodó járműnek a külső sávba kell érkeznie az új útirányon.</w:t>
+        <w:t xml:space="preserve">A közlekedésben résztvevő járművek mindig a sávok elején lépnek be a rendszerbe. Mozgásuk egy diszkrét modellként került megvalósításra, tehát az összes, rendszerben lévő jármű egy ütemben lép és próbálja meg felvenni az útvonala szerinti következő pozíciót, ezen ütemek között fél másodperces késleltetés található. A közlekedési eszközök csak bizonyos, előre meghatározott pozíciókban lehetnek, az útvonaluk melyen haladni próbálnak előre definiált azonban a haladásuk közben változhat az aktuális lámpaciklusnak megfelelően. Egyes pozíciókat egy </w:t>
+      </w:r>
+      <w:proofErr w:type="gramStart"/>
+      <w:r>
+        <w:t>X</w:t>
+      </w:r>
+      <w:proofErr w:type="gramEnd"/>
+      <w:r>
+        <w:t xml:space="preserve"> valamint egy Y koordináta reprezentál a kétdimenziós térben.</w:t>
+      </w:r>
+    </w:p>
+    <w:p>
+      <w:r>
+        <w:t xml:space="preserve">Az útvonalak előre definiáltak tehát előre összeállított sormátrixok elemein kell végig haladnia a járműveknek, a mátrixon belül minden elem tartalmaz egy </w:t>
+      </w:r>
+      <w:proofErr w:type="gramStart"/>
+      <w:r>
+        <w:t>X</w:t>
+      </w:r>
+      <w:proofErr w:type="gramEnd"/>
+      <w:r>
+        <w:t xml:space="preserve"> valamint egy Y koordinátát. Mivel a különböző lámpaciklusok különböző előírásokkal rendelkeznek arra nézve, hogy melyik sávból merre lehet haladni ezért minden lámpaciklushoz külön útvonalterv mátrix kapcsolódik a rendszeren belül. Ezek az útvonalak tartalmazzák az előre haladáshoz, sáv váltáshoz, valamint a kereszteződés belsejében történő kanyarodáshoz szükséges koordinátákat. Az útvonalak nagy számban állnak rendelkezésre ezzel szimulálva egy valós úthálózat forgalmát. A járművek mindig egy adott pozíciót elhagyva próbálnak sávot váltani továbbá az útvonalak úgy kerültek kialakításra, hogy megfeleljenek a jelenleg is érvényes KRESZ szabályoknak tehát belső sávról balra kanyarodó járműnek a belső sávba kell kanyarodnia, a külső sávból jobbra kanyarodó járműnek a külső sávba kell érkeznie az új útirányon.</w:t>
       </w:r>
     </w:p>
     <w:p>
@@ -8776,7 +10020,15 @@
     </w:p>
     <w:p>
       <w:r>
-        <w:t>Annak érdekében, hogy egy sáv melyen az útirány változik valóban leürüljön, az adott sávba tiltjuk a járművek generálását. Egy ilyen tiltás alakul ki a Déli oldalon a középső sávon abban az esetben, ha tudjuk, hogy kettes számú lámpaciklus fog következni, mivel ennek a sávnak az Északi és Déli oldalon is teljesen üresnek kell lennie ahhoz, hogy érvényre jusson a kettes számú lámpaciklus. Valós tidal flow alapú forgalmi rendszerekben ezt általában a rendszer szakaszolásával oldják meg. Ezt a tiltást jelenleg úgy valósítom meg, hogy a rendszer nem választhatja ki azt a kezdőpozíciót mely ezen sáv első pozíciója.</w:t>
+        <w:t xml:space="preserve">Annak érdekében, hogy egy sáv melyen az útirány változik valóban leürüljön, az adott sávba tiltjuk a járművek generálását. Egy ilyen tiltás alakul ki a Déli oldalon a középső sávon abban az esetben, ha tudjuk, hogy kettes számú lámpaciklus fog következni, mivel ennek a sávnak az Északi és Déli oldalon is teljesen üresnek kell lennie ahhoz, hogy érvényre jusson a kettes számú lámpaciklus. Valós </w:t>
+      </w:r>
+      <w:proofErr w:type="spellStart"/>
+      <w:r>
+        <w:t>tidal</w:t>
+      </w:r>
+      <w:proofErr w:type="spellEnd"/>
+      <w:r>
+        <w:t xml:space="preserve"> flow alapú forgalmi rendszerekben ezt általában a rendszer szakaszolásával oldják meg. Ezt a tiltást úgy valósítom meg, hogy a rendszer nem választhatja ki azt a kezdőpozíciót mely ezen sáv első pozíciója.</w:t>
       </w:r>
     </w:p>
     <w:p>
@@ -8812,7 +10064,15 @@
     </w:p>
     <w:p>
       <w:r>
-        <w:t>Ezen útvonalfrissítéseknek azonban egy másik módját is tartalmazza a rendszer annak érdekében, hogy új ciklus felvételekor a lehető legtöbb jármű már egy optimálisabb pozícióba legyen a kereszteződésen való átjutáshoz, valamint így gyorsítva a tidal flow alapú ciklusok érvényre jutását. A megoldás lényege, hogy a járművek már a soron következő lámpaciklus szerinti útvonalat kapják meg amikor belépnek a rendszerbe és aszerint közlekednek így javítva a lámpaciklusváltás utáni forgalomáramlást, azonban ez nem minden esetben alkalmazható minden járműre. Értelemszerűen az a jármű mely előre szeretne haladni a kereszteződésben és a következő lámpaciklus olyan, hogy három sávot enged az előre haladóknak azon az irányon, ahol az említett jármű tartózkodik, az említett jármű még nem veheti igénybe a harmadik sávot mivel ez ütközéshez vezetne. Az alábbi táblázat tartalmazza, hogy mely lámpaciklusváltások között mely járművek útvonala frissülhet már az új lámpaciklus érvényre jutását megelőzően is.</w:t>
+        <w:t xml:space="preserve">Ezen útvonalfrissítéseknek azonban egy másik módját is tartalmazza a rendszer annak érdekében, hogy új ciklus felvételekor a lehető legtöbb jármű már egy optimálisabb pozícióba legyen a kereszteződésen való átjutáshoz, valamint így gyorsítva a </w:t>
+      </w:r>
+      <w:proofErr w:type="spellStart"/>
+      <w:r>
+        <w:t>tidal</w:t>
+      </w:r>
+      <w:proofErr w:type="spellEnd"/>
+      <w:r>
+        <w:t xml:space="preserve"> flow alapú ciklusok érvényre jutását. A megoldás lényege, hogy a járművek már a soron következő lámpaciklus szerinti útvonalat kapják meg amikor belépnek a rendszerbe és aszerint közlekednek így javítva a lámpaciklusváltás utáni forgalomáramlást, azonban ez nem minden esetben alkalmazható minden járműre. Értelemszerűen az a jármű mely előre szeretne haladni a kereszteződésben és a következő lámpaciklus olyan, hogy három sávot enged az előre haladóknak azon az irányon, ahol az említett jármű tartózkodik, az említett jármű még nem veheti igénybe a harmadik sávot mivel ez ütközéshez vezetne. Az alábbi táblázat tartalmazza, hogy mely lámpaciklusváltások között mely járművek útvonala frissülhet már az új lámpaciklus érvényre jutását megelőzően is.</w:t>
       </w:r>
     </w:p>
     <w:p>
@@ -11386,7 +12646,15 @@
       </w:r>
       <w:r>
         <w:lastRenderedPageBreak/>
-        <w:t>halad és az egyik jármű sávot kíván váltani, olyan szituáció az előre összeállított útvonalak, valamint ezen útvonalak megfelelő frissítése miatt nem állhat fenn melyben három jármű egymás mellett tartózkodik és ezen járművek közül kettő is sávot kíván váltani. A szabályok a járműveket az alapján különböztetik meg, hogy a járművek a külső a belső, illetve tidal flow működés esetén a legbelső harmadik sávban közlekednek, abban az esetben, ha egy járműnek elsőbbsége van haladhat tovább azonban, ha nem rendelkezik elsőbbséggel akkor várakozik az aktuális pozíciójában amíg elsőbbséget nem kap. A rendszer hat darab közlekedési szabályt tartalmaz melyeket az alábbi táblázat foglal össze és az ábra 9 reprezentál.</w:t>
+        <w:t xml:space="preserve">halad és az egyik jármű sávot kíván váltani, olyan szituáció az előre összeállított útvonalak, valamint ezen útvonalak megfelelő frissítése miatt nem állhat fenn melyben három jármű egymás mellett tartózkodik és ezen járművek közül kettő is sávot kíván váltani. A szabályok a járműveket az alapján különböztetik meg, hogy a járművek a külső a belső, illetve </w:t>
+      </w:r>
+      <w:proofErr w:type="spellStart"/>
+      <w:r>
+        <w:t>tidal</w:t>
+      </w:r>
+      <w:proofErr w:type="spellEnd"/>
+      <w:r>
+        <w:t xml:space="preserve"> flow működés esetén a legbelső harmadik sávban közlekednek, abban az esetben, ha egy járműnek elsőbbsége van haladhat tovább azonban, ha nem rendelkezik elsőbbséggel akkor várakozik az aktuális pozíciójában amíg elsőbbséget nem kap. A rendszer hat darab közlekedési szabályt tartalmaz melyeket az alábbi táblázat foglal össze és az ábra 9 reprezentál.</w:t>
       </w:r>
     </w:p>
     <w:p>
@@ -11402,7 +12670,7 @@
     <w:tbl>
       <w:tblPr>
         <w:tblStyle w:val="Rcsostblzat"/>
-        <w:tblpPr w:leftFromText="180" w:rightFromText="180" w:vertAnchor="page" w:horzAnchor="page" w:tblpXSpec="right" w:tblpY="466"/>
+        <w:tblpPr w:leftFromText="180" w:rightFromText="180" w:vertAnchor="page" w:horzAnchor="page" w:tblpX="1818" w:tblpY="301"/>
         <w:tblW w:w="9493" w:type="dxa"/>
         <w:tblLayout w:type="fixed"/>
         <w:tblLook w:val="04A0" w:firstRow="1" w:lastRow="0" w:firstColumn="1" w:lastColumn="0" w:noHBand="0" w:noVBand="1"/>

</xml_diff>

<commit_message>
final version 1.1, szakdoga iras
</commit_message>
<xml_diff>
--- a/szakdoga/Szakdoga.docx
+++ b/szakdoga/Szakdoga.docx
@@ -386,7 +386,6 @@
           <w:noProof/>
           <w:sz w:val="22"/>
           <w:szCs w:val="22"/>
-          <w:lang w:val="en-US"/>
         </w:rPr>
       </w:pPr>
       <w:r>
@@ -465,7 +464,6 @@
           <w:noProof/>
           <w:sz w:val="22"/>
           <w:szCs w:val="22"/>
-          <w:lang w:val="en-US"/>
         </w:rPr>
       </w:pPr>
       <w:hyperlink w:anchor="_Toc39735295" w:history="1">
@@ -535,7 +533,6 @@
           <w:noProof/>
           <w:sz w:val="22"/>
           <w:szCs w:val="22"/>
-          <w:lang w:val="en-US"/>
         </w:rPr>
       </w:pPr>
       <w:hyperlink w:anchor="_Toc39735296" w:history="1">
@@ -605,7 +602,6 @@
           <w:noProof/>
           <w:sz w:val="22"/>
           <w:szCs w:val="22"/>
-          <w:lang w:val="en-US"/>
         </w:rPr>
       </w:pPr>
       <w:hyperlink w:anchor="_Toc39735297" w:history="1">
@@ -675,7 +671,6 @@
           <w:noProof/>
           <w:sz w:val="22"/>
           <w:szCs w:val="22"/>
-          <w:lang w:val="en-US"/>
         </w:rPr>
       </w:pPr>
       <w:hyperlink w:anchor="_Toc39735298" w:history="1">
@@ -747,7 +742,6 @@
           <w:noProof/>
           <w:sz w:val="22"/>
           <w:szCs w:val="22"/>
-          <w:lang w:val="en-US"/>
         </w:rPr>
       </w:pPr>
       <w:hyperlink w:anchor="_Toc39735299" w:history="1">
@@ -819,7 +813,6 @@
           <w:noProof/>
           <w:sz w:val="22"/>
           <w:szCs w:val="22"/>
-          <w:lang w:val="en-US"/>
         </w:rPr>
       </w:pPr>
       <w:hyperlink w:anchor="_Toc39735300" w:history="1">
@@ -891,7 +884,6 @@
           <w:noProof/>
           <w:sz w:val="22"/>
           <w:szCs w:val="22"/>
-          <w:lang w:val="en-US"/>
         </w:rPr>
       </w:pPr>
       <w:hyperlink w:anchor="_Toc39735301" w:history="1">
@@ -963,7 +955,6 @@
           <w:noProof/>
           <w:sz w:val="22"/>
           <w:szCs w:val="22"/>
-          <w:lang w:val="en-US"/>
         </w:rPr>
       </w:pPr>
       <w:hyperlink w:anchor="_Toc39735302" w:history="1">
@@ -1035,7 +1026,6 @@
           <w:noProof/>
           <w:sz w:val="22"/>
           <w:szCs w:val="22"/>
-          <w:lang w:val="en-US"/>
         </w:rPr>
       </w:pPr>
       <w:hyperlink w:anchor="_Toc39735303" w:history="1">
@@ -1107,7 +1097,6 @@
           <w:noProof/>
           <w:sz w:val="22"/>
           <w:szCs w:val="22"/>
-          <w:lang w:val="en-US"/>
         </w:rPr>
       </w:pPr>
       <w:hyperlink w:anchor="_Toc39735304" w:history="1">
@@ -1179,7 +1168,6 @@
           <w:noProof/>
           <w:sz w:val="22"/>
           <w:szCs w:val="22"/>
-          <w:lang w:val="en-US"/>
         </w:rPr>
       </w:pPr>
       <w:hyperlink w:anchor="_Toc39735305" w:history="1">
@@ -1251,7 +1239,6 @@
           <w:noProof/>
           <w:sz w:val="22"/>
           <w:szCs w:val="22"/>
-          <w:lang w:val="en-US"/>
         </w:rPr>
       </w:pPr>
       <w:hyperlink w:anchor="_Toc39735306" w:history="1">
@@ -1323,7 +1310,6 @@
           <w:noProof/>
           <w:sz w:val="22"/>
           <w:szCs w:val="22"/>
-          <w:lang w:val="en-US"/>
         </w:rPr>
       </w:pPr>
       <w:hyperlink w:anchor="_Toc39735307" w:history="1">
@@ -1393,7 +1379,6 @@
           <w:noProof/>
           <w:sz w:val="22"/>
           <w:szCs w:val="22"/>
-          <w:lang w:val="en-US"/>
         </w:rPr>
       </w:pPr>
       <w:hyperlink w:anchor="_Toc39735308" w:history="1">
@@ -1463,7 +1448,6 @@
           <w:noProof/>
           <w:sz w:val="22"/>
           <w:szCs w:val="22"/>
-          <w:lang w:val="en-US"/>
         </w:rPr>
       </w:pPr>
       <w:hyperlink w:anchor="_Toc39735309" w:history="1">
@@ -1533,7 +1517,6 @@
           <w:noProof/>
           <w:sz w:val="22"/>
           <w:szCs w:val="22"/>
-          <w:lang w:val="en-US"/>
         </w:rPr>
       </w:pPr>
       <w:hyperlink w:anchor="_Toc39735310" w:history="1">
@@ -1603,7 +1586,6 @@
           <w:noProof/>
           <w:sz w:val="22"/>
           <w:szCs w:val="22"/>
-          <w:lang w:val="en-US"/>
         </w:rPr>
       </w:pPr>
       <w:hyperlink w:anchor="_Toc39735311" w:history="1">
@@ -1673,7 +1655,6 @@
           <w:noProof/>
           <w:sz w:val="22"/>
           <w:szCs w:val="22"/>
-          <w:lang w:val="en-US"/>
         </w:rPr>
       </w:pPr>
       <w:hyperlink w:anchor="_Toc39735312" w:history="1">
@@ -1854,7 +1835,7 @@
           <w:noProof/>
           <w:color w:val="FF0000"/>
         </w:rPr>
-        <w:t>2020. 11. 01.</w:t>
+        <w:t>2020. 11. 09.</w:t>
       </w:r>
       <w:r>
         <w:rPr>
@@ -2052,36 +2033,8 @@
       <w:r>
         <w:t xml:space="preserve">A 21. századra </w:t>
       </w:r>
-      <w:proofErr w:type="spellStart"/>
-      <w:r>
-        <w:t>ele</w:t>
-      </w:r>
-      <w:r>
-        <w:rPr>
-          <w:lang w:val="en-US"/>
-        </w:rPr>
-        <w:t>jére</w:t>
-      </w:r>
-      <w:proofErr w:type="spellEnd"/>
-      <w:r>
-        <w:rPr>
-          <w:lang w:val="en-US"/>
-        </w:rPr>
-        <w:t xml:space="preserve"> a </w:t>
-      </w:r>
-      <w:proofErr w:type="spellStart"/>
-      <w:r>
-        <w:rPr>
-          <w:lang w:val="en-US"/>
-        </w:rPr>
-        <w:t>metropoliszokban</w:t>
-      </w:r>
-      <w:proofErr w:type="spellEnd"/>
-      <w:r>
-        <w:rPr>
-          <w:lang w:val="en-US"/>
-        </w:rPr>
-        <w:t xml:space="preserve"> </w:t>
+      <w:r>
+        <w:t xml:space="preserve">elejére a metropoliszokban </w:t>
       </w:r>
       <w:r>
         <w:t xml:space="preserve">komoly problémaforrássá </w:t>
@@ -2562,10 +2515,7 @@
       </w:pPr>
       <w:bookmarkStart w:id="8" w:name="_Toc39735300"/>
       <w:r>
-        <w:t xml:space="preserve">Önvezető </w:t>
-      </w:r>
-      <w:r>
-        <w:t>autók jelenlegi fejlettségi szintje</w:t>
+        <w:t>Önvezető autók jelenlegi fejlettségi szintje</w:t>
       </w:r>
       <w:bookmarkEnd w:id="8"/>
     </w:p>
@@ -2574,10 +2524,7 @@
         <w:t>Elmúlt években az autó iparban új, szofisztikáltabb irányítási rendszereket mutattak be. A fejlesztések célja, hogy biztonságosabbá tegyék a közlekedést, valamint az autóban utazó személyek kényelmét javítsák.</w:t>
       </w:r>
       <w:r>
-        <w:t xml:space="preserve"> Ezeknek a rendszereknek az összefoglaló neve ADAS (</w:t>
-      </w:r>
-      <w:r>
-        <w:t xml:space="preserve">Advanced Driver </w:t>
+        <w:t xml:space="preserve"> Ezeknek a rendszereknek az összefoglaló neve ADAS (Advanced Driver </w:t>
       </w:r>
       <w:proofErr w:type="spellStart"/>
       <w:r>
@@ -2585,10 +2532,7 @@
       </w:r>
       <w:proofErr w:type="spellEnd"/>
       <w:r>
-        <w:t xml:space="preserve"> Systems</w:t>
-      </w:r>
-      <w:r>
-        <w:t xml:space="preserve">). Különböző </w:t>
+        <w:t xml:space="preserve"> Systems). Különböző </w:t>
       </w:r>
       <w:proofErr w:type="spellStart"/>
       <w:r>
@@ -2651,10 +2595,7 @@
         <w:t xml:space="preserve"> a </w:t>
       </w:r>
       <w:r>
-        <w:t>körülöttük</w:t>
-      </w:r>
-      <w:r>
-        <w:t xml:space="preserve"> lévő</w:t>
+        <w:t>körülöttük lévő</w:t>
       </w:r>
       <w:r>
         <w:t xml:space="preserve"> </w:t>
@@ -2698,28 +2639,13 @@
         <w:t>háromfajta</w:t>
       </w:r>
       <w:r>
-        <w:t xml:space="preserve"> irányítást különböztetnek meg ezek rendre a hosszanti irányba történő irányítás, oldal irányba történő irányítás </w:t>
-      </w:r>
-      <w:r>
-        <w:t>és</w:t>
-      </w:r>
-      <w:r>
-        <w:t xml:space="preserve"> az autonóm vagy </w:t>
-      </w:r>
-      <w:r>
-        <w:t xml:space="preserve">önvezető </w:t>
+        <w:t xml:space="preserve"> irányítást különböztetnek meg ezek rendre a hosszanti irányba történő irányítás, oldal irányba történő irányítás és az autonóm vagy önvezető </w:t>
       </w:r>
       <w:r>
         <w:t>irányítás,</w:t>
       </w:r>
       <w:r>
-        <w:t xml:space="preserve"> ami az első kettőben használt rendszerek kombinációja </w:t>
-      </w:r>
-      <w:r>
-        <w:t>és</w:t>
-      </w:r>
-      <w:r>
-        <w:t xml:space="preserve"> kiegészítése.</w:t>
+        <w:t xml:space="preserve"> ami az első kettőben használt rendszerek kombinációja és kiegészítése.</w:t>
       </w:r>
     </w:p>
     <w:p>
@@ -2775,20 +2701,22 @@
         <w:t xml:space="preserve">) </w:t>
       </w:r>
       <w:r>
-        <w:t>és</w:t>
-      </w:r>
+        <w:t xml:space="preserve">és </w:t>
+      </w:r>
+      <w:r>
+        <w:t>a CACC (Co-</w:t>
+      </w:r>
+      <w:proofErr w:type="spellStart"/>
+      <w:r>
+        <w:t>operative</w:t>
+      </w:r>
+      <w:proofErr w:type="spellEnd"/>
       <w:r>
         <w:t xml:space="preserve"> </w:t>
       </w:r>
-      <w:r>
-        <w:t>a CACC (</w:t>
-      </w:r>
-      <w:r>
-        <w:t>Co-</w:t>
-      </w:r>
       <w:proofErr w:type="spellStart"/>
       <w:r>
-        <w:t>operative</w:t>
+        <w:t>Adaptive</w:t>
       </w:r>
       <w:proofErr w:type="spellEnd"/>
       <w:r>
@@ -2796,7 +2724,7 @@
       </w:r>
       <w:proofErr w:type="spellStart"/>
       <w:r>
-        <w:t>Adaptive</w:t>
+        <w:t>Cruise</w:t>
       </w:r>
       <w:proofErr w:type="spellEnd"/>
       <w:r>
@@ -2804,379 +2732,362 @@
       </w:r>
       <w:proofErr w:type="spellStart"/>
       <w:r>
-        <w:t>Cruise</w:t>
+        <w:t>Control</w:t>
       </w:r>
       <w:proofErr w:type="spellEnd"/>
       <w:r>
+        <w:t>).</w:t>
+      </w:r>
+      <w:r>
+        <w:t xml:space="preserve"> Ezekben a rendszerekben a vezető feladata, hogy beállítsa a </w:t>
+      </w:r>
+      <w:r>
+        <w:t xml:space="preserve">követési </w:t>
+      </w:r>
+      <w:r>
+        <w:t>távolságot, amit az előtte lévő</w:t>
+      </w:r>
+      <w:r>
+        <w:t xml:space="preserve"> gépjárműtől</w:t>
+      </w:r>
+      <w:r>
+        <w:t xml:space="preserve"> tartani </w:t>
+      </w:r>
+      <w:r>
+        <w:t>kíván,</w:t>
+      </w:r>
+      <w:r>
         <w:t xml:space="preserve"> </w:t>
       </w:r>
+      <w:r>
+        <w:t>valamint</w:t>
+      </w:r>
+      <w:r>
+        <w:t xml:space="preserve"> a maximális </w:t>
+      </w:r>
+      <w:r>
+        <w:t xml:space="preserve">haladási </w:t>
+      </w:r>
+      <w:r>
+        <w:t>sebességet. A jármű beméri a közvetlen előtte haladó autó</w:t>
+      </w:r>
+      <w:r>
+        <w:t xml:space="preserve"> mutatóit</w:t>
+      </w:r>
+      <w:r>
+        <w:t xml:space="preserve"> és a beállított paraméterek figyelembevételével gyorsít</w:t>
+      </w:r>
+      <w:r>
+        <w:t>ja</w:t>
+      </w:r>
+      <w:r>
+        <w:t xml:space="preserve"> vagy lassít</w:t>
+      </w:r>
+      <w:r>
+        <w:t>ja a gépjármű haladását</w:t>
+      </w:r>
+      <w:r>
+        <w:t>. Sok esetben az ACC-t kiegészítik még ráfutásgátló</w:t>
+      </w:r>
+      <w:r>
+        <w:t xml:space="preserve"> rendszerrel</w:t>
+      </w:r>
+      <w:r>
+        <w:t xml:space="preserve">, </w:t>
+      </w:r>
+      <w:r>
+        <w:t>mely</w:t>
+      </w:r>
+      <w:r>
+        <w:t xml:space="preserve"> teljesen képes lefékezni az </w:t>
+      </w:r>
+      <w:r>
+        <w:t>autót,</w:t>
+      </w:r>
+      <w:r>
+        <w:t xml:space="preserve"> ha az előtte lévő megáll és a vezető erre nem reagál</w:t>
+      </w:r>
+      <w:r>
+        <w:t xml:space="preserve"> időben</w:t>
+      </w:r>
+      <w:r>
+        <w:t xml:space="preserve">. Jelenleg </w:t>
+      </w:r>
+      <w:r>
+        <w:t>fejlesztés</w:t>
+      </w:r>
+      <w:r>
+        <w:t xml:space="preserve"> alatt </w:t>
+      </w:r>
+      <w:r>
+        <w:t>áll</w:t>
+      </w:r>
+      <w:r>
+        <w:t xml:space="preserve"> egy CACC-</w:t>
+      </w:r>
       <w:proofErr w:type="spellStart"/>
       <w:r>
-        <w:t>Control</w:t>
+        <w:t>nek</w:t>
       </w:r>
       <w:proofErr w:type="spellEnd"/>
       <w:r>
-        <w:t>).</w:t>
-      </w:r>
-      <w:r>
-        <w:t xml:space="preserve"> Ezekben a rendszerekben a vezető feladata, hogy beállítsa a </w:t>
-      </w:r>
-      <w:r>
-        <w:t xml:space="preserve">követési </w:t>
-      </w:r>
-      <w:r>
-        <w:t>távolságot, amit az előtte lévő</w:t>
-      </w:r>
-      <w:r>
-        <w:t xml:space="preserve"> gépjárműtől</w:t>
-      </w:r>
-      <w:r>
-        <w:t xml:space="preserve"> tartani </w:t>
-      </w:r>
-      <w:r>
-        <w:t>kíván,</w:t>
+        <w:t xml:space="preserve"> nevezett </w:t>
+      </w:r>
+      <w:r>
+        <w:t>rendszer,</w:t>
       </w:r>
       <w:r>
         <w:t xml:space="preserve"> </w:t>
       </w:r>
       <w:r>
+        <w:t>mely</w:t>
+      </w:r>
+      <w:r>
+        <w:t xml:space="preserve"> az ACC-t </w:t>
+      </w:r>
+      <w:r>
+        <w:t>egészíti</w:t>
+      </w:r>
+      <w:r>
+        <w:t xml:space="preserve"> ki a </w:t>
+      </w:r>
+      <w:r>
+        <w:t>járművek</w:t>
+      </w:r>
+      <w:r>
+        <w:t xml:space="preserve"> </w:t>
+      </w:r>
+      <w:r>
+        <w:t>közötti</w:t>
+      </w:r>
+      <w:r>
+        <w:t xml:space="preserve"> </w:t>
+      </w:r>
+      <w:r>
+        <w:t>kommunikáció</w:t>
+      </w:r>
+      <w:r>
+        <w:t xml:space="preserve"> </w:t>
+      </w:r>
+      <w:r>
+        <w:t>képességével</w:t>
+      </w:r>
+      <w:r>
+        <w:t xml:space="preserve">. </w:t>
+      </w:r>
+      <w:r>
+        <w:t>Működésének</w:t>
+      </w:r>
+      <w:r>
+        <w:t xml:space="preserve"> </w:t>
+      </w:r>
+      <w:r>
+        <w:t>lényege</w:t>
+      </w:r>
+      <w:r>
+        <w:t xml:space="preserve">, hogy a sorban </w:t>
+      </w:r>
+      <w:r>
+        <w:t>legelöl</w:t>
+      </w:r>
+      <w:r>
+        <w:t xml:space="preserve"> </w:t>
+      </w:r>
+      <w:r>
+        <w:t>haladó</w:t>
+      </w:r>
+      <w:r>
+        <w:t xml:space="preserve"> </w:t>
+      </w:r>
+      <w:r>
+        <w:t>autó</w:t>
+      </w:r>
+      <w:r>
+        <w:t xml:space="preserve"> </w:t>
+      </w:r>
+      <w:r>
+        <w:t xml:space="preserve">továbbítja </w:t>
+      </w:r>
+      <w:r>
+        <w:t xml:space="preserve">a </w:t>
+      </w:r>
+      <w:r>
+        <w:t>mögötte haladóknak a saját sebesség változásának</w:t>
+      </w:r>
+      <w:r>
+        <w:t xml:space="preserve"> m</w:t>
+      </w:r>
+      <w:r>
+        <w:t>é</w:t>
+      </w:r>
+      <w:r>
+        <w:t>rt</w:t>
+      </w:r>
+      <w:r>
+        <w:t>é</w:t>
+      </w:r>
+      <w:r>
+        <w:t>k</w:t>
+      </w:r>
+      <w:r>
+        <w:t>é</w:t>
+      </w:r>
+      <w:r>
+        <w:t>t</w:t>
+      </w:r>
+      <w:r>
+        <w:t>,</w:t>
+      </w:r>
+      <w:r>
+        <w:t xml:space="preserve"> </w:t>
+      </w:r>
+      <w:r>
+        <w:t xml:space="preserve">igy </w:t>
+      </w:r>
+      <w:r>
+        <w:t>csökkentve azok reakcióidejét a változásra.</w:t>
+      </w:r>
+      <w:r>
+        <w:t xml:space="preserve"> </w:t>
+      </w:r>
+      <w:r>
+        <w:t xml:space="preserve">Ezzel </w:t>
+      </w:r>
+      <w:r>
+        <w:t xml:space="preserve">a technikával sok esetben </w:t>
+      </w:r>
+      <w:r>
+        <w:t>baleseteket lehet megelőzni</w:t>
+      </w:r>
+      <w:r>
+        <w:t>,</w:t>
+      </w:r>
+      <w:r>
+        <w:t xml:space="preserve"> </w:t>
+      </w:r>
+      <w:r>
         <w:t>valamint</w:t>
       </w:r>
       <w:r>
-        <w:t xml:space="preserve"> a maximális </w:t>
-      </w:r>
-      <w:r>
-        <w:t xml:space="preserve">haladási </w:t>
-      </w:r>
-      <w:r>
-        <w:t>sebességet. A jármű beméri a közvetlen előtte haladó autó</w:t>
-      </w:r>
-      <w:r>
-        <w:t xml:space="preserve"> mutatóit</w:t>
-      </w:r>
-      <w:r>
-        <w:t xml:space="preserve"> és a beállított paraméterek figyelembevételével gyorsít</w:t>
-      </w:r>
-      <w:r>
-        <w:t>ja</w:t>
-      </w:r>
-      <w:r>
-        <w:t xml:space="preserve"> vagy lassít</w:t>
-      </w:r>
-      <w:r>
-        <w:t>ja a gépjármű haladását</w:t>
-      </w:r>
-      <w:r>
-        <w:t>. Sok esetben az ACC-t kiegészítik még ráfutásgátló</w:t>
-      </w:r>
-      <w:r>
-        <w:t xml:space="preserve"> rendszerrel</w:t>
-      </w:r>
-      <w:r>
-        <w:t xml:space="preserve">, </w:t>
-      </w:r>
-      <w:r>
-        <w:t>mely</w:t>
-      </w:r>
-      <w:r>
-        <w:t xml:space="preserve"> teljesen képes lefékezni az </w:t>
-      </w:r>
-      <w:r>
-        <w:t>autót,</w:t>
-      </w:r>
-      <w:r>
-        <w:t xml:space="preserve"> ha az előtte lévő megáll és a vezető erre nem reagál</w:t>
-      </w:r>
-      <w:r>
-        <w:t xml:space="preserve"> időben</w:t>
-      </w:r>
-      <w:r>
-        <w:t xml:space="preserve">. Jelenleg </w:t>
-      </w:r>
-      <w:r>
-        <w:t>fejlesztés</w:t>
-      </w:r>
-      <w:r>
-        <w:t xml:space="preserve"> alatt </w:t>
-      </w:r>
-      <w:r>
-        <w:t>áll</w:t>
-      </w:r>
-      <w:r>
-        <w:t xml:space="preserve"> egy CACC-</w:t>
-      </w:r>
-      <w:proofErr w:type="spellStart"/>
-      <w:r>
-        <w:t>nek</w:t>
-      </w:r>
-      <w:proofErr w:type="spellEnd"/>
-      <w:r>
-        <w:t xml:space="preserve"> nevezett </w:t>
-      </w:r>
-      <w:r>
-        <w:t>rendszer,</w:t>
+        <w:t xml:space="preserve"> a forgalom áramlása is dinamikusabb</w:t>
+      </w:r>
+      <w:r>
+        <w:t>á válik</w:t>
+      </w:r>
+      <w:r>
+        <w:t>.</w:t>
+      </w:r>
+    </w:p>
+    <w:p>
+      <w:r>
+        <w:t xml:space="preserve">Oldal irányba történő irányításhoz tartoznak a sáv elhagyást jelző és sávtartó rendszerek. Ezek </w:t>
+      </w:r>
+      <w:r>
+        <w:t xml:space="preserve">a rendszerek </w:t>
+      </w:r>
+      <w:r>
+        <w:t>képi, lézeres és infravörös szenzorok adatai alapján végzi</w:t>
+      </w:r>
+      <w:r>
+        <w:t>k</w:t>
+      </w:r>
+      <w:r>
+        <w:t xml:space="preserve"> el a </w:t>
+      </w:r>
+      <w:r>
+        <w:t xml:space="preserve">kívánt </w:t>
+      </w:r>
+      <w:r>
+        <w:t>számításokat</w:t>
+      </w:r>
+      <w:r>
+        <w:t xml:space="preserve"> a biztonságos közlekedés érdekében</w:t>
+      </w:r>
+      <w:r>
+        <w:t xml:space="preserve">. A </w:t>
+      </w:r>
+      <w:r>
+        <w:t>sáv elhagyást</w:t>
       </w:r>
       <w:r>
         <w:t xml:space="preserve"> </w:t>
       </w:r>
       <w:r>
-        <w:t>mely</w:t>
-      </w:r>
-      <w:r>
-        <w:t xml:space="preserve"> az ACC-t </w:t>
-      </w:r>
-      <w:r>
-        <w:t>egészíti</w:t>
-      </w:r>
-      <w:r>
-        <w:t xml:space="preserve"> ki a </w:t>
-      </w:r>
-      <w:r>
-        <w:t>járművek</w:t>
+        <w:t>jelző</w:t>
+      </w:r>
+      <w:r>
+        <w:t xml:space="preserve"> rendszerek csak akkor jeleznek mikor </w:t>
+      </w:r>
+      <w:r>
+        <w:t>úgy</w:t>
       </w:r>
       <w:r>
         <w:t xml:space="preserve"> </w:t>
       </w:r>
       <w:r>
-        <w:t>közötti</w:t>
+        <w:t>érzékelik</w:t>
+      </w:r>
+      <w:r>
+        <w:t xml:space="preserve">, hogy az </w:t>
+      </w:r>
+      <w:r>
+        <w:t>autó</w:t>
       </w:r>
       <w:r>
         <w:t xml:space="preserve"> </w:t>
       </w:r>
       <w:r>
-        <w:t>kommunikáció</w:t>
+        <w:t>jelzés</w:t>
       </w:r>
       <w:r>
         <w:t xml:space="preserve"> </w:t>
       </w:r>
       <w:r>
-        <w:t>képességével</w:t>
-      </w:r>
-      <w:r>
-        <w:t xml:space="preserve">. </w:t>
-      </w:r>
-      <w:r>
-        <w:t>Működésének</w:t>
+        <w:t>nélkül</w:t>
       </w:r>
       <w:r>
         <w:t xml:space="preserve"> </w:t>
       </w:r>
       <w:r>
-        <w:t>lényege</w:t>
-      </w:r>
-      <w:r>
-        <w:t xml:space="preserve">, hogy a sorban </w:t>
-      </w:r>
-      <w:r>
-        <w:t>legelöl</w:t>
-      </w:r>
-      <w:r>
-        <w:t xml:space="preserve"> </w:t>
-      </w:r>
-      <w:r>
-        <w:t>haladó</w:t>
-      </w:r>
-      <w:r>
-        <w:t xml:space="preserve"> </w:t>
-      </w:r>
-      <w:r>
-        <w:t>autó</w:t>
-      </w:r>
-      <w:r>
-        <w:t xml:space="preserve"> </w:t>
-      </w:r>
-      <w:r>
-        <w:t xml:space="preserve">továbbítja </w:t>
-      </w:r>
-      <w:r>
-        <w:t xml:space="preserve">a </w:t>
-      </w:r>
-      <w:r>
-        <w:t>mögötte haladóknak a saját sebesség változásának</w:t>
-      </w:r>
-      <w:r>
-        <w:t xml:space="preserve"> m</w:t>
+        <w:t>sodródik</w:t>
+      </w:r>
+      <w:r>
+        <w:t xml:space="preserve"> le a </w:t>
+      </w:r>
+      <w:r>
+        <w:t>s</w:t>
+      </w:r>
+      <w:r>
+        <w:t>á</w:t>
+      </w:r>
+      <w:r>
+        <w:t>vról</w:t>
+      </w:r>
+      <w:r>
+        <w:t>,</w:t>
+      </w:r>
+      <w:r>
+        <w:t xml:space="preserve"> míg a </w:t>
+      </w:r>
+      <w:r>
+        <w:t>sávtartó megoldások a sávon belül próbáljak tartani az autót automatikus kormányzás segítségével.</w:t>
+      </w:r>
+    </w:p>
+    <w:p>
+      <w:pPr>
+        <w:spacing w:after="840"/>
+      </w:pPr>
+      <w:r>
+        <w:t>Megemlített rendszerek közül az u</w:t>
+      </w:r>
+      <w:r>
+        <w:t>tolsó irányítási módszer az autonóm irányítás. Ez a korábban említett k</w:t>
       </w:r>
       <w:r>
         <w:t>é</w:t>
       </w:r>
       <w:r>
-        <w:t>rt</w:t>
-      </w:r>
-      <w:r>
-        <w:t>é</w:t>
-      </w:r>
-      <w:r>
-        <w:t>k</w:t>
-      </w:r>
-      <w:r>
-        <w:t>é</w:t>
-      </w:r>
-      <w:r>
-        <w:t>t</w:t>
-      </w:r>
-      <w:r>
-        <w:t>,</w:t>
-      </w:r>
-      <w:r>
-        <w:t xml:space="preserve"> </w:t>
-      </w:r>
-      <w:r>
-        <w:t xml:space="preserve">igy </w:t>
-      </w:r>
-      <w:r>
-        <w:t xml:space="preserve">csökkentve azok </w:t>
-      </w:r>
-      <w:r>
-        <w:t>reakcióidejét</w:t>
-      </w:r>
-      <w:r>
-        <w:t xml:space="preserve"> a változásra.</w:t>
-      </w:r>
-      <w:r>
-        <w:t xml:space="preserve"> </w:t>
-      </w:r>
-      <w:r>
-        <w:t xml:space="preserve">Ezzel </w:t>
-      </w:r>
-      <w:r>
-        <w:t xml:space="preserve">a technikával sok esetben </w:t>
-      </w:r>
-      <w:r>
-        <w:t>baleseteket lehet megelőzni</w:t>
-      </w:r>
-      <w:r>
-        <w:t>,</w:t>
-      </w:r>
-      <w:r>
-        <w:t xml:space="preserve"> </w:t>
-      </w:r>
-      <w:r>
-        <w:t>valamint</w:t>
-      </w:r>
-      <w:r>
-        <w:t xml:space="preserve"> a forgalom áramlása is dinamikusabb</w:t>
-      </w:r>
-      <w:r>
-        <w:t>á válik</w:t>
-      </w:r>
-      <w:r>
-        <w:t>.</w:t>
-      </w:r>
-    </w:p>
-    <w:p>
-      <w:r>
-        <w:t xml:space="preserve">Oldal irányba történő irányításhoz tartoznak a sáv elhagyást jelző és sávtartó rendszerek. Ezek </w:t>
-      </w:r>
-      <w:r>
-        <w:t xml:space="preserve">a rendszerek </w:t>
-      </w:r>
-      <w:r>
-        <w:t>képi, lézeres és infravörös szenzorok adatai alapján végzi</w:t>
-      </w:r>
-      <w:r>
-        <w:t>k</w:t>
-      </w:r>
-      <w:r>
-        <w:t xml:space="preserve"> el a </w:t>
-      </w:r>
-      <w:r>
-        <w:t xml:space="preserve">kívánt </w:t>
-      </w:r>
-      <w:r>
-        <w:t>számításokat</w:t>
-      </w:r>
-      <w:r>
-        <w:t xml:space="preserve"> a biztonságos közlekedés érdekében</w:t>
-      </w:r>
-      <w:r>
-        <w:t xml:space="preserve">. A </w:t>
-      </w:r>
-      <w:r>
-        <w:t>sáv elhagyást</w:t>
-      </w:r>
-      <w:r>
-        <w:t xml:space="preserve"> </w:t>
-      </w:r>
-      <w:r>
-        <w:t>jelző</w:t>
-      </w:r>
-      <w:r>
-        <w:t xml:space="preserve"> rendszerek csak akkor jeleznek mikor </w:t>
-      </w:r>
-      <w:r>
-        <w:t>úgy</w:t>
-      </w:r>
-      <w:r>
-        <w:t xml:space="preserve"> </w:t>
-      </w:r>
-      <w:r>
-        <w:t>érzékelik</w:t>
-      </w:r>
-      <w:r>
-        <w:t xml:space="preserve">, hogy az </w:t>
-      </w:r>
-      <w:r>
-        <w:t>autó</w:t>
-      </w:r>
-      <w:r>
-        <w:t xml:space="preserve"> </w:t>
-      </w:r>
-      <w:r>
-        <w:t>jelzés</w:t>
-      </w:r>
-      <w:r>
-        <w:t xml:space="preserve"> </w:t>
-      </w:r>
-      <w:r>
-        <w:t>nélkül</w:t>
-      </w:r>
-      <w:r>
-        <w:t xml:space="preserve"> </w:t>
-      </w:r>
-      <w:r>
-        <w:t>sodródik</w:t>
-      </w:r>
-      <w:r>
-        <w:t xml:space="preserve"> le a </w:t>
-      </w:r>
-      <w:r>
-        <w:t>s</w:t>
-      </w:r>
-      <w:r>
-        <w:t>á</w:t>
-      </w:r>
-      <w:r>
-        <w:t>vról</w:t>
-      </w:r>
-      <w:r>
-        <w:t>,</w:t>
-      </w:r>
-      <w:r>
-        <w:t xml:space="preserve"> míg a </w:t>
-      </w:r>
-      <w:r>
-        <w:t>sávtartó megoldások a sávon belül próbáljak tartani az autót automatikus kormányzás segítségével.</w:t>
-      </w:r>
-    </w:p>
-    <w:p>
-      <w:pPr>
-        <w:spacing w:after="840"/>
-      </w:pPr>
-      <w:r>
-        <w:t>Megemlített rendszerek közül az u</w:t>
-      </w:r>
-      <w:r>
-        <w:t>tolsó irányítási módszer az autonóm irányítás. Ez a korábban említett k</w:t>
-      </w:r>
-      <w:r>
-        <w:t>é</w:t>
-      </w:r>
-      <w:r>
-        <w:t>t típus képességeit ötvözi. Az amerikai NHTSA (</w:t>
-      </w:r>
-      <w:r>
-        <w:t xml:space="preserve">National </w:t>
+        <w:t xml:space="preserve">t típus képességeit ötvözi. Az amerikai NHTSA (National </w:t>
       </w:r>
       <w:proofErr w:type="spellStart"/>
       <w:r>
@@ -3347,13 +3258,7 @@
         <w:t xml:space="preserve">bármikor </w:t>
       </w:r>
       <w:r>
-        <w:t xml:space="preserve">be kell tudnia avatkozni a folyamatba. A legfelső, négyes szinten vannak azok a járművek, amik teljesen autonómok. Minden funkciót saját maguk látnak el a teljes út során és folyamatosan figyelik a forgalmat maguk </w:t>
-      </w:r>
-      <w:r>
-        <w:t>körül</w:t>
-      </w:r>
-      <w:r>
-        <w:t>, azonban ebben az esetben is szükség van vezető jelenlétére.</w:t>
+        <w:t>be kell tudnia avatkozni a folyamatba. A legfelső, négyes szinten vannak azok a járművek, amik teljesen autonómok. Minden funkciót saját maguk látnak el a teljes út során és folyamatosan figyelik a forgalmat maguk körül, azonban ebben az esetben is szükség van vezető jelenlétére.</w:t>
       </w:r>
     </w:p>
     <w:p>
@@ -3452,10 +3357,7 @@
         <w:t xml:space="preserve">kimerik-e adni az irányítást a </w:t>
       </w:r>
       <w:r>
-        <w:t>kezük</w:t>
-      </w:r>
-      <w:r>
-        <w:t>ből</w:t>
+        <w:t>kezükből</w:t>
       </w:r>
       <w:r>
         <w:t xml:space="preserve"> és </w:t>
@@ -3542,10 +3444,7 @@
         <w:t xml:space="preserve"> cég által gyűjtött adatok alapján </w:t>
       </w:r>
       <w:r>
-        <w:t xml:space="preserve">2014-ről 2018-ra </w:t>
-      </w:r>
-      <w:r>
-        <w:t xml:space="preserve">az önvezető autók </w:t>
+        <w:t xml:space="preserve">2014-ről 2018-ra az önvezető autók </w:t>
       </w:r>
       <w:r>
         <w:t>általános elfogadottság</w:t>
@@ -3563,13 +3462,7 @@
         <w:t xml:space="preserve">nem </w:t>
       </w:r>
       <w:r>
-        <w:t>nö</w:t>
-      </w:r>
-      <w:r>
-        <w:t>vekede</w:t>
-      </w:r>
-      <w:r>
-        <w:t>tt</w:t>
+        <w:t>növekedett</w:t>
       </w:r>
       <w:r>
         <w:t>.</w:t>
@@ -4442,13 +4335,7 @@
         <w:t>,</w:t>
       </w:r>
       <w:r>
-        <w:t xml:space="preserve"> nem pedig előre meghatározott lámpa ciklusokat használ, </w:t>
-      </w:r>
-      <w:r>
-        <w:t>így</w:t>
-      </w:r>
-      <w:r>
-        <w:t xml:space="preserve"> ezeknek a rendszereknek a nagy előnye, hogy csökken az optimalizálás számítási igénye. A legelterjedtebb ilyen rendszer az úgynevezett </w:t>
+        <w:t xml:space="preserve"> nem pedig előre meghatározott lámpa ciklusokat használ, így ezeknek a rendszereknek a nagy előnye, hogy csökken az optimalizálás számítási igénye. A legelterjedtebb ilyen rendszer az úgynevezett </w:t>
       </w:r>
       <w:proofErr w:type="spellStart"/>
       <w:proofErr w:type="gramStart"/>
@@ -6173,13 +6060,7 @@
         <w:t>.</w:t>
       </w:r>
       <w:r>
-        <w:t xml:space="preserve"> Sajnos a SCATS rendszer is m</w:t>
-      </w:r>
-      <w:r>
-        <w:t>é</w:t>
-      </w:r>
-      <w:r>
-        <w:t xml:space="preserve">g csak a </w:t>
+        <w:t xml:space="preserve"> Sajnos a SCATS rendszer is még csak a </w:t>
       </w:r>
       <w:r>
         <w:t>M</w:t>
@@ -6437,10 +6318,7 @@
     </w:p>
     <w:p>
       <w:r>
-        <w:t>A legfelső szinten található egy dinamikus hálózat feltöltő</w:t>
-      </w:r>
-      <w:r>
-        <w:t xml:space="preserve"> </w:t>
+        <w:t xml:space="preserve">A legfelső szinten található egy dinamikus hálózat feltöltő </w:t>
       </w:r>
       <w:r>
         <w:t>modell</w:t>
@@ -7175,10 +7053,7 @@
       </w:r>
       <w:proofErr w:type="spellEnd"/>
       <w:r>
-        <w:t xml:space="preserve"> Systems</w:t>
-      </w:r>
-      <w:r>
-        <w:t xml:space="preserve">) </w:t>
+        <w:t xml:space="preserve"> Systems) </w:t>
       </w:r>
       <w:r>
         <w:t xml:space="preserve">szokták </w:t>
@@ -7246,13 +7121,7 @@
         <w:t>melyek</w:t>
       </w:r>
       <w:r>
-        <w:t xml:space="preserve"> segítségével s</w:t>
-      </w:r>
-      <w:r>
-        <w:t>zöveg</w:t>
-      </w:r>
-      <w:r>
-        <w:t xml:space="preserve">eket, ábrákat lehet </w:t>
+        <w:t xml:space="preserve"> segítségével szövegeket, ábrákat lehet </w:t>
       </w:r>
       <w:r>
         <w:t>megjeleníteni</w:t>
@@ -7348,10 +7217,7 @@
         <w:t xml:space="preserve"> a kombinációjával</w:t>
       </w:r>
       <w:r>
-        <w:t xml:space="preserve"> </w:t>
-      </w:r>
-      <w:r>
-        <w:t>is meg lehet valósítani</w:t>
+        <w:t xml:space="preserve"> is meg lehet valósítani</w:t>
       </w:r>
       <w:r>
         <w:t>. Többek között alkalmaznak például VMS-t</w:t>
@@ -7428,29 +7294,17 @@
         <w:t>e</w:t>
       </w:r>
       <w:r>
-        <w:t xml:space="preserve"> eset</w:t>
+        <w:t xml:space="preserve"> esetén, természetesen nem egyszerre mindkét irányba.</w:t>
+      </w:r>
+      <w:bookmarkEnd w:id="16"/>
+      <w:r>
+        <w:t xml:space="preserve"> Általában hidak, kereszteződések </w:t>
       </w:r>
       <w:r>
         <w:t>é</w:t>
       </w:r>
       <w:r>
-        <w:t>n, természetesen nem egyszerre mindkét irányba.</w:t>
-      </w:r>
-      <w:bookmarkEnd w:id="16"/>
-      <w:r>
-        <w:t xml:space="preserve"> Általában hidak, kereszteződések </w:t>
-      </w:r>
-      <w:r>
-        <w:t>é</w:t>
-      </w:r>
-      <w:r>
-        <w:t>s alagutak eset</w:t>
-      </w:r>
-      <w:r>
-        <w:t>é</w:t>
-      </w:r>
-      <w:r>
-        <w:t>ben találkozhatunk ilyen megoldással</w:t>
+        <w:t>s alagutak esetében találkozhatunk ilyen megoldással</w:t>
       </w:r>
       <w:r>
         <w:t>,</w:t>
@@ -7567,13 +7421,7 @@
       </w:r>
       <w:proofErr w:type="spellEnd"/>
       <w:r>
-        <w:t xml:space="preserve">) és különböző </w:t>
-      </w:r>
-      <w:r>
-        <w:t xml:space="preserve">útjelző </w:t>
-      </w:r>
-      <w:r>
-        <w:t xml:space="preserve">tábla. </w:t>
+        <w:t xml:space="preserve">) és különböző útjelző tábla. </w:t>
       </w:r>
       <w:r>
         <w:t xml:space="preserve">Ez a rendszer működik jelenleg is például a Golden Gate hídon. A rendszer hátránya </w:t>
@@ -7807,7 +7655,6 @@
       <w:r>
         <w:rPr>
           <w:noProof/>
-          <w:lang w:val="en-US"/>
         </w:rPr>
         <w:drawing>
           <wp:inline distT="0" distB="0" distL="0" distR="0" wp14:anchorId="7CC72485" wp14:editId="5B091D1E">
@@ -7898,7 +7745,6 @@
       <w:r>
         <w:rPr>
           <w:noProof/>
-          <w:lang w:val="en-US"/>
         </w:rPr>
         <w:lastRenderedPageBreak/>
         <w:drawing>
@@ -7966,10 +7812,7 @@
       </w:r>
       <w:bookmarkEnd w:id="20"/>
       <w:r>
-        <w:t xml:space="preserve">: </w:t>
-      </w:r>
-      <w:r>
-        <w:t xml:space="preserve">Kereszteződés elrendezése </w:t>
+        <w:t xml:space="preserve">: Kereszteződés elrendezése </w:t>
       </w:r>
       <w:r>
         <w:t>„</w:t>
@@ -8146,10 +7989,7 @@
     </w:p>
     <w:p>
       <w:r>
-        <w:t xml:space="preserve">Annak érdekében, hogy a lámpaciklusokat kézzel lehessen vezérelni implementálásra került egy GUI </w:t>
-      </w:r>
-      <w:r>
-        <w:t>(</w:t>
+        <w:t>Annak érdekében, hogy a lámpaciklusokat kézzel lehessen vezérelni implementálásra került egy GUI (</w:t>
       </w:r>
       <w:proofErr w:type="spellStart"/>
       <w:r>
@@ -8173,16 +8013,7 @@
       </w:r>
       <w:proofErr w:type="spellEnd"/>
       <w:r>
-        <w:t xml:space="preserve">) </w:t>
-      </w:r>
-      <w:r>
-        <w:t xml:space="preserve">a </w:t>
-      </w:r>
-      <w:r>
-        <w:t>szimulációs környezetben</w:t>
-      </w:r>
-      <w:r>
-        <w:t>. Ez felfogható úgy is mint egy kezelő panel, mely az operátor előtt foglal helyet és az operátor ezen keresztül képes irányítani a rendszert</w:t>
+        <w:t>) a szimulációs környezetben. Ez felfogható úgy is mint egy kezelő panel, mely az operátor előtt foglal helyet és az operátor ezen keresztül képes irányítani a rendszert</w:t>
       </w:r>
       <w:r>
         <w:t>, valamint grafikai elemek segítségével rálátása van a kereszteződésre is</w:t>
@@ -8269,19 +8100,7 @@
         <w:t>)</w:t>
       </w:r>
       <w:r>
-        <w:t>, valamint minden szimuláció előtt</w:t>
-      </w:r>
-      <w:r>
-        <w:t xml:space="preserve"> meg lehet adni</w:t>
-      </w:r>
-      <w:r>
-        <w:t xml:space="preserve">, hogy hány jármű jusson át a kereszteződésen és milyen </w:t>
-      </w:r>
-      <w:r>
-        <w:t>lámpa</w:t>
-      </w:r>
-      <w:r>
-        <w:t xml:space="preserve">ciklus típussal </w:t>
+        <w:t xml:space="preserve">, valamint minden szimuláció előtt meg lehet adni, hogy hány jármű jusson át a kereszteződésen és milyen lámpaciklus típussal </w:t>
       </w:r>
       <w:proofErr w:type="spellStart"/>
       <w:r>
@@ -8750,13 +8569,7 @@
       </w:r>
       <w:proofErr w:type="spellEnd"/>
       <w:r>
-        <w:t xml:space="preserve"> flow alapú </w:t>
-      </w:r>
-      <w:r>
-        <w:t>lámpa</w:t>
-      </w:r>
-      <w:r>
-        <w:t>ciklus futott</w:t>
+        <w:t xml:space="preserve"> flow alapú lámpaciklus futott</w:t>
       </w:r>
     </w:p>
     <w:p>
@@ -9233,7 +9046,13 @@
               <w:rPr>
                 <w:rFonts w:ascii="Times New Roman" w:hAnsi="Times New Roman" w:cs="Times New Roman"/>
               </w:rPr>
-              <w:t>Második számú</w:t>
+              <w:t xml:space="preserve">Második </w:t>
+            </w:r>
+            <w:r>
+              <w:rPr>
+                <w:rFonts w:ascii="Times New Roman" w:hAnsi="Times New Roman" w:cs="Times New Roman"/>
+              </w:rPr>
+              <w:t>típusú</w:t>
             </w:r>
           </w:p>
         </w:tc>
@@ -9274,6 +9093,7 @@
           </w:tcPr>
           <w:p>
             <w:pPr>
+              <w:ind w:firstLine="588"/>
               <w:rPr>
                 <w:rFonts w:ascii="Times New Roman" w:hAnsi="Times New Roman" w:cs="Times New Roman"/>
               </w:rPr>
@@ -9284,13 +9104,33 @@
                 <w:b/>
                 <w:bCs/>
               </w:rPr>
-              <w:t>Első számú</w:t>
-            </w:r>
-            <w:r>
-              <w:rPr>
-                <w:rFonts w:ascii="Times New Roman" w:hAnsi="Times New Roman" w:cs="Times New Roman"/>
-              </w:rPr>
-              <w:t xml:space="preserve"> a Hatodik számú helyett</w:t>
+              <w:t xml:space="preserve">Első </w:t>
+            </w:r>
+            <w:r>
+              <w:rPr>
+                <w:rFonts w:ascii="Times New Roman" w:hAnsi="Times New Roman" w:cs="Times New Roman"/>
+                <w:b/>
+                <w:bCs/>
+              </w:rPr>
+              <w:t xml:space="preserve">típusú </w:t>
+            </w:r>
+            <w:r>
+              <w:rPr>
+                <w:rFonts w:ascii="Times New Roman" w:hAnsi="Times New Roman" w:cs="Times New Roman"/>
+              </w:rPr>
+              <w:t xml:space="preserve">a Hatodik </w:t>
+            </w:r>
+            <w:r>
+              <w:rPr>
+                <w:rFonts w:ascii="Times New Roman" w:hAnsi="Times New Roman" w:cs="Times New Roman"/>
+              </w:rPr>
+              <w:t xml:space="preserve">típusú </w:t>
+            </w:r>
+            <w:r>
+              <w:rPr>
+                <w:rFonts w:ascii="Times New Roman" w:hAnsi="Times New Roman" w:cs="Times New Roman"/>
+              </w:rPr>
+              <w:t>helyett</w:t>
             </w:r>
           </w:p>
         </w:tc>
@@ -9315,7 +9155,13 @@
               <w:rPr>
                 <w:rFonts w:ascii="Times New Roman" w:hAnsi="Times New Roman" w:cs="Times New Roman"/>
               </w:rPr>
-              <w:t>Harmadik számú</w:t>
+              <w:t xml:space="preserve">Harmadik </w:t>
+            </w:r>
+            <w:r>
+              <w:rPr>
+                <w:rFonts w:ascii="Times New Roman" w:hAnsi="Times New Roman" w:cs="Times New Roman"/>
+              </w:rPr>
+              <w:t>típusú</w:t>
             </w:r>
           </w:p>
         </w:tc>
@@ -9356,6 +9202,7 @@
           </w:tcPr>
           <w:p>
             <w:pPr>
+              <w:ind w:firstLine="588"/>
               <w:rPr>
                 <w:rFonts w:ascii="Times New Roman" w:hAnsi="Times New Roman" w:cs="Times New Roman"/>
               </w:rPr>
@@ -9366,13 +9213,33 @@
                 <w:b/>
                 <w:bCs/>
               </w:rPr>
-              <w:t>Első számú</w:t>
-            </w:r>
-            <w:r>
-              <w:rPr>
-                <w:rFonts w:ascii="Times New Roman" w:hAnsi="Times New Roman" w:cs="Times New Roman"/>
-              </w:rPr>
-              <w:t xml:space="preserve"> a Második számú helyett</w:t>
+              <w:t xml:space="preserve">Első </w:t>
+            </w:r>
+            <w:r>
+              <w:rPr>
+                <w:rFonts w:ascii="Times New Roman" w:hAnsi="Times New Roman" w:cs="Times New Roman"/>
+                <w:b/>
+                <w:bCs/>
+              </w:rPr>
+              <w:t xml:space="preserve">típusú </w:t>
+            </w:r>
+            <w:r>
+              <w:rPr>
+                <w:rFonts w:ascii="Times New Roman" w:hAnsi="Times New Roman" w:cs="Times New Roman"/>
+              </w:rPr>
+              <w:t xml:space="preserve">a Második </w:t>
+            </w:r>
+            <w:r>
+              <w:rPr>
+                <w:rFonts w:ascii="Times New Roman" w:hAnsi="Times New Roman" w:cs="Times New Roman"/>
+              </w:rPr>
+              <w:t xml:space="preserve">típusú </w:t>
+            </w:r>
+            <w:r>
+              <w:rPr>
+                <w:rFonts w:ascii="Times New Roman" w:hAnsi="Times New Roman" w:cs="Times New Roman"/>
+              </w:rPr>
+              <w:t>helyett</w:t>
             </w:r>
           </w:p>
         </w:tc>
@@ -9397,7 +9264,13 @@
               <w:rPr>
                 <w:rFonts w:ascii="Times New Roman" w:hAnsi="Times New Roman" w:cs="Times New Roman"/>
               </w:rPr>
-              <w:t>Negyedik számú</w:t>
+              <w:t xml:space="preserve">Negyedik </w:t>
+            </w:r>
+            <w:r>
+              <w:rPr>
+                <w:rFonts w:ascii="Times New Roman" w:hAnsi="Times New Roman" w:cs="Times New Roman"/>
+              </w:rPr>
+              <w:t>típusú</w:t>
             </w:r>
           </w:p>
         </w:tc>
@@ -9438,6 +9311,7 @@
           </w:tcPr>
           <w:p>
             <w:pPr>
+              <w:ind w:firstLine="588"/>
               <w:rPr>
                 <w:rFonts w:ascii="Times New Roman" w:hAnsi="Times New Roman" w:cs="Times New Roman"/>
               </w:rPr>
@@ -9454,7 +9328,19 @@
               <w:rPr>
                 <w:rFonts w:ascii="Times New Roman" w:hAnsi="Times New Roman" w:cs="Times New Roman"/>
               </w:rPr>
-              <w:t xml:space="preserve"> a Nyolcadik számú helyett</w:t>
+              <w:t xml:space="preserve"> a Nyolcadik </w:t>
+            </w:r>
+            <w:r>
+              <w:rPr>
+                <w:rFonts w:ascii="Times New Roman" w:hAnsi="Times New Roman" w:cs="Times New Roman"/>
+              </w:rPr>
+              <w:t xml:space="preserve">típusú </w:t>
+            </w:r>
+            <w:r>
+              <w:rPr>
+                <w:rFonts w:ascii="Times New Roman" w:hAnsi="Times New Roman" w:cs="Times New Roman"/>
+              </w:rPr>
+              <w:t>helyett</w:t>
             </w:r>
           </w:p>
         </w:tc>
@@ -9479,7 +9365,13 @@
               <w:rPr>
                 <w:rFonts w:ascii="Times New Roman" w:hAnsi="Times New Roman" w:cs="Times New Roman"/>
               </w:rPr>
-              <w:t>Ötödik számú</w:t>
+              <w:t xml:space="preserve">Ötödik </w:t>
+            </w:r>
+            <w:r>
+              <w:rPr>
+                <w:rFonts w:ascii="Times New Roman" w:hAnsi="Times New Roman" w:cs="Times New Roman"/>
+              </w:rPr>
+              <w:t>típusú</w:t>
             </w:r>
           </w:p>
         </w:tc>
@@ -9520,6 +9412,7 @@
           </w:tcPr>
           <w:p>
             <w:pPr>
+              <w:ind w:firstLine="588"/>
               <w:rPr>
                 <w:rFonts w:ascii="Times New Roman" w:hAnsi="Times New Roman" w:cs="Times New Roman"/>
               </w:rPr>
@@ -9530,13 +9423,33 @@
                 <w:b/>
                 <w:bCs/>
               </w:rPr>
-              <w:t xml:space="preserve">Első számú </w:t>
-            </w:r>
-            <w:r>
-              <w:rPr>
-                <w:rFonts w:ascii="Times New Roman" w:hAnsi="Times New Roman" w:cs="Times New Roman"/>
-              </w:rPr>
-              <w:t>a Negyedik számú helyett</w:t>
+              <w:t xml:space="preserve">Első </w:t>
+            </w:r>
+            <w:r>
+              <w:rPr>
+                <w:rFonts w:ascii="Times New Roman" w:hAnsi="Times New Roman" w:cs="Times New Roman"/>
+                <w:b/>
+                <w:bCs/>
+              </w:rPr>
+              <w:t xml:space="preserve">típusú </w:t>
+            </w:r>
+            <w:r>
+              <w:rPr>
+                <w:rFonts w:ascii="Times New Roman" w:hAnsi="Times New Roman" w:cs="Times New Roman"/>
+              </w:rPr>
+              <w:t xml:space="preserve">a Negyedik </w:t>
+            </w:r>
+            <w:r>
+              <w:rPr>
+                <w:rFonts w:ascii="Times New Roman" w:hAnsi="Times New Roman" w:cs="Times New Roman"/>
+              </w:rPr>
+              <w:t xml:space="preserve">típusú </w:t>
+            </w:r>
+            <w:r>
+              <w:rPr>
+                <w:rFonts w:ascii="Times New Roman" w:hAnsi="Times New Roman" w:cs="Times New Roman"/>
+              </w:rPr>
+              <w:t>helyett</w:t>
             </w:r>
           </w:p>
         </w:tc>
@@ -9561,7 +9474,13 @@
               <w:rPr>
                 <w:rFonts w:ascii="Times New Roman" w:hAnsi="Times New Roman" w:cs="Times New Roman"/>
               </w:rPr>
-              <w:t>Hatodik számú</w:t>
+              <w:t xml:space="preserve">Hatodik </w:t>
+            </w:r>
+            <w:r>
+              <w:rPr>
+                <w:rFonts w:ascii="Times New Roman" w:hAnsi="Times New Roman" w:cs="Times New Roman"/>
+              </w:rPr>
+              <w:t>típusú</w:t>
             </w:r>
           </w:p>
         </w:tc>
@@ -9602,6 +9521,7 @@
           </w:tcPr>
           <w:p>
             <w:pPr>
+              <w:ind w:firstLine="588"/>
               <w:rPr>
                 <w:rFonts w:ascii="Times New Roman" w:hAnsi="Times New Roman" w:cs="Times New Roman"/>
               </w:rPr>
@@ -9612,13 +9532,33 @@
                 <w:b/>
                 <w:bCs/>
               </w:rPr>
-              <w:t xml:space="preserve">Első számú </w:t>
-            </w:r>
-            <w:r>
-              <w:rPr>
-                <w:rFonts w:ascii="Times New Roman" w:hAnsi="Times New Roman" w:cs="Times New Roman"/>
-              </w:rPr>
-              <w:t>a Második számú helyett</w:t>
+              <w:t xml:space="preserve">Első </w:t>
+            </w:r>
+            <w:r>
+              <w:rPr>
+                <w:rFonts w:ascii="Times New Roman" w:hAnsi="Times New Roman" w:cs="Times New Roman"/>
+                <w:b/>
+                <w:bCs/>
+              </w:rPr>
+              <w:t xml:space="preserve">típusú </w:t>
+            </w:r>
+            <w:r>
+              <w:rPr>
+                <w:rFonts w:ascii="Times New Roman" w:hAnsi="Times New Roman" w:cs="Times New Roman"/>
+              </w:rPr>
+              <w:t xml:space="preserve">a Második </w:t>
+            </w:r>
+            <w:r>
+              <w:rPr>
+                <w:rFonts w:ascii="Times New Roman" w:hAnsi="Times New Roman" w:cs="Times New Roman"/>
+              </w:rPr>
+              <w:t xml:space="preserve">típusú </w:t>
+            </w:r>
+            <w:r>
+              <w:rPr>
+                <w:rFonts w:ascii="Times New Roman" w:hAnsi="Times New Roman" w:cs="Times New Roman"/>
+              </w:rPr>
+              <w:t>helyett</w:t>
             </w:r>
           </w:p>
         </w:tc>
@@ -9643,7 +9583,13 @@
               <w:rPr>
                 <w:rFonts w:ascii="Times New Roman" w:hAnsi="Times New Roman" w:cs="Times New Roman"/>
               </w:rPr>
-              <w:t>Hetedik számú</w:t>
+              <w:t xml:space="preserve">Hetedik </w:t>
+            </w:r>
+            <w:r>
+              <w:rPr>
+                <w:rFonts w:ascii="Times New Roman" w:hAnsi="Times New Roman" w:cs="Times New Roman"/>
+              </w:rPr>
+              <w:t>típusú</w:t>
             </w:r>
           </w:p>
         </w:tc>
@@ -9684,6 +9630,7 @@
           </w:tcPr>
           <w:p>
             <w:pPr>
+              <w:ind w:firstLine="588"/>
               <w:rPr>
                 <w:rFonts w:ascii="Times New Roman" w:hAnsi="Times New Roman" w:cs="Times New Roman"/>
               </w:rPr>
@@ -9694,13 +9641,33 @@
                 <w:b/>
                 <w:bCs/>
               </w:rPr>
-              <w:t xml:space="preserve">Első számú </w:t>
-            </w:r>
-            <w:r>
-              <w:rPr>
-                <w:rFonts w:ascii="Times New Roman" w:hAnsi="Times New Roman" w:cs="Times New Roman"/>
-              </w:rPr>
-              <w:t>a Hatodik számú helyett</w:t>
+              <w:t xml:space="preserve">Első </w:t>
+            </w:r>
+            <w:r>
+              <w:rPr>
+                <w:rFonts w:ascii="Times New Roman" w:hAnsi="Times New Roman" w:cs="Times New Roman"/>
+                <w:b/>
+                <w:bCs/>
+              </w:rPr>
+              <w:t xml:space="preserve">típusú </w:t>
+            </w:r>
+            <w:r>
+              <w:rPr>
+                <w:rFonts w:ascii="Times New Roman" w:hAnsi="Times New Roman" w:cs="Times New Roman"/>
+              </w:rPr>
+              <w:t xml:space="preserve">a Hatodik </w:t>
+            </w:r>
+            <w:r>
+              <w:rPr>
+                <w:rFonts w:ascii="Times New Roman" w:hAnsi="Times New Roman" w:cs="Times New Roman"/>
+              </w:rPr>
+              <w:t xml:space="preserve">típusú </w:t>
+            </w:r>
+            <w:r>
+              <w:rPr>
+                <w:rFonts w:ascii="Times New Roman" w:hAnsi="Times New Roman" w:cs="Times New Roman"/>
+              </w:rPr>
+              <w:t>helyett</w:t>
             </w:r>
           </w:p>
         </w:tc>
@@ -9725,7 +9692,13 @@
               <w:rPr>
                 <w:rFonts w:ascii="Times New Roman" w:hAnsi="Times New Roman" w:cs="Times New Roman"/>
               </w:rPr>
-              <w:t>Nyolcadik számú</w:t>
+              <w:t xml:space="preserve">Nyolcadik </w:t>
+            </w:r>
+            <w:r>
+              <w:rPr>
+                <w:rFonts w:ascii="Times New Roman" w:hAnsi="Times New Roman" w:cs="Times New Roman"/>
+              </w:rPr>
+              <w:t>típusú</w:t>
             </w:r>
           </w:p>
         </w:tc>
@@ -9766,6 +9739,7 @@
           </w:tcPr>
           <w:p>
             <w:pPr>
+              <w:ind w:firstLine="588"/>
               <w:rPr>
                 <w:rFonts w:ascii="Times New Roman" w:hAnsi="Times New Roman" w:cs="Times New Roman"/>
               </w:rPr>
@@ -9776,13 +9750,33 @@
                 <w:b/>
                 <w:bCs/>
               </w:rPr>
-              <w:t>Első számú</w:t>
-            </w:r>
-            <w:r>
-              <w:rPr>
-                <w:rFonts w:ascii="Times New Roman" w:hAnsi="Times New Roman" w:cs="Times New Roman"/>
-              </w:rPr>
-              <w:t xml:space="preserve"> a Negyedik számú helyett</w:t>
+              <w:t xml:space="preserve">Első </w:t>
+            </w:r>
+            <w:r>
+              <w:rPr>
+                <w:rFonts w:ascii="Times New Roman" w:hAnsi="Times New Roman" w:cs="Times New Roman"/>
+                <w:b/>
+                <w:bCs/>
+              </w:rPr>
+              <w:t xml:space="preserve">típusú </w:t>
+            </w:r>
+            <w:r>
+              <w:rPr>
+                <w:rFonts w:ascii="Times New Roman" w:hAnsi="Times New Roman" w:cs="Times New Roman"/>
+              </w:rPr>
+              <w:t xml:space="preserve">a Negyedik </w:t>
+            </w:r>
+            <w:r>
+              <w:rPr>
+                <w:rFonts w:ascii="Times New Roman" w:hAnsi="Times New Roman" w:cs="Times New Roman"/>
+              </w:rPr>
+              <w:t xml:space="preserve">típusú </w:t>
+            </w:r>
+            <w:r>
+              <w:rPr>
+                <w:rFonts w:ascii="Times New Roman" w:hAnsi="Times New Roman" w:cs="Times New Roman"/>
+              </w:rPr>
+              <w:t>helyett</w:t>
             </w:r>
           </w:p>
         </w:tc>
@@ -9807,7 +9801,13 @@
               <w:rPr>
                 <w:rFonts w:ascii="Times New Roman" w:hAnsi="Times New Roman" w:cs="Times New Roman"/>
               </w:rPr>
-              <w:t>Kilencedik számú</w:t>
+              <w:t xml:space="preserve">Kilencedik </w:t>
+            </w:r>
+            <w:r>
+              <w:rPr>
+                <w:rFonts w:ascii="Times New Roman" w:hAnsi="Times New Roman" w:cs="Times New Roman"/>
+              </w:rPr>
+              <w:t>típusú</w:t>
             </w:r>
           </w:p>
         </w:tc>
@@ -9848,6 +9848,7 @@
           </w:tcPr>
           <w:p>
             <w:pPr>
+              <w:ind w:firstLine="588"/>
               <w:rPr>
                 <w:rFonts w:ascii="Times New Roman" w:hAnsi="Times New Roman" w:cs="Times New Roman"/>
               </w:rPr>
@@ -9858,13 +9859,21 @@
                 <w:b/>
                 <w:bCs/>
               </w:rPr>
-              <w:t>Első számú</w:t>
-            </w:r>
-            <w:r>
-              <w:rPr>
-                <w:rFonts w:ascii="Times New Roman" w:hAnsi="Times New Roman" w:cs="Times New Roman"/>
-              </w:rPr>
-              <w:t xml:space="preserve"> a Nyolcadik számú helyett</w:t>
+              <w:t xml:space="preserve">Első </w:t>
+            </w:r>
+            <w:r>
+              <w:rPr>
+                <w:rFonts w:ascii="Times New Roman" w:hAnsi="Times New Roman" w:cs="Times New Roman"/>
+                <w:b/>
+                <w:bCs/>
+              </w:rPr>
+              <w:t xml:space="preserve">típusú </w:t>
+            </w:r>
+            <w:r>
+              <w:rPr>
+                <w:rFonts w:ascii="Times New Roman" w:hAnsi="Times New Roman" w:cs="Times New Roman"/>
+              </w:rPr>
+              <w:t>a Nyolcadik számú helyett</w:t>
             </w:r>
           </w:p>
         </w:tc>
@@ -9882,13 +9891,963 @@
     </w:p>
     <w:p>
       <w:pPr>
+        <w:pStyle w:val="Cmsor3"/>
+      </w:pPr>
+      <w:r>
+        <w:lastRenderedPageBreak/>
+        <w:t>Kereszteződés autonóm alkalmazkodása a kialakult forgalmi helyzethez a lámpák segítségével</w:t>
+      </w:r>
+    </w:p>
+    <w:p>
+      <w:r>
+        <w:t>A kereszteződés autonóm módon</w:t>
+      </w:r>
+      <w:r>
+        <w:t>, visszacsatolás segítségével</w:t>
+      </w:r>
+      <w:r>
+        <w:t>, kezelői beavatkozás nélkül képes alkalmazkodni a kereszteződésben, a különböző irányokon kialakult forgalmi szituációhoz</w:t>
+      </w:r>
+      <w:r>
+        <w:t>. A rendszer folyamatosan figyeli a járművek számát a különböző irányokon, valamint különböző, a programba előre betáplált forgalmi mintákat keres a torlódás felismeréséhez. Az említett tényezők vizsgálatával a kereszteződés képes állítani a zöld jelzések hosszát a különböző irányokon, valamint a következő lámpaciklus típust is képes kiválasztani kezelői beavatkozás nélkül.</w:t>
+      </w:r>
+    </w:p>
+    <w:p>
+      <w:r>
+        <w:t xml:space="preserve">A következő lámpaciklus típus meghatározásához a rendszer a már korábban említett módon, </w:t>
+      </w:r>
+      <w:r>
+        <w:t xml:space="preserve">különböző forgalmi szituációk fennállását figyeli bizonyos pozíciókon attól függően, hogy az adott irányon hány sávon lehet haladni. A vizsgálati mátrix egy </w:t>
+      </w:r>
+      <w:r>
+        <w:rPr>
+          <w:i/>
+          <w:iCs/>
+        </w:rPr>
+        <w:t>2xM</w:t>
+      </w:r>
+      <w:r>
+        <w:t xml:space="preserve">-es mátrix, ahol </w:t>
+      </w:r>
+      <w:r>
+        <w:rPr>
+          <w:i/>
+          <w:iCs/>
+        </w:rPr>
+        <w:t>M</w:t>
+      </w:r>
+      <w:r>
+        <w:t xml:space="preserve"> a kereszteződés belseje felé haladó </w:t>
+      </w:r>
+      <w:r>
+        <w:t>sávok</w:t>
+      </w:r>
+      <w:r>
+        <w:t xml:space="preserve"> száma az adott irányon, minden irányra meghatározásra kerül egy ilyen mátrix. </w:t>
+      </w:r>
+      <w:r>
+        <w:t xml:space="preserve">A mátrix sorait a kereszteződés </w:t>
+      </w:r>
+      <w:r>
+        <w:t>belépő pozíciójától</w:t>
+      </w:r>
+      <w:r>
+        <w:t xml:space="preserve"> számított </w:t>
+      </w:r>
+      <w:r>
+        <w:t>harmadik</w:t>
+      </w:r>
+      <w:r>
+        <w:t xml:space="preserve"> és </w:t>
+      </w:r>
+      <w:r>
+        <w:t>negyedik</w:t>
+      </w:r>
+      <w:r>
+        <w:t xml:space="preserve"> pozíció adja, ezen pozíciók láthatóak az alábbi ábrán jelölve</w:t>
+      </w:r>
+      <w:r>
+        <w:t xml:space="preserve"> abban az </w:t>
+      </w:r>
+      <w:r>
+        <w:t>esetben,</w:t>
+      </w:r>
+      <w:r>
+        <w:t xml:space="preserve"> ha két sáv halad a kereszteződés belseje felé a jelölt irányon</w:t>
+      </w:r>
+      <w:r>
+        <w:t>.</w:t>
+      </w:r>
+      <w:r>
+        <w:t xml:space="preserve"> Tehát ezen mátrixok lehetnek </w:t>
+      </w:r>
+      <w:r>
+        <w:rPr>
+          <w:i/>
+          <w:iCs/>
+        </w:rPr>
+        <w:t>2x1</w:t>
+      </w:r>
+      <w:r>
+        <w:t xml:space="preserve">-es, </w:t>
+      </w:r>
+      <w:r>
+        <w:rPr>
+          <w:i/>
+          <w:iCs/>
+        </w:rPr>
+        <w:t>2x2</w:t>
+      </w:r>
+      <w:r>
+        <w:t xml:space="preserve">-es, valamit </w:t>
+      </w:r>
+      <w:r>
+        <w:rPr>
+          <w:i/>
+          <w:iCs/>
+        </w:rPr>
+        <w:t>2x3</w:t>
+      </w:r>
+      <w:r>
+        <w:t>-as mátrixok.</w:t>
+      </w:r>
+    </w:p>
+    <w:p>
+      <w:pPr>
+        <w:ind w:firstLine="0"/>
+      </w:pPr>
+      <w:r>
+        <w:rPr>
+          <w:noProof/>
+        </w:rPr>
+        <w:drawing>
+          <wp:inline distT="0" distB="0" distL="0" distR="0" wp14:anchorId="00812C29" wp14:editId="18AE3D93">
+            <wp:extent cx="5394960" cy="3131820"/>
+            <wp:effectExtent l="0" t="0" r="0" b="0"/>
+            <wp:docPr id="14" name="Kép 14"/>
+            <wp:cNvGraphicFramePr>
+              <a:graphicFrameLocks xmlns:a="http://schemas.openxmlformats.org/drawingml/2006/main" noChangeAspect="1"/>
+            </wp:cNvGraphicFramePr>
+            <a:graphic xmlns:a="http://schemas.openxmlformats.org/drawingml/2006/main">
+              <a:graphicData uri="http://schemas.openxmlformats.org/drawingml/2006/picture">
+                <pic:pic xmlns:pic="http://schemas.openxmlformats.org/drawingml/2006/picture">
+                  <pic:nvPicPr>
+                    <pic:cNvPr id="0" name="Picture 10"/>
+                    <pic:cNvPicPr>
+                      <a:picLocks noChangeAspect="1" noChangeArrowheads="1"/>
+                    </pic:cNvPicPr>
+                  </pic:nvPicPr>
+                  <pic:blipFill>
+                    <a:blip r:embed="rId21">
+                      <a:extLst>
+                        <a:ext uri="{28A0092B-C50C-407E-A947-70E740481C1C}">
+                          <a14:useLocalDpi xmlns:a14="http://schemas.microsoft.com/office/drawing/2010/main" val="0"/>
+                        </a:ext>
+                      </a:extLst>
+                    </a:blip>
+                    <a:srcRect/>
+                    <a:stretch>
+                      <a:fillRect/>
+                    </a:stretch>
+                  </pic:blipFill>
+                  <pic:spPr bwMode="auto">
+                    <a:xfrm>
+                      <a:off x="0" y="0"/>
+                      <a:ext cx="5394960" cy="3131820"/>
+                    </a:xfrm>
+                    <a:prstGeom prst="rect">
+                      <a:avLst/>
+                    </a:prstGeom>
+                    <a:noFill/>
+                    <a:ln>
+                      <a:noFill/>
+                    </a:ln>
+                  </pic:spPr>
+                </pic:pic>
+              </a:graphicData>
+            </a:graphic>
+          </wp:inline>
+        </w:drawing>
+      </w:r>
+    </w:p>
+    <w:p>
+      <w:pPr>
+        <w:ind w:firstLine="0"/>
+      </w:pPr>
+      <w:r>
+        <w:t xml:space="preserve">A mátrix első sorának eleme(i) abban az esetben lesznek </w:t>
+      </w:r>
+      <w:r>
+        <w:rPr>
+          <w:i/>
+          <w:iCs/>
+        </w:rPr>
+        <w:t>1</w:t>
+      </w:r>
+      <w:r>
+        <w:t>-es értékűek, ha az adott pozícióban tartózkodik jármű, a mátrix második sorának eleme</w:t>
+      </w:r>
+      <w:r>
+        <w:t>(i)</w:t>
+      </w:r>
+      <w:r>
+        <w:t xml:space="preserve"> abban az esetben lesznek </w:t>
+      </w:r>
+      <w:r>
+        <w:rPr>
+          <w:i/>
+          <w:iCs/>
+        </w:rPr>
+        <w:t>1</w:t>
+      </w:r>
+      <w:r>
+        <w:t xml:space="preserve">-es értékűek, ha az adott pozícióban tartózkodik jármű, valamint ez a jármű nem </w:t>
+      </w:r>
+      <w:r>
+        <w:lastRenderedPageBreak/>
+        <w:t>tud tovább haladni</w:t>
+      </w:r>
+      <w:r>
+        <w:t>, ha a feltételek nem teljesülnek akkor az elemek értéke</w:t>
+      </w:r>
+      <w:r>
+        <w:t xml:space="preserve"> </w:t>
+      </w:r>
+      <w:r>
+        <w:rPr>
+          <w:i/>
+          <w:iCs/>
+        </w:rPr>
+        <w:t>0</w:t>
+      </w:r>
+      <w:r>
+        <w:t xml:space="preserve"> lesz</w:t>
+      </w:r>
+      <w:r>
+        <w:t xml:space="preserve">. Abban az </w:t>
+      </w:r>
+      <w:r>
+        <w:t>esetben,</w:t>
+      </w:r>
+      <w:r>
+        <w:t xml:space="preserve"> ha a második sor második feltétele is teljesül nagy valószínűséggel mondható, hogy az adott sorban végig állnak járművek tehát nem kell vizsgálni az adott pozíciótól beljebb található pozíciókat.</w:t>
+      </w:r>
+      <w:r>
+        <w:t xml:space="preserve"> Az </w:t>
+      </w:r>
+      <w:r>
+        <w:rPr>
+          <w:i/>
+          <w:iCs/>
+        </w:rPr>
+        <w:t>N</w:t>
+      </w:r>
+      <w:r>
+        <w:t xml:space="preserve">-edik sávban tehát akkor beszélünk torlódásról, ha az </w:t>
+      </w:r>
+      <w:r>
+        <w:rPr>
+          <w:i/>
+          <w:iCs/>
+        </w:rPr>
+        <w:t>A</w:t>
+      </w:r>
+      <w:r>
+        <w:t xml:space="preserve"> mátrix </w:t>
+      </w:r>
+      <w:r>
+        <w:rPr>
+          <w:i/>
+          <w:iCs/>
+        </w:rPr>
+        <w:t>A</w:t>
+      </w:r>
+      <w:r>
+        <w:rPr>
+          <w:i/>
+          <w:iCs/>
+          <w:vertAlign w:val="subscript"/>
+        </w:rPr>
+        <w:t>1n</w:t>
+      </w:r>
+      <w:r>
+        <w:t xml:space="preserve"> és </w:t>
+      </w:r>
+      <w:r>
+        <w:rPr>
+          <w:i/>
+          <w:iCs/>
+        </w:rPr>
+        <w:t>A</w:t>
+      </w:r>
+      <w:r>
+        <w:rPr>
+          <w:i/>
+          <w:iCs/>
+          <w:vertAlign w:val="subscript"/>
+        </w:rPr>
+        <w:t>2n</w:t>
+      </w:r>
+      <w:r>
+        <w:t xml:space="preserve"> eleme is 1-es értékű</w:t>
+      </w:r>
+      <w:r>
+        <w:t>, ebben az esetben egy logikai igaz érték kerül megadásra az adott irányra mely jelzi, hogy az adott irányon torlódás keletkezett.</w:t>
+      </w:r>
+    </w:p>
+    <w:p>
+      <w:r>
+        <w:t>A zöld jelzések hosszának meghatározásához a rendszer a járművek számát</w:t>
+      </w:r>
+      <w:r>
+        <w:t>, valamint a torlódások létezését</w:t>
+      </w:r>
+      <w:r>
+        <w:t xml:space="preserve"> követi nyomon</w:t>
+      </w:r>
+      <w:r>
+        <w:t xml:space="preserve"> melyet a korábban említett, külön minden irányra meghatározott logikai 1-es érték reprezentál</w:t>
+      </w:r>
+      <w:r>
+        <w:t xml:space="preserve">. Minden zöld jelzés </w:t>
+      </w:r>
+      <w:proofErr w:type="spellStart"/>
+      <w:r>
+        <w:t>érvényrejutása</w:t>
+      </w:r>
+      <w:proofErr w:type="spellEnd"/>
+      <w:r>
+        <w:t xml:space="preserve"> előtt megvizsgálja, hogy az adott irányon hány jármű tartózkodik az adott irányon</w:t>
+      </w:r>
+      <w:r>
+        <w:t>, továbbá, hogy tapasztalható e torlódás az adott irányon</w:t>
+      </w:r>
+      <w:r>
+        <w:t xml:space="preserve"> és ez alapján határozza meg a zöld jelzést az adott irányon</w:t>
+      </w:r>
+      <w:r>
+        <w:t xml:space="preserve">. A járműveket két csoportba osztja a számlálás során, vannak a közeli pozíciókra eső járművek, melyek </w:t>
+      </w:r>
+      <w:r>
+        <w:t>az egyes lámpákhoz legközelebbi három pozícióban találhatóak, valamint vannak a távoli járművek melyek az említett két pozíció utáni nyolc pozícióban találhatóak.</w:t>
+      </w:r>
+      <w:r>
+        <w:t xml:space="preserve"> A rendszer a következő zöld jelzésnek a hosszát ezen járműszámok, valamint a torlódás vizsgálatának segítségével határozza meg a következő szabályok mentén. A szabályok eltérnek attól függően, hogy az adott irányon egy, kettő vagy három sávon lehet haladni a kereszteződés belseje felé.</w:t>
+      </w:r>
+    </w:p>
+    <w:p>
+      <w:pPr>
+        <w:pStyle w:val="Listaszerbekezds"/>
+        <w:numPr>
+          <w:ilvl w:val="0"/>
+          <w:numId w:val="24"/>
+        </w:numPr>
+      </w:pPr>
+      <w:r>
+        <w:t>Abban az esetben, ha egy sávon lehet haladni a kereszteződés belseje felé az adott irányon:</w:t>
+      </w:r>
+    </w:p>
+    <w:p>
+      <w:pPr>
+        <w:pStyle w:val="Listaszerbekezds"/>
+        <w:ind w:left="1440" w:firstLine="0"/>
+      </w:pPr>
+      <m:oMathPara>
+        <m:oMath>
+          <m:r>
+            <w:rPr>
+              <w:rFonts w:ascii="Cambria Math" w:hAnsi="Cambria Math"/>
+            </w:rPr>
+            <m:t>greenLength=</m:t>
+          </m:r>
+          <m:d>
+            <m:dPr>
+              <m:begChr m:val="{"/>
+              <m:endChr m:val=""/>
+              <m:ctrlPr>
+                <w:rPr>
+                  <w:rFonts w:ascii="Cambria Math" w:hAnsi="Cambria Math"/>
+                  <w:i/>
+                </w:rPr>
+              </m:ctrlPr>
+            </m:dPr>
+            <m:e>
+              <m:eqArr>
+                <m:eqArrPr>
+                  <m:ctrlPr>
+                    <w:rPr>
+                      <w:rFonts w:ascii="Cambria Math" w:hAnsi="Cambria Math"/>
+                      <w:i/>
+                    </w:rPr>
+                  </m:ctrlPr>
+                </m:eqArrPr>
+                <m:e>
+                  <m:r>
+                    <w:rPr>
+                      <w:rFonts w:ascii="Cambria Math" w:hAnsi="Cambria Math"/>
+                    </w:rPr>
+                    <m:t xml:space="preserve">1, </m:t>
+                  </m:r>
+                  <m:r>
+                    <w:rPr>
+                      <w:rFonts w:ascii="Cambria Math" w:hAnsi="Cambria Math"/>
+                    </w:rPr>
+                    <m:t>ha closeCntr≤1</m:t>
+                  </m:r>
+                </m:e>
+                <m:e>
+                  <m:r>
+                    <w:rPr>
+                      <w:rFonts w:ascii="Cambria Math" w:hAnsi="Cambria Math"/>
+                    </w:rPr>
+                    <m:t>4,ha 2≤closeCntr≤3 és farCntr</m:t>
+                  </m:r>
+                  <m:r>
+                    <w:rPr>
+                      <w:rFonts w:ascii="Cambria Math" w:hAnsi="Cambria Math"/>
+                    </w:rPr>
+                    <m:t>&lt;</m:t>
+                  </m:r>
+                  <m:r>
+                    <w:rPr>
+                      <w:rFonts w:ascii="Cambria Math" w:hAnsi="Cambria Math"/>
+                    </w:rPr>
+                    <m:t>2</m:t>
+                  </m:r>
+                  <m:ctrlPr>
+                    <w:rPr>
+                      <w:rFonts w:ascii="Cambria Math" w:eastAsia="Cambria Math" w:hAnsi="Cambria Math" w:cs="Cambria Math"/>
+                      <w:i/>
+                    </w:rPr>
+                  </m:ctrlPr>
+                </m:e>
+                <m:e>
+                  <m:r>
+                    <w:rPr>
+                      <w:rFonts w:ascii="Cambria Math" w:eastAsia="Cambria Math" w:hAnsi="Cambria Math" w:cs="Cambria Math"/>
+                    </w:rPr>
+                    <m:t xml:space="preserve">8, </m:t>
+                  </m:r>
+                  <m:r>
+                    <w:rPr>
+                      <w:rFonts w:ascii="Cambria Math" w:hAnsi="Cambria Math"/>
+                    </w:rPr>
+                    <m:t xml:space="preserve">ha </m:t>
+                  </m:r>
+                  <m:r>
+                    <w:rPr>
+                      <w:rFonts w:ascii="Cambria Math" w:hAnsi="Cambria Math"/>
+                    </w:rPr>
+                    <m:t>3</m:t>
+                  </m:r>
+                  <m:r>
+                    <w:rPr>
+                      <w:rFonts w:ascii="Cambria Math" w:hAnsi="Cambria Math"/>
+                    </w:rPr>
+                    <m:t>≤closeCntr≤</m:t>
+                  </m:r>
+                  <m:r>
+                    <w:rPr>
+                      <w:rFonts w:ascii="Cambria Math" w:hAnsi="Cambria Math"/>
+                    </w:rPr>
+                    <m:t>4</m:t>
+                  </m:r>
+                  <m:r>
+                    <w:rPr>
+                      <w:rFonts w:ascii="Cambria Math" w:hAnsi="Cambria Math"/>
+                    </w:rPr>
+                    <m:t xml:space="preserve"> és farCntr</m:t>
+                  </m:r>
+                  <m:r>
+                    <w:rPr>
+                      <w:rFonts w:ascii="Cambria Math" w:hAnsi="Cambria Math"/>
+                    </w:rPr>
+                    <m:t>&gt;5</m:t>
+                  </m:r>
+                  <m:ctrlPr>
+                    <w:rPr>
+                      <w:rFonts w:ascii="Cambria Math" w:eastAsia="Cambria Math" w:hAnsi="Cambria Math" w:cs="Cambria Math"/>
+                      <w:i/>
+                    </w:rPr>
+                  </m:ctrlPr>
+                </m:e>
+                <m:e>
+                  <m:r>
+                    <w:rPr>
+                      <w:rFonts w:ascii="Cambria Math" w:eastAsia="Cambria Math" w:hAnsi="Cambria Math" w:cs="Cambria Math"/>
+                    </w:rPr>
+                    <m:t xml:space="preserve">10, </m:t>
+                  </m:r>
+                  <m:r>
+                    <w:rPr>
+                      <w:rFonts w:ascii="Cambria Math" w:eastAsia="Cambria Math" w:hAnsi="Cambria Math" w:cs="Cambria Math"/>
+                    </w:rPr>
+                    <m:t>ha jamBool=1</m:t>
+                  </m:r>
+                  <m:ctrlPr>
+                    <w:rPr>
+                      <w:rFonts w:ascii="Cambria Math" w:eastAsia="Cambria Math" w:hAnsi="Cambria Math" w:cs="Cambria Math"/>
+                      <w:i/>
+                    </w:rPr>
+                  </m:ctrlPr>
+                </m:e>
+                <m:e>
+                  <m:r>
+                    <w:rPr>
+                      <w:rFonts w:ascii="Cambria Math" w:eastAsia="Cambria Math" w:hAnsi="Cambria Math" w:cs="Cambria Math"/>
+                    </w:rPr>
+                    <m:t>6, minden más esetben</m:t>
+                  </m:r>
+                </m:e>
+              </m:eqArr>
+            </m:e>
+          </m:d>
+        </m:oMath>
+      </m:oMathPara>
+    </w:p>
+    <w:p>
+      <w:pPr>
+        <w:pStyle w:val="Listaszerbekezds"/>
+        <w:numPr>
+          <w:ilvl w:val="0"/>
+          <w:numId w:val="24"/>
+        </w:numPr>
+      </w:pPr>
+      <w:r>
+        <w:t xml:space="preserve">Abban az esetben, ha </w:t>
+      </w:r>
+      <w:r>
+        <w:t>két</w:t>
+      </w:r>
+      <w:r>
+        <w:t xml:space="preserve"> sávon lehet haladni a kereszteződés belseje felé az adott irányon</w:t>
+      </w:r>
+      <w:r>
+        <w:t>:</w:t>
+      </w:r>
+    </w:p>
+    <w:p>
+      <w:pPr>
+        <w:pStyle w:val="Listaszerbekezds"/>
+        <w:ind w:left="1440" w:firstLine="0"/>
+      </w:pPr>
+      <m:oMathPara>
+        <m:oMath>
+          <m:r>
+            <w:rPr>
+              <w:rFonts w:ascii="Cambria Math" w:hAnsi="Cambria Math"/>
+            </w:rPr>
+            <m:t>greenLength</m:t>
+          </m:r>
+          <m:r>
+            <w:rPr>
+              <w:rFonts w:ascii="Cambria Math" w:hAnsi="Cambria Math"/>
+            </w:rPr>
+            <m:t>=</m:t>
+          </m:r>
+          <m:d>
+            <m:dPr>
+              <m:begChr m:val="{"/>
+              <m:endChr m:val=""/>
+              <m:ctrlPr>
+                <w:rPr>
+                  <w:rFonts w:ascii="Cambria Math" w:hAnsi="Cambria Math"/>
+                  <w:i/>
+                </w:rPr>
+              </m:ctrlPr>
+            </m:dPr>
+            <m:e>
+              <m:eqArr>
+                <m:eqArrPr>
+                  <m:ctrlPr>
+                    <w:rPr>
+                      <w:rFonts w:ascii="Cambria Math" w:hAnsi="Cambria Math"/>
+                      <w:i/>
+                    </w:rPr>
+                  </m:ctrlPr>
+                </m:eqArrPr>
+                <m:e>
+                  <m:r>
+                    <w:rPr>
+                      <w:rFonts w:ascii="Cambria Math" w:hAnsi="Cambria Math"/>
+                    </w:rPr>
+                    <m:t xml:space="preserve">1, </m:t>
+                  </m:r>
+                  <m:r>
+                    <w:rPr>
+                      <w:rFonts w:ascii="Cambria Math" w:hAnsi="Cambria Math"/>
+                    </w:rPr>
+                    <m:t>ha closeCntr≤1</m:t>
+                  </m:r>
+                </m:e>
+                <m:e>
+                  <m:r>
+                    <w:rPr>
+                      <w:rFonts w:ascii="Cambria Math" w:hAnsi="Cambria Math"/>
+                    </w:rPr>
+                    <m:t>4,ha 2≤closeCntr≤</m:t>
+                  </m:r>
+                  <m:r>
+                    <w:rPr>
+                      <w:rFonts w:ascii="Cambria Math" w:hAnsi="Cambria Math"/>
+                    </w:rPr>
+                    <m:t>4</m:t>
+                  </m:r>
+                  <m:r>
+                    <w:rPr>
+                      <w:rFonts w:ascii="Cambria Math" w:hAnsi="Cambria Math"/>
+                    </w:rPr>
+                    <m:t xml:space="preserve"> és farCntr</m:t>
+                  </m:r>
+                  <m:r>
+                    <w:rPr>
+                      <w:rFonts w:ascii="Cambria Math" w:hAnsi="Cambria Math"/>
+                    </w:rPr>
+                    <m:t>&lt;</m:t>
+                  </m:r>
+                  <m:r>
+                    <w:rPr>
+                      <w:rFonts w:ascii="Cambria Math" w:hAnsi="Cambria Math"/>
+                    </w:rPr>
+                    <m:t>2</m:t>
+                  </m:r>
+                  <m:ctrlPr>
+                    <w:rPr>
+                      <w:rFonts w:ascii="Cambria Math" w:eastAsia="Cambria Math" w:hAnsi="Cambria Math" w:cs="Cambria Math"/>
+                      <w:i/>
+                    </w:rPr>
+                  </m:ctrlPr>
+                </m:e>
+                <m:e>
+                  <m:r>
+                    <w:rPr>
+                      <w:rFonts w:ascii="Cambria Math" w:eastAsia="Cambria Math" w:hAnsi="Cambria Math" w:cs="Cambria Math"/>
+                    </w:rPr>
+                    <m:t xml:space="preserve">8, </m:t>
+                  </m:r>
+                  <m:r>
+                    <w:rPr>
+                      <w:rFonts w:ascii="Cambria Math" w:hAnsi="Cambria Math"/>
+                    </w:rPr>
+                    <m:t xml:space="preserve">ha </m:t>
+                  </m:r>
+                  <m:r>
+                    <w:rPr>
+                      <w:rFonts w:ascii="Cambria Math" w:hAnsi="Cambria Math"/>
+                    </w:rPr>
+                    <m:t>4</m:t>
+                  </m:r>
+                  <m:r>
+                    <w:rPr>
+                      <w:rFonts w:ascii="Cambria Math" w:hAnsi="Cambria Math"/>
+                    </w:rPr>
+                    <m:t>≤closeCntr≤</m:t>
+                  </m:r>
+                  <m:r>
+                    <w:rPr>
+                      <w:rFonts w:ascii="Cambria Math" w:hAnsi="Cambria Math"/>
+                    </w:rPr>
+                    <m:t>6</m:t>
+                  </m:r>
+                  <m:r>
+                    <w:rPr>
+                      <w:rFonts w:ascii="Cambria Math" w:hAnsi="Cambria Math"/>
+                    </w:rPr>
+                    <m:t xml:space="preserve"> és farCntr&gt;</m:t>
+                  </m:r>
+                  <m:r>
+                    <w:rPr>
+                      <w:rFonts w:ascii="Cambria Math" w:hAnsi="Cambria Math"/>
+                    </w:rPr>
+                    <m:t>7</m:t>
+                  </m:r>
+                  <m:ctrlPr>
+                    <w:rPr>
+                      <w:rFonts w:ascii="Cambria Math" w:eastAsia="Cambria Math" w:hAnsi="Cambria Math" w:cs="Cambria Math"/>
+                      <w:i/>
+                    </w:rPr>
+                  </m:ctrlPr>
+                </m:e>
+                <m:e>
+                  <m:r>
+                    <w:rPr>
+                      <w:rFonts w:ascii="Cambria Math" w:eastAsia="Cambria Math" w:hAnsi="Cambria Math" w:cs="Cambria Math"/>
+                    </w:rPr>
+                    <m:t xml:space="preserve">10, </m:t>
+                  </m:r>
+                  <m:r>
+                    <w:rPr>
+                      <w:rFonts w:ascii="Cambria Math" w:eastAsia="Cambria Math" w:hAnsi="Cambria Math" w:cs="Cambria Math"/>
+                    </w:rPr>
+                    <m:t>ha jamBool=1</m:t>
+                  </m:r>
+                  <m:ctrlPr>
+                    <w:rPr>
+                      <w:rFonts w:ascii="Cambria Math" w:eastAsia="Cambria Math" w:hAnsi="Cambria Math" w:cs="Cambria Math"/>
+                      <w:i/>
+                    </w:rPr>
+                  </m:ctrlPr>
+                </m:e>
+                <m:e>
+                  <m:r>
+                    <w:rPr>
+                      <w:rFonts w:ascii="Cambria Math" w:eastAsia="Cambria Math" w:hAnsi="Cambria Math" w:cs="Cambria Math"/>
+                    </w:rPr>
+                    <m:t>6, minden más esetben</m:t>
+                  </m:r>
+                </m:e>
+              </m:eqArr>
+            </m:e>
+          </m:d>
+        </m:oMath>
+      </m:oMathPara>
+    </w:p>
+    <w:p>
+      <w:pPr>
+        <w:pStyle w:val="Listaszerbekezds"/>
+        <w:numPr>
+          <w:ilvl w:val="0"/>
+          <w:numId w:val="24"/>
+        </w:numPr>
+      </w:pPr>
+      <w:r>
+        <w:t xml:space="preserve">Abban az esetben, ha </w:t>
+      </w:r>
+      <w:r>
+        <w:t>három</w:t>
+      </w:r>
+      <w:r>
+        <w:t xml:space="preserve"> sávon lehet haladni a kereszteződés belseje felé az adott irányon:</w:t>
+      </w:r>
+    </w:p>
+    <w:p>
+      <w:pPr>
+        <w:pStyle w:val="Listaszerbekezds"/>
+        <w:ind w:left="1440" w:firstLine="0"/>
+      </w:pPr>
+      <m:oMathPara>
+        <m:oMath>
+          <m:r>
+            <w:rPr>
+              <w:rFonts w:ascii="Cambria Math" w:hAnsi="Cambria Math"/>
+            </w:rPr>
+            <w:lastRenderedPageBreak/>
+            <m:t>greenLength=</m:t>
+          </m:r>
+          <m:d>
+            <m:dPr>
+              <m:begChr m:val="{"/>
+              <m:endChr m:val=""/>
+              <m:ctrlPr>
+                <w:rPr>
+                  <w:rFonts w:ascii="Cambria Math" w:hAnsi="Cambria Math"/>
+                  <w:i/>
+                </w:rPr>
+              </m:ctrlPr>
+            </m:dPr>
+            <m:e>
+              <m:eqArr>
+                <m:eqArrPr>
+                  <m:ctrlPr>
+                    <w:rPr>
+                      <w:rFonts w:ascii="Cambria Math" w:hAnsi="Cambria Math"/>
+                      <w:i/>
+                    </w:rPr>
+                  </m:ctrlPr>
+                </m:eqArrPr>
+                <m:e>
+                  <m:r>
+                    <w:rPr>
+                      <w:rFonts w:ascii="Cambria Math" w:hAnsi="Cambria Math"/>
+                    </w:rPr>
+                    <m:t xml:space="preserve">1, </m:t>
+                  </m:r>
+                  <m:r>
+                    <w:rPr>
+                      <w:rFonts w:ascii="Cambria Math" w:hAnsi="Cambria Math"/>
+                    </w:rPr>
+                    <m:t>ha closeCntr≤1</m:t>
+                  </m:r>
+                </m:e>
+                <m:e>
+                  <m:r>
+                    <w:rPr>
+                      <w:rFonts w:ascii="Cambria Math" w:hAnsi="Cambria Math"/>
+                    </w:rPr>
+                    <m:t xml:space="preserve">4,ha </m:t>
+                  </m:r>
+                  <m:r>
+                    <w:rPr>
+                      <w:rFonts w:ascii="Cambria Math" w:hAnsi="Cambria Math"/>
+                    </w:rPr>
+                    <m:t>3</m:t>
+                  </m:r>
+                  <m:r>
+                    <w:rPr>
+                      <w:rFonts w:ascii="Cambria Math" w:hAnsi="Cambria Math"/>
+                    </w:rPr>
+                    <m:t>≤closeCntr≤</m:t>
+                  </m:r>
+                  <m:r>
+                    <w:rPr>
+                      <w:rFonts w:ascii="Cambria Math" w:hAnsi="Cambria Math"/>
+                    </w:rPr>
+                    <m:t>6</m:t>
+                  </m:r>
+                  <m:r>
+                    <w:rPr>
+                      <w:rFonts w:ascii="Cambria Math" w:hAnsi="Cambria Math"/>
+                    </w:rPr>
+                    <m:t xml:space="preserve"> és farCntr</m:t>
+                  </m:r>
+                  <m:r>
+                    <w:rPr>
+                      <w:rFonts w:ascii="Cambria Math" w:hAnsi="Cambria Math"/>
+                    </w:rPr>
+                    <m:t>&lt;3</m:t>
+                  </m:r>
+                  <m:ctrlPr>
+                    <w:rPr>
+                      <w:rFonts w:ascii="Cambria Math" w:eastAsia="Cambria Math" w:hAnsi="Cambria Math" w:cs="Cambria Math"/>
+                      <w:i/>
+                    </w:rPr>
+                  </m:ctrlPr>
+                </m:e>
+                <m:e>
+                  <m:r>
+                    <w:rPr>
+                      <w:rFonts w:ascii="Cambria Math" w:eastAsia="Cambria Math" w:hAnsi="Cambria Math" w:cs="Cambria Math"/>
+                    </w:rPr>
+                    <m:t xml:space="preserve">8, </m:t>
+                  </m:r>
+                  <m:r>
+                    <w:rPr>
+                      <w:rFonts w:ascii="Cambria Math" w:hAnsi="Cambria Math"/>
+                    </w:rPr>
+                    <m:t xml:space="preserve">ha </m:t>
+                  </m:r>
+                  <m:r>
+                    <w:rPr>
+                      <w:rFonts w:ascii="Cambria Math" w:hAnsi="Cambria Math"/>
+                    </w:rPr>
+                    <m:t>6</m:t>
+                  </m:r>
+                  <m:r>
+                    <w:rPr>
+                      <w:rFonts w:ascii="Cambria Math" w:hAnsi="Cambria Math"/>
+                    </w:rPr>
+                    <m:t>≤closeCntr≤</m:t>
+                  </m:r>
+                  <m:r>
+                    <w:rPr>
+                      <w:rFonts w:ascii="Cambria Math" w:hAnsi="Cambria Math"/>
+                    </w:rPr>
+                    <m:t>9</m:t>
+                  </m:r>
+                  <m:r>
+                    <w:rPr>
+                      <w:rFonts w:ascii="Cambria Math" w:hAnsi="Cambria Math"/>
+                    </w:rPr>
+                    <m:t xml:space="preserve"> és farCntr&gt;</m:t>
+                  </m:r>
+                  <m:r>
+                    <w:rPr>
+                      <w:rFonts w:ascii="Cambria Math" w:hAnsi="Cambria Math"/>
+                    </w:rPr>
+                    <m:t>9</m:t>
+                  </m:r>
+                  <m:ctrlPr>
+                    <w:rPr>
+                      <w:rFonts w:ascii="Cambria Math" w:eastAsia="Cambria Math" w:hAnsi="Cambria Math" w:cs="Cambria Math"/>
+                      <w:i/>
+                    </w:rPr>
+                  </m:ctrlPr>
+                </m:e>
+                <m:e>
+                  <m:r>
+                    <w:rPr>
+                      <w:rFonts w:ascii="Cambria Math" w:eastAsia="Cambria Math" w:hAnsi="Cambria Math" w:cs="Cambria Math"/>
+                    </w:rPr>
+                    <m:t xml:space="preserve">10, </m:t>
+                  </m:r>
+                  <m:r>
+                    <w:rPr>
+                      <w:rFonts w:ascii="Cambria Math" w:eastAsia="Cambria Math" w:hAnsi="Cambria Math" w:cs="Cambria Math"/>
+                    </w:rPr>
+                    <m:t>ha jamBool=1</m:t>
+                  </m:r>
+                  <m:ctrlPr>
+                    <w:rPr>
+                      <w:rFonts w:ascii="Cambria Math" w:eastAsia="Cambria Math" w:hAnsi="Cambria Math" w:cs="Cambria Math"/>
+                      <w:i/>
+                    </w:rPr>
+                  </m:ctrlPr>
+                </m:e>
+                <m:e>
+                  <m:r>
+                    <w:rPr>
+                      <w:rFonts w:ascii="Cambria Math" w:eastAsia="Cambria Math" w:hAnsi="Cambria Math" w:cs="Cambria Math"/>
+                    </w:rPr>
+                    <m:t>6, minden más esetben</m:t>
+                  </m:r>
+                </m:e>
+              </m:eqArr>
+            </m:e>
+          </m:d>
+        </m:oMath>
+      </m:oMathPara>
+    </w:p>
+    <w:p>
+      <w:r>
+        <w:t xml:space="preserve">A </w:t>
+      </w:r>
+      <w:proofErr w:type="spellStart"/>
+      <w:r>
+        <w:t>greenLength</w:t>
+      </w:r>
+      <w:proofErr w:type="spellEnd"/>
+      <w:r>
+        <w:t xml:space="preserve"> megegyezik az egy sávon a zöld jelzés alatt átjutó járművek kétszeresével, a </w:t>
+      </w:r>
+      <w:proofErr w:type="spellStart"/>
+      <w:r>
+        <w:t>closeCntr</w:t>
+      </w:r>
+      <w:proofErr w:type="spellEnd"/>
+      <w:r>
+        <w:t xml:space="preserve"> a közeli pozíciókra eső járművek száma, a </w:t>
+      </w:r>
+      <w:proofErr w:type="spellStart"/>
+      <w:r>
+        <w:t>farCntr</w:t>
+      </w:r>
+      <w:proofErr w:type="spellEnd"/>
+      <w:r>
+        <w:t xml:space="preserve"> a távoli pozíciókra eső járművek száma, valamint a </w:t>
+      </w:r>
+      <w:proofErr w:type="spellStart"/>
+      <w:r>
+        <w:t>jamBool</w:t>
+      </w:r>
+      <w:proofErr w:type="spellEnd"/>
+      <w:r>
+        <w:t xml:space="preserve"> jelenti azt, hogy van e torlódás az adott </w:t>
+      </w:r>
+      <w:r>
+        <w:t>irányon,</w:t>
+      </w:r>
+      <w:r>
+        <w:t xml:space="preserve"> ahol a vizsgálat folyik.</w:t>
+      </w:r>
+    </w:p>
+    <w:p>
+      <w:pPr>
         <w:spacing w:after="0" w:line="240" w:lineRule="auto"/>
         <w:ind w:firstLine="0"/>
         <w:jc w:val="left"/>
       </w:pPr>
       <w:r>
-        <w:lastRenderedPageBreak/>
-        <w:t>Lámpaciklusok dinamikus zöld jelzés hossza</w:t>
+        <w:br w:type="page"/>
       </w:r>
     </w:p>
     <w:p>
@@ -9897,8 +10856,56 @@
         <w:ind w:firstLine="0"/>
         <w:jc w:val="left"/>
       </w:pPr>
-      <w:r>
-        <w:br w:type="page"/>
+    </w:p>
+    <w:p>
+      <w:pPr>
+        <w:pStyle w:val="Cmsor2"/>
+      </w:pPr>
+      <w:bookmarkStart w:id="26" w:name="_Toc41212815"/>
+      <w:r>
+        <w:t>Járművek vezérlése</w:t>
+      </w:r>
+      <w:bookmarkEnd w:id="26"/>
+    </w:p>
+    <w:p>
+      <w:r>
+        <w:t>A forgalomban résztvevő járművek irányításának megvalósítása a második fő irányítástechnikai feladat mely az intelligens közlekedési rendszer elkészítéséhez elengedhetetlen.  Az említett járművek vezérlése több alfeladatra bontható, melyek az útvonalak definiálása a járművek számára és ezek frissítése a megfelelő pillanatban, valamint a közlekedési szabályok úgy, mint az elsőbbség adás megfelelő kivitelezése, valamint a közlekedési lámpák figyelése és mozgás ezen lámpáknak megfelelően.</w:t>
+      </w:r>
+    </w:p>
+    <w:p>
+      <w:pPr>
+        <w:pStyle w:val="Cmsor3"/>
+      </w:pPr>
+      <w:bookmarkStart w:id="27" w:name="_Toc41212816"/>
+      <w:r>
+        <w:t>Közlekedésben résztvevő járművek útvonalterve</w:t>
+      </w:r>
+      <w:bookmarkEnd w:id="27"/>
+    </w:p>
+    <w:p>
+      <w:r>
+        <w:t xml:space="preserve">A közlekedésben résztvevő járművek mindig a sávok elején lépnek be a rendszerbe. Mozgásuk egy diszkrét modellként került megvalósításra, tehát az összes, rendszerben lévő jármű egy ütemben lép és próbálja meg felvenni az útvonala szerinti következő pozíciót, ezen ütemek között fél másodperces késleltetés található. A közlekedési eszközök csak bizonyos, előre meghatározott pozíciókban lehetnek, az útvonaluk melyen haladni próbálnak előre definiált azonban a haladásuk közben változhat az aktuális lámpaciklusnak megfelelően. Egyes pozíciókat egy </w:t>
+      </w:r>
+      <w:proofErr w:type="gramStart"/>
+      <w:r>
+        <w:t>X</w:t>
+      </w:r>
+      <w:proofErr w:type="gramEnd"/>
+      <w:r>
+        <w:t xml:space="preserve"> valamint egy Y koordináta reprezentál a kétdimenziós térben.</w:t>
+      </w:r>
+    </w:p>
+    <w:p>
+      <w:r>
+        <w:t xml:space="preserve">Az útvonalak előre definiáltak tehát előre összeállított sormátrixok elemein kell végig haladnia a járműveknek, a mátrixon belül minden elem tartalmaz egy </w:t>
+      </w:r>
+      <w:proofErr w:type="gramStart"/>
+      <w:r>
+        <w:t>X</w:t>
+      </w:r>
+      <w:proofErr w:type="gramEnd"/>
+      <w:r>
+        <w:t xml:space="preserve"> valamint egy Y koordinátát. Mivel a különböző lámpaciklusok különböző előírásokkal rendelkeznek arra nézve, hogy melyik sávból merre lehet haladni ezért minden lámpaciklushoz külön útvonalterv mátrix kapcsolódik a rendszeren belül. Ezek az útvonalak tartalmazzák az előre haladáshoz, sáv váltáshoz, valamint a kereszteződés belsejében történő kanyarodáshoz szükséges koordinátákat. Az útvonalak nagy számban állnak rendelkezésre ezzel szimulálva egy valós úthálózat forgalmát. A járművek mindig egy adott pozíciót elhagyva próbálnak sávot váltani továbbá az útvonalak úgy kerültek kialakításra, hogy megfeleljenek a jelenleg is érvényes KRESZ szabályoknak tehát belső sávról balra kanyarodó járműnek a belső sávba kell kanyarodnia, a külső sávból jobbra kanyarodó járműnek a külső sávba kell érkeznie az új útirányon.</w:t>
       </w:r>
     </w:p>
     <w:p>
@@ -9907,62 +10914,69 @@
         <w:ind w:firstLine="0"/>
         <w:jc w:val="left"/>
       </w:pPr>
-    </w:p>
-    <w:p>
-      <w:pPr>
-        <w:pStyle w:val="Cmsor2"/>
-      </w:pPr>
-      <w:bookmarkStart w:id="26" w:name="_Toc41212815"/>
-      <w:r>
-        <w:t>Járművek vezérlése</w:t>
-      </w:r>
-      <w:bookmarkEnd w:id="26"/>
-    </w:p>
-    <w:p>
-      <w:r>
-        <w:t>A forgalomban résztvevő járművek irányításának megvalósítása a második fő irányítástechnikai feladat mely az intelligens közlekedési rendszer elkészítéséhez elengedhetetlen.  Az említett járművek vezérlése több alfeladatra bontható, melyek az útvonalak definiálása a járművek számára és ezek frissítése a megfelelő pillanatban, valamint a közlekedési szabályok úgy, mint az elsőbbség adás megfelelő kivitelezése, valamint a közlekedési lámpák figyelése és mozgás ezen lámpáknak megfelelően.</w:t>
+      <w:r>
+        <w:br w:type="page"/>
       </w:r>
     </w:p>
     <w:p>
       <w:pPr>
         <w:pStyle w:val="Cmsor3"/>
       </w:pPr>
-      <w:bookmarkStart w:id="27" w:name="_Toc41212816"/>
-      <w:r>
-        <w:t>Közlekedésben résztvevő j</w:t>
-      </w:r>
-      <w:r>
-        <w:t xml:space="preserve">árművek </w:t>
-      </w:r>
-      <w:r>
-        <w:t>útvonalterve</w:t>
-      </w:r>
-      <w:bookmarkEnd w:id="27"/>
-    </w:p>
-    <w:p>
-      <w:r>
-        <w:t xml:space="preserve">A közlekedésben résztvevő járművek mindig a sávok elején lépnek be a rendszerbe. Mozgásuk egy diszkrét modellként került megvalósításra, tehát az összes, rendszerben lévő jármű egy ütemben lép és próbálja meg felvenni az útvonala szerinti következő pozíciót, ezen ütemek között fél másodperces késleltetés található. A közlekedési eszközök csak bizonyos, előre meghatározott pozíciókban lehetnek, az útvonaluk melyen haladni próbálnak előre definiált azonban a haladásuk közben változhat az aktuális lámpaciklusnak megfelelően. Egyes pozíciókat egy </w:t>
-      </w:r>
-      <w:proofErr w:type="gramStart"/>
-      <w:r>
-        <w:t>X</w:t>
-      </w:r>
-      <w:proofErr w:type="gramEnd"/>
-      <w:r>
-        <w:t xml:space="preserve"> valamint egy Y koordináta reprezentál a kétdimenziós térben.</w:t>
-      </w:r>
-    </w:p>
-    <w:p>
-      <w:r>
-        <w:t xml:space="preserve">Az útvonalak előre definiáltak tehát előre összeállított sormátrixok elemein kell végig haladnia a járműveknek, a mátrixon belül minden elem tartalmaz egy </w:t>
-      </w:r>
-      <w:proofErr w:type="gramStart"/>
-      <w:r>
-        <w:t>X</w:t>
-      </w:r>
-      <w:proofErr w:type="gramEnd"/>
-      <w:r>
-        <w:t xml:space="preserve"> valamint egy Y koordinátát. Mivel a különböző lámpaciklusok különböző előírásokkal rendelkeznek arra nézve, hogy melyik sávból merre lehet haladni ezért minden lámpaciklushoz külön útvonalterv mátrix kapcsolódik a rendszeren belül. Ezek az útvonalak tartalmazzák az előre haladáshoz, sáv váltáshoz, valamint a kereszteződés belsejében történő kanyarodáshoz szükséges koordinátákat. Az útvonalak nagy számban állnak rendelkezésre ezzel szimulálva egy valós úthálózat forgalmát. A járművek mindig egy adott pozíciót elhagyva próbálnak sávot váltani továbbá az útvonalak úgy kerültek kialakításra, hogy megfeleljenek a jelenleg is érvényes KRESZ szabályoknak tehát belső sávról balra kanyarodó járműnek a belső sávba kell kanyarodnia, a külső sávból jobbra kanyarodó járműnek a külső sávba kell érkeznie az új útirányon.</w:t>
+      <w:bookmarkStart w:id="28" w:name="_Toc41212817"/>
+      <w:r>
+        <w:lastRenderedPageBreak/>
+        <w:t>Új járművek hozzáadása a rendszerhez</w:t>
+      </w:r>
+      <w:bookmarkEnd w:id="28"/>
+    </w:p>
+    <w:p>
+      <w:r>
+        <w:t xml:space="preserve">Jelenleg a rendszerbe minden második ütemben érkezik új jármű. Az újonnan érkező járművek száma minimum egy, valamint maximum nyolc lehet mivel ez a kereszteződés belseje felé tartó maximális sávok száma. A járművek egy </w:t>
+      </w:r>
+      <w:r>
+        <w:t xml:space="preserve">súlyozott </w:t>
+      </w:r>
+      <w:r>
+        <w:t>random generátor alapján kapnak kezdő pozíciót, valamint végcélt és ezek, és az aktuális lámpaciklus alapján rendel hozzájuk a rendszer egy előre összeállított útvonalat az útvonal mátrixból, ez a hozzárendelés változhat abban az esetben, ha már a rendszer eldöntötte, hogy a jelenleg aktív lámpaciklustól különböző lámpaciklus fog következni.</w:t>
+      </w:r>
+      <w:r>
+        <w:t xml:space="preserve"> A súlyozott random generátor</w:t>
+      </w:r>
+      <w:r>
+        <w:t xml:space="preserve"> paramétereit, valamint az újonnan érkező maximális járművek számát a felhasználói felületen található grafikai elemekkel lehet hangolni. Ezen paraméterek </w:t>
+      </w:r>
+      <w:r>
+        <w:t xml:space="preserve">segítségével lehet állítani a kereszteződés terhelését ezáltal </w:t>
+      </w:r>
+      <w:r>
+        <w:t>előidézve</w:t>
+      </w:r>
+      <w:r>
+        <w:t xml:space="preserve"> a kereszteződésben egy, a valós életben is kialakuló, huzamosabb ideig, egy irányból </w:t>
+      </w:r>
+      <w:r>
+        <w:t>fennálló torlódást melyet a lámparendszer igyekszik kezelni.</w:t>
+      </w:r>
+      <w:r>
+        <w:t xml:space="preserve"> </w:t>
+      </w:r>
+    </w:p>
+    <w:p>
+      <w:r>
+        <w:t xml:space="preserve">Annak érdekében, hogy egy sáv melyen az útirány változik valóban leürüljön, az adott sávba tiltjuk a járművek generálását. Egy ilyen tiltás alakul ki a Déli oldalon a középső sávon abban az esetben, ha tudjuk, hogy kettes számú lámpaciklus fog következni, mivel ennek a sávnak az Északi és Déli oldalon is teljesen üresnek kell lennie ahhoz, hogy érvényre jusson a kettes számú lámpaciklus. Valós </w:t>
+      </w:r>
+      <w:proofErr w:type="spellStart"/>
+      <w:r>
+        <w:t>tidal</w:t>
+      </w:r>
+      <w:proofErr w:type="spellEnd"/>
+      <w:r>
+        <w:t xml:space="preserve"> flow alapú forgalmi rendszerekben ezt általában a rendszer szakaszolásával oldják meg. Ezt a tiltást úgy valósítom meg, hogy a rendszer nem választhatja ki azt a kezdőpozíciót mely ezen sáv első pozíciója.</w:t>
+      </w:r>
+    </w:p>
+    <w:p>
+      <w:r>
+        <w:t>Egy jármű generálása akkor is tiltásra kerül, ha az adott sávon oly mértékű a torlódás, hogy a járműoszlop utolsó járműve még nem tudta elhagyni a kezdőpozícióját sem tehát a sáv teljesen telítésbe került. A részletezett esetben, ha az említett sávra hagynánk generálni egy új autót akkor ütközés lépne fel melyet minden esetben el kell kerülni.</w:t>
       </w:r>
     </w:p>
     <w:p>
@@ -9979,48 +10993,21 @@
       <w:pPr>
         <w:pStyle w:val="Cmsor3"/>
       </w:pPr>
-      <w:bookmarkStart w:id="28" w:name="_Toc41212817"/>
+      <w:bookmarkStart w:id="29" w:name="_Toc41212818"/>
       <w:r>
         <w:lastRenderedPageBreak/>
-        <w:t>Új járművek hozzáadása a rendszerhez</w:t>
-      </w:r>
-      <w:bookmarkEnd w:id="28"/>
-    </w:p>
-    <w:p>
-      <w:r>
-        <w:t xml:space="preserve">Jelenleg a rendszerbe minden második ütemben érkezik új jármű. Az újonnan érkező járművek száma minimum egy, valamint maximum nyolc lehet mivel ez a kereszteződés belseje felé tartó maximális sávok száma. A járművek egy </w:t>
-      </w:r>
-      <w:r>
-        <w:t xml:space="preserve">súlyozott </w:t>
-      </w:r>
-      <w:r>
-        <w:t>random generátor alapján kapnak kezdő pozíciót, valamint végcélt és ezek, és az aktuális lámpaciklus alapján rendel hozzájuk a rendszer egy előre összeállított útvonalat az útvonal mátrixból, ez a hozzárendelés változhat abban az esetben, ha már a rendszer eldöntötte, hogy a jelenleg aktív lámpaciklustól különböző lámpaciklus fog következni.</w:t>
-      </w:r>
-      <w:r>
-        <w:t xml:space="preserve"> A súlyozott random generátor</w:t>
-      </w:r>
-      <w:r>
-        <w:t xml:space="preserve"> paramétereit, valamint az újonnan érkező maximális járművek számát a felhasználói felületen található grafikai elemekkel lehet hangolni. Ezen paraméterek </w:t>
-      </w:r>
-      <w:r>
-        <w:t xml:space="preserve">segítségével lehet állítani a kereszteződés terhelését ezáltal </w:t>
-      </w:r>
-      <w:r>
-        <w:t>előidézve</w:t>
-      </w:r>
-      <w:r>
-        <w:t xml:space="preserve"> a kereszteződésben egy, a valós életben is kialakuló, huzamosabb ideig, egy irányból </w:t>
-      </w:r>
-      <w:r>
-        <w:t>fennálló torlódást melyet a lámparendszer igyekszik kezelni.</w:t>
-      </w:r>
-      <w:r>
-        <w:t xml:space="preserve"> </w:t>
-      </w:r>
-    </w:p>
-    <w:p>
-      <w:r>
-        <w:t xml:space="preserve">Annak érdekében, hogy egy sáv melyen az útirány változik valóban leürüljön, az adott sávba tiltjuk a járművek generálását. Egy ilyen tiltás alakul ki a Déli oldalon a középső sávon abban az esetben, ha tudjuk, hogy kettes számú lámpaciklus fog következni, mivel ennek a sávnak az Északi és Déli oldalon is teljesen üresnek kell lennie ahhoz, hogy érvényre jusson a kettes számú lámpaciklus. Valós </w:t>
+        <w:t xml:space="preserve">Járművek dinamikus útvonalfrissítése </w:t>
+      </w:r>
+      <w:bookmarkEnd w:id="29"/>
+    </w:p>
+    <w:p>
+      <w:r>
+        <w:t>A korábban részletezett lámpaciklusok önmagukban nem elegek ahhoz, hogy megszüntessék a torlódást. Ezen ciklusok előnyeinek kihasználására a rendszerben haladó járművek dinamikus útvonalfrissítéssel is rendelkeznek. A forgalmi torlódás megszüntetéséhez nem elegendő, hogy a lámpaciklusok új haladási irányokat szolgáltatnak az egyes sávokon a járműveknek, ezen járműveknek alkalmazkodniuk is kell a megváltozott közlekedési szabályokhoz. Erre egy egyszerű példa az az eset melyben három sávot szolgáltat a rendszer az előre haladó autóknak. Ezen járművek által okozott torlódás nem fog attól megszűnni, hogy rendelkezésre áll egy további sáv, a járműveknek használatba is kell venniük ezt a sávot abban a pillanatban amikor a sáv elérhetővé válik. Ezt a rendszer úgy éri el, hogy frissíti a kereszteződésben tartózkodó járművek útvonalát abban a pillanatban, ahogy az új és az előzőtől különböző lámpaciklus érvényre jut. Tehát az említett példában az említett járművek rögtön használatba próbálják venni az új sávot. Erre a működésre felhozható az a példa is, melyben a járműveknek egy újabb sáv áll a rendelkezésükre a balra kanyarodásra, valamint egyel kevesebb sáv az előre haladásra. Ebben az esetben a balra kanyarodó járművek közül bizonyos járműveknek ki kell sorolnia az új külső sávba, valamint az előre haladni kívánó járműveknek is a külső sávba kell tartaniuk annak érdekében, hogy átjussanak a kereszteződésen. Ezen sávváltások lebonyolítására szolgál a rendszerben található dinamikus útvonalfrissítés.</w:t>
+      </w:r>
+    </w:p>
+    <w:p>
+      <w:r>
+        <w:t xml:space="preserve">Ezen útvonalfrissítéseknek azonban egy másik módját is tartalmazza a rendszer annak érdekében, hogy új ciklus felvételekor a lehető legtöbb jármű már egy optimálisabb pozícióba legyen a kereszteződésen való átjutáshoz, valamint így gyorsítva a </w:t>
       </w:r>
       <w:proofErr w:type="spellStart"/>
       <w:r>
@@ -10028,51 +11015,13 @@
       </w:r>
       <w:proofErr w:type="spellEnd"/>
       <w:r>
-        <w:t xml:space="preserve"> flow alapú forgalmi rendszerekben ezt általában a rendszer szakaszolásával oldják meg. Ezt a tiltást úgy valósítom meg, hogy a rendszer nem választhatja ki azt a kezdőpozíciót mely ezen sáv első pozíciója.</w:t>
-      </w:r>
-    </w:p>
-    <w:p>
-      <w:r>
-        <w:t>Egy jármű generálása akkor is tiltásra kerül, ha az adott sávon oly mértékű a torlódás, hogy a járműoszlop utolsó járműve még nem tudta elhagyni a kezdőpozícióját sem tehát a sáv teljesen telítésbe került. A részletezett esetben, ha az említett sávra hagynánk generálni egy új autót akkor ütközés lépne fel melyet minden esetben el kell kerülni.</w:t>
-      </w:r>
-    </w:p>
-    <w:p>
-      <w:pPr>
-        <w:spacing w:after="0" w:line="240" w:lineRule="auto"/>
-        <w:ind w:firstLine="0"/>
-        <w:jc w:val="left"/>
-      </w:pPr>
-      <w:r>
-        <w:br w:type="page"/>
-      </w:r>
-    </w:p>
-    <w:p>
-      <w:pPr>
-        <w:pStyle w:val="Cmsor3"/>
-      </w:pPr>
-      <w:bookmarkStart w:id="29" w:name="_Toc41212818"/>
-      <w:r>
-        <w:lastRenderedPageBreak/>
-        <w:t>Járművek dinamikus útvonalfrissítése lámpaciklus váltás esetén</w:t>
-      </w:r>
-      <w:bookmarkEnd w:id="29"/>
-    </w:p>
-    <w:p>
-      <w:r>
-        <w:t>A korábban részletezett lámpaciklusok önmagukban nem elegek ahhoz, hogy megszüntessék a torlódást. Ezen ciklusok előnyeinek kihasználására a rendszerben haladó járművek dinamikus útvonalfrissítéssel is rendelkeznek. A forgalmi torlódás megszüntetéséhez nem elegendő, hogy a lámpaciklusok új haladási irányokat szolgáltatnak az egyes sávokon a járműveknek, ezen járműveknek alkalmazkodniuk is kell a megváltozott közlekedési szabályokhoz. Erre egy egyszerű példa az az eset melyben három sávot szolgáltat a rendszer az előre haladó autóknak. Ezen járművek által okozott torlódás nem fog attól megszűnni, hogy rendelkezésre áll egy további sáv, a járműveknek használatba is kell venniük ezt a sávot abban a pillanatban amikor a sáv elérhetővé válik. Ezt a rendszer úgy éri el, hogy frissíti a kereszteződésben tartózkodó járművek útvonalát abban a pillanatban, ahogy az új és az előzőtől különböző lámpaciklus érvényre jut. Tehát az említett példában az említett járművek rögtön használatba próbálják venni az új sávot. Erre a működésre felhozható az a példa is, melyben a járműveknek egy újabb sáv áll a rendelkezésükre a balra kanyarodásra, valamint egyel kevesebb sáv az előre haladásra. Ebben az esetben a balra kanyarodó járművek közül bizonyos járműveknek ki kell sorolnia az új külső sávba, valamint az előre haladni kívánó járműveknek is a külső sávba kell tartaniuk annak érdekében, hogy átjussanak a kereszteződésen. Ezen sávváltások lebonyolítására szolgál a rendszerben található dinamikus útvonalfrissítés.</w:t>
-      </w:r>
-    </w:p>
-    <w:p>
-      <w:r>
-        <w:t xml:space="preserve">Ezen útvonalfrissítéseknek azonban egy másik módját is tartalmazza a rendszer annak érdekében, hogy új ciklus felvételekor a lehető legtöbb jármű már egy optimálisabb pozícióba legyen a kereszteződésen való átjutáshoz, valamint így gyorsítva a </w:t>
-      </w:r>
-      <w:proofErr w:type="spellStart"/>
-      <w:r>
-        <w:t>tidal</w:t>
-      </w:r>
-      <w:proofErr w:type="spellEnd"/>
-      <w:r>
-        <w:t xml:space="preserve"> flow alapú ciklusok érvényre jutását. A megoldás lényege, hogy a járművek már a soron következő lámpaciklus szerinti útvonalat kapják meg amikor belépnek a rendszerbe és aszerint közlekednek így javítva a lámpaciklusváltás utáni forgalomáramlást, azonban ez nem minden esetben alkalmazható minden járműre. Értelemszerűen az a jármű mely előre szeretne haladni a kereszteződésben és a következő lámpaciklus olyan, hogy három sávot enged az előre haladóknak azon az irányon, ahol az említett jármű tartózkodik, az említett jármű még nem veheti igénybe a harmadik sávot mivel ez ütközéshez vezetne. Az alábbi táblázat tartalmazza, hogy mely lámpaciklusváltások között mely járművek útvonala frissülhet már az új lámpaciklus érvényre jutását megelőzően is.</w:t>
+        <w:t xml:space="preserve"> flow alapú ciklusok érvényre jutását. A megoldás lényege, hogy a járművek már a soron következő lámpaciklus szerinti útvonalat kapják meg amikor belépnek a rendszerbe és aszerint közlekednek így javítva a lámpaciklusváltás utáni forgalomáramlást, azonban ez nem minden esetben alkalmazható minden járműre. Értelemszerűen az a jármű mely előre szeretne haladni a kereszteződésben és a következő lámpaciklus olyan, hogy három sávot enged az előre haladóknak azon az irányon, ahol az említett jármű tartózkodik, az említett jármű még nem veheti igénybe a harmadik sávot mivel ez ütközéshez vezetne. Az alábbi táblázat tartalmazza, hogy mely lámpaciklusváltások között mely járművek útvonala frissülhet már az új </w:t>
+      </w:r>
+      <w:r>
+        <w:t xml:space="preserve">típusú </w:t>
+      </w:r>
+      <w:r>
+        <w:t>lámpaciklus érvényre jutását megelőzően is.</w:t>
       </w:r>
     </w:p>
     <w:p>
@@ -10123,6 +11072,14 @@
               <w:lastRenderedPageBreak/>
               <w:t>Aktuális lámpaciklus</w:t>
             </w:r>
+            <w:r>
+              <w:rPr>
+                <w:rFonts w:ascii="Times New Roman" w:hAnsi="Times New Roman" w:cs="Times New Roman"/>
+                <w:b/>
+                <w:bCs/>
+              </w:rPr>
+              <w:t xml:space="preserve"> típus</w:t>
+            </w:r>
           </w:p>
         </w:tc>
         <w:tc>
@@ -10150,6 +11107,14 @@
                 <w:bCs/>
               </w:rPr>
               <w:t>Következő lámpaciklus</w:t>
+            </w:r>
+            <w:r>
+              <w:rPr>
+                <w:rFonts w:ascii="Times New Roman" w:hAnsi="Times New Roman" w:cs="Times New Roman"/>
+                <w:b/>
+                <w:bCs/>
+              </w:rPr>
+              <w:t xml:space="preserve"> típus</w:t>
             </w:r>
           </w:p>
         </w:tc>
@@ -10203,7 +11168,13 @@
               <w:rPr>
                 <w:rFonts w:ascii="Times New Roman" w:hAnsi="Times New Roman" w:cs="Times New Roman"/>
               </w:rPr>
-              <w:t>Első számú</w:t>
+              <w:t xml:space="preserve">Első </w:t>
+            </w:r>
+            <w:r>
+              <w:rPr>
+                <w:rFonts w:ascii="Times New Roman" w:hAnsi="Times New Roman" w:cs="Times New Roman"/>
+              </w:rPr>
+              <w:t>típusú</w:t>
             </w:r>
           </w:p>
         </w:tc>
@@ -10227,7 +11198,13 @@
               <w:rPr>
                 <w:rFonts w:ascii="Times New Roman" w:hAnsi="Times New Roman" w:cs="Times New Roman"/>
               </w:rPr>
-              <w:t>Harmadik, Ötödik, Hetedik, Kilencedik számú</w:t>
+              <w:t xml:space="preserve">Harmadik, Ötödik, Hetedik, Kilencedik </w:t>
+            </w:r>
+            <w:r>
+              <w:rPr>
+                <w:rFonts w:ascii="Times New Roman" w:hAnsi="Times New Roman" w:cs="Times New Roman"/>
+              </w:rPr>
+              <w:t>típusú</w:t>
             </w:r>
           </w:p>
         </w:tc>
@@ -10294,7 +11271,13 @@
               <w:rPr>
                 <w:rFonts w:ascii="Times New Roman" w:hAnsi="Times New Roman" w:cs="Times New Roman"/>
               </w:rPr>
-              <w:t>Második számú</w:t>
+              <w:t xml:space="preserve">Második </w:t>
+            </w:r>
+            <w:r>
+              <w:rPr>
+                <w:rFonts w:ascii="Times New Roman" w:hAnsi="Times New Roman" w:cs="Times New Roman"/>
+              </w:rPr>
+              <w:t>típusú</w:t>
             </w:r>
           </w:p>
         </w:tc>
@@ -10361,7 +11344,13 @@
               <w:rPr>
                 <w:rFonts w:ascii="Times New Roman" w:hAnsi="Times New Roman" w:cs="Times New Roman"/>
               </w:rPr>
-              <w:t>Negyedik számú</w:t>
+              <w:t xml:space="preserve">Negyedik </w:t>
+            </w:r>
+            <w:r>
+              <w:rPr>
+                <w:rFonts w:ascii="Times New Roman" w:hAnsi="Times New Roman" w:cs="Times New Roman"/>
+              </w:rPr>
+              <w:t>típusú</w:t>
             </w:r>
           </w:p>
         </w:tc>
@@ -10428,7 +11417,13 @@
               <w:rPr>
                 <w:rFonts w:ascii="Times New Roman" w:hAnsi="Times New Roman" w:cs="Times New Roman"/>
               </w:rPr>
-              <w:t>Hatodik számú</w:t>
+              <w:t xml:space="preserve">Hatodik </w:t>
+            </w:r>
+            <w:r>
+              <w:rPr>
+                <w:rFonts w:ascii="Times New Roman" w:hAnsi="Times New Roman" w:cs="Times New Roman"/>
+              </w:rPr>
+              <w:t>típusú</w:t>
             </w:r>
           </w:p>
         </w:tc>
@@ -10496,7 +11491,13 @@
               <w:rPr>
                 <w:rFonts w:ascii="Times New Roman" w:hAnsi="Times New Roman" w:cs="Times New Roman"/>
               </w:rPr>
-              <w:t>Nyolcadik számú</w:t>
+              <w:t xml:space="preserve">Nyolcadik </w:t>
+            </w:r>
+            <w:r>
+              <w:rPr>
+                <w:rFonts w:ascii="Times New Roman" w:hAnsi="Times New Roman" w:cs="Times New Roman"/>
+              </w:rPr>
+              <w:t>típusú</w:t>
             </w:r>
           </w:p>
         </w:tc>
@@ -10546,7 +11547,13 @@
               <w:rPr>
                 <w:rFonts w:ascii="Times New Roman" w:hAnsi="Times New Roman" w:cs="Times New Roman"/>
               </w:rPr>
-              <w:t>Második számú</w:t>
+              <w:t xml:space="preserve">Második </w:t>
+            </w:r>
+            <w:r>
+              <w:rPr>
+                <w:rFonts w:ascii="Times New Roman" w:hAnsi="Times New Roman" w:cs="Times New Roman"/>
+              </w:rPr>
+              <w:t>típusú</w:t>
             </w:r>
           </w:p>
         </w:tc>
@@ -10570,7 +11577,13 @@
               <w:rPr>
                 <w:rFonts w:ascii="Times New Roman" w:hAnsi="Times New Roman" w:cs="Times New Roman"/>
               </w:rPr>
-              <w:t>Negyedik számú</w:t>
+              <w:t xml:space="preserve">Negyedik </w:t>
+            </w:r>
+            <w:r>
+              <w:rPr>
+                <w:rFonts w:ascii="Times New Roman" w:hAnsi="Times New Roman" w:cs="Times New Roman"/>
+              </w:rPr>
+              <w:t>típusú</w:t>
             </w:r>
           </w:p>
         </w:tc>
@@ -10637,7 +11650,13 @@
               <w:rPr>
                 <w:rFonts w:ascii="Times New Roman" w:hAnsi="Times New Roman" w:cs="Times New Roman"/>
               </w:rPr>
-              <w:t>Nyolcadik számú</w:t>
+              <w:t xml:space="preserve">Nyolcadik </w:t>
+            </w:r>
+            <w:r>
+              <w:rPr>
+                <w:rFonts w:ascii="Times New Roman" w:hAnsi="Times New Roman" w:cs="Times New Roman"/>
+              </w:rPr>
+              <w:t>típusú</w:t>
             </w:r>
           </w:p>
         </w:tc>
@@ -10705,7 +11724,13 @@
               <w:rPr>
                 <w:rFonts w:ascii="Times New Roman" w:hAnsi="Times New Roman" w:cs="Times New Roman"/>
               </w:rPr>
-              <w:t>Első, Harmadik, Ötödik, Hetedik, Kilencedik számú</w:t>
+              <w:t xml:space="preserve">Első, Harmadik, Ötödik, Hetedik, Kilencedik </w:t>
+            </w:r>
+            <w:r>
+              <w:rPr>
+                <w:rFonts w:ascii="Times New Roman" w:hAnsi="Times New Roman" w:cs="Times New Roman"/>
+              </w:rPr>
+              <w:t>típusú</w:t>
             </w:r>
           </w:p>
         </w:tc>
@@ -10755,7 +11780,13 @@
               <w:rPr>
                 <w:rFonts w:ascii="Times New Roman" w:hAnsi="Times New Roman" w:cs="Times New Roman"/>
               </w:rPr>
-              <w:t>Harmadik számú</w:t>
+              <w:t xml:space="preserve">Harmadik </w:t>
+            </w:r>
+            <w:r>
+              <w:rPr>
+                <w:rFonts w:ascii="Times New Roman" w:hAnsi="Times New Roman" w:cs="Times New Roman"/>
+              </w:rPr>
+              <w:t>típusú</w:t>
             </w:r>
           </w:p>
         </w:tc>
@@ -10779,7 +11810,13 @@
               <w:rPr>
                 <w:rFonts w:ascii="Times New Roman" w:hAnsi="Times New Roman" w:cs="Times New Roman"/>
               </w:rPr>
-              <w:t>Első, Ötödik, Hetedik, Kilencedik számú</w:t>
+              <w:t xml:space="preserve">Első, Ötödik, Hetedik, Kilencedik </w:t>
+            </w:r>
+            <w:r>
+              <w:rPr>
+                <w:rFonts w:ascii="Times New Roman" w:hAnsi="Times New Roman" w:cs="Times New Roman"/>
+              </w:rPr>
+              <w:t>típusú</w:t>
             </w:r>
           </w:p>
         </w:tc>
@@ -10846,7 +11883,13 @@
               <w:rPr>
                 <w:rFonts w:ascii="Times New Roman" w:hAnsi="Times New Roman" w:cs="Times New Roman"/>
               </w:rPr>
-              <w:t>Negyedik számú</w:t>
+              <w:t xml:space="preserve">Negyedik </w:t>
+            </w:r>
+            <w:r>
+              <w:rPr>
+                <w:rFonts w:ascii="Times New Roman" w:hAnsi="Times New Roman" w:cs="Times New Roman"/>
+              </w:rPr>
+              <w:t>típusú</w:t>
             </w:r>
           </w:p>
         </w:tc>
@@ -10913,7 +11956,13 @@
               <w:rPr>
                 <w:rFonts w:ascii="Times New Roman" w:hAnsi="Times New Roman" w:cs="Times New Roman"/>
               </w:rPr>
-              <w:t>Hatodik számú</w:t>
+              <w:t xml:space="preserve">Hatodik </w:t>
+            </w:r>
+            <w:r>
+              <w:rPr>
+                <w:rFonts w:ascii="Times New Roman" w:hAnsi="Times New Roman" w:cs="Times New Roman"/>
+              </w:rPr>
+              <w:t>típusú</w:t>
             </w:r>
           </w:p>
         </w:tc>
@@ -10981,7 +12030,13 @@
               <w:rPr>
                 <w:rFonts w:ascii="Times New Roman" w:hAnsi="Times New Roman" w:cs="Times New Roman"/>
               </w:rPr>
-              <w:t>Nyolcadik számú</w:t>
+              <w:t xml:space="preserve">Nyolcadik </w:t>
+            </w:r>
+            <w:r>
+              <w:rPr>
+                <w:rFonts w:ascii="Times New Roman" w:hAnsi="Times New Roman" w:cs="Times New Roman"/>
+              </w:rPr>
+              <w:t>típusú</w:t>
             </w:r>
           </w:p>
         </w:tc>
@@ -11031,7 +12086,13 @@
               <w:rPr>
                 <w:rFonts w:ascii="Times New Roman" w:hAnsi="Times New Roman" w:cs="Times New Roman"/>
               </w:rPr>
-              <w:t>Negyedik számú</w:t>
+              <w:t xml:space="preserve">Negyedik </w:t>
+            </w:r>
+            <w:r>
+              <w:rPr>
+                <w:rFonts w:ascii="Times New Roman" w:hAnsi="Times New Roman" w:cs="Times New Roman"/>
+              </w:rPr>
+              <w:t>típusú</w:t>
             </w:r>
           </w:p>
         </w:tc>
@@ -11055,7 +12116,13 @@
               <w:rPr>
                 <w:rFonts w:ascii="Times New Roman" w:hAnsi="Times New Roman" w:cs="Times New Roman"/>
               </w:rPr>
-              <w:t>Második számú</w:t>
+              <w:t xml:space="preserve">Második </w:t>
+            </w:r>
+            <w:r>
+              <w:rPr>
+                <w:rFonts w:ascii="Times New Roman" w:hAnsi="Times New Roman" w:cs="Times New Roman"/>
+              </w:rPr>
+              <w:t>típusú</w:t>
             </w:r>
           </w:p>
         </w:tc>
@@ -11123,7 +12190,13 @@
               <w:rPr>
                 <w:rFonts w:ascii="Times New Roman" w:hAnsi="Times New Roman" w:cs="Times New Roman"/>
               </w:rPr>
-              <w:t>Hatodik számú</w:t>
+              <w:t xml:space="preserve">Hatodik </w:t>
+            </w:r>
+            <w:r>
+              <w:rPr>
+                <w:rFonts w:ascii="Times New Roman" w:hAnsi="Times New Roman" w:cs="Times New Roman"/>
+              </w:rPr>
+              <w:t>típusú</w:t>
             </w:r>
           </w:p>
         </w:tc>
@@ -11190,7 +12263,13 @@
               <w:rPr>
                 <w:rFonts w:ascii="Times New Roman" w:hAnsi="Times New Roman" w:cs="Times New Roman"/>
               </w:rPr>
-              <w:t>Első, Harmadik, Ötödik, Hetedik, Kilencedik számú</w:t>
+              <w:t xml:space="preserve">Első, Harmadik, Ötödik, Hetedik, Kilencedik </w:t>
+            </w:r>
+            <w:r>
+              <w:rPr>
+                <w:rFonts w:ascii="Times New Roman" w:hAnsi="Times New Roman" w:cs="Times New Roman"/>
+              </w:rPr>
+              <w:t>típusú</w:t>
             </w:r>
           </w:p>
         </w:tc>
@@ -11241,7 +12320,13 @@
                 <w:rFonts w:ascii="Times New Roman" w:hAnsi="Times New Roman" w:cs="Times New Roman"/>
               </w:rPr>
               <w:lastRenderedPageBreak/>
-              <w:t>Ötödik számú</w:t>
+              <w:t xml:space="preserve">Ötödik </w:t>
+            </w:r>
+            <w:r>
+              <w:rPr>
+                <w:rFonts w:ascii="Times New Roman" w:hAnsi="Times New Roman" w:cs="Times New Roman"/>
+              </w:rPr>
+              <w:t>típusú</w:t>
             </w:r>
           </w:p>
         </w:tc>
@@ -11265,7 +12350,13 @@
               <w:rPr>
                 <w:rFonts w:ascii="Times New Roman" w:hAnsi="Times New Roman" w:cs="Times New Roman"/>
               </w:rPr>
-              <w:t>Első, Harmadik, Hetedik, Kilencedik számú</w:t>
+              <w:t xml:space="preserve">Első, Harmadik, Hetedik, Kilencedik </w:t>
+            </w:r>
+            <w:r>
+              <w:rPr>
+                <w:rFonts w:ascii="Times New Roman" w:hAnsi="Times New Roman" w:cs="Times New Roman"/>
+              </w:rPr>
+              <w:t>típusú</w:t>
             </w:r>
           </w:p>
         </w:tc>
@@ -11332,7 +12423,13 @@
               <w:rPr>
                 <w:rFonts w:ascii="Times New Roman" w:hAnsi="Times New Roman" w:cs="Times New Roman"/>
               </w:rPr>
-              <w:t>Második Számú</w:t>
+              <w:t xml:space="preserve">Második </w:t>
+            </w:r>
+            <w:r>
+              <w:rPr>
+                <w:rFonts w:ascii="Times New Roman" w:hAnsi="Times New Roman" w:cs="Times New Roman"/>
+              </w:rPr>
+              <w:t>típusú</w:t>
             </w:r>
           </w:p>
         </w:tc>
@@ -11399,7 +12496,13 @@
               <w:rPr>
                 <w:rFonts w:ascii="Times New Roman" w:hAnsi="Times New Roman" w:cs="Times New Roman"/>
               </w:rPr>
-              <w:t>Hatodik számú</w:t>
+              <w:t xml:space="preserve">Hatodik </w:t>
+            </w:r>
+            <w:r>
+              <w:rPr>
+                <w:rFonts w:ascii="Times New Roman" w:hAnsi="Times New Roman" w:cs="Times New Roman"/>
+              </w:rPr>
+              <w:t>típusú</w:t>
             </w:r>
           </w:p>
         </w:tc>
@@ -11467,7 +12570,13 @@
               <w:rPr>
                 <w:rFonts w:ascii="Times New Roman" w:hAnsi="Times New Roman" w:cs="Times New Roman"/>
               </w:rPr>
-              <w:t>Nyolcadik számú</w:t>
+              <w:t xml:space="preserve">Nyolcadik </w:t>
+            </w:r>
+            <w:r>
+              <w:rPr>
+                <w:rFonts w:ascii="Times New Roman" w:hAnsi="Times New Roman" w:cs="Times New Roman"/>
+              </w:rPr>
+              <w:t>típusú</w:t>
             </w:r>
           </w:p>
         </w:tc>
@@ -11517,7 +12626,13 @@
               <w:rPr>
                 <w:rFonts w:ascii="Times New Roman" w:hAnsi="Times New Roman" w:cs="Times New Roman"/>
               </w:rPr>
-              <w:t>Hatodik számú</w:t>
+              <w:t xml:space="preserve">Hatodik </w:t>
+            </w:r>
+            <w:r>
+              <w:rPr>
+                <w:rFonts w:ascii="Times New Roman" w:hAnsi="Times New Roman" w:cs="Times New Roman"/>
+              </w:rPr>
+              <w:t>típusú</w:t>
             </w:r>
           </w:p>
         </w:tc>
@@ -11541,7 +12656,13 @@
               <w:rPr>
                 <w:rFonts w:ascii="Times New Roman" w:hAnsi="Times New Roman" w:cs="Times New Roman"/>
               </w:rPr>
-              <w:t>Negyedik számú</w:t>
+              <w:t xml:space="preserve">Negyedik </w:t>
+            </w:r>
+            <w:r>
+              <w:rPr>
+                <w:rFonts w:ascii="Times New Roman" w:hAnsi="Times New Roman" w:cs="Times New Roman"/>
+              </w:rPr>
+              <w:t>típusú</w:t>
             </w:r>
           </w:p>
         </w:tc>
@@ -11608,7 +12729,13 @@
               <w:rPr>
                 <w:rFonts w:ascii="Times New Roman" w:hAnsi="Times New Roman" w:cs="Times New Roman"/>
               </w:rPr>
-              <w:t>Nyolcadik számú</w:t>
+              <w:t xml:space="preserve">Nyolcadik </w:t>
+            </w:r>
+            <w:r>
+              <w:rPr>
+                <w:rFonts w:ascii="Times New Roman" w:hAnsi="Times New Roman" w:cs="Times New Roman"/>
+              </w:rPr>
+              <w:t>típusú</w:t>
             </w:r>
           </w:p>
         </w:tc>
@@ -11676,7 +12803,13 @@
               <w:rPr>
                 <w:rFonts w:ascii="Times New Roman" w:hAnsi="Times New Roman" w:cs="Times New Roman"/>
               </w:rPr>
-              <w:t>Első, Harmadik, Hetedik, Kilencedik számú</w:t>
+              <w:t xml:space="preserve">Első, Harmadik, Hetedik, Kilencedik </w:t>
+            </w:r>
+            <w:r>
+              <w:rPr>
+                <w:rFonts w:ascii="Times New Roman" w:hAnsi="Times New Roman" w:cs="Times New Roman"/>
+              </w:rPr>
+              <w:t>típusú</w:t>
             </w:r>
           </w:p>
         </w:tc>
@@ -11726,7 +12859,13 @@
               <w:rPr>
                 <w:rFonts w:ascii="Times New Roman" w:hAnsi="Times New Roman" w:cs="Times New Roman"/>
               </w:rPr>
-              <w:t>Hetedik számú</w:t>
+              <w:t xml:space="preserve">Hetedik </w:t>
+            </w:r>
+            <w:r>
+              <w:rPr>
+                <w:rFonts w:ascii="Times New Roman" w:hAnsi="Times New Roman" w:cs="Times New Roman"/>
+              </w:rPr>
+              <w:t>típusú</w:t>
             </w:r>
           </w:p>
         </w:tc>
@@ -11750,7 +12889,13 @@
               <w:rPr>
                 <w:rFonts w:ascii="Times New Roman" w:hAnsi="Times New Roman" w:cs="Times New Roman"/>
               </w:rPr>
-              <w:t>Első, Harmadik, Ötödik, Kilencedik számú</w:t>
+              <w:t xml:space="preserve">Első, Harmadik, Ötödik, Kilencedik </w:t>
+            </w:r>
+            <w:r>
+              <w:rPr>
+                <w:rFonts w:ascii="Times New Roman" w:hAnsi="Times New Roman" w:cs="Times New Roman"/>
+              </w:rPr>
+              <w:t>típusú</w:t>
             </w:r>
           </w:p>
         </w:tc>
@@ -11817,7 +12962,13 @@
               <w:rPr>
                 <w:rFonts w:ascii="Times New Roman" w:hAnsi="Times New Roman" w:cs="Times New Roman"/>
               </w:rPr>
-              <w:t>Második Számú</w:t>
+              <w:t xml:space="preserve">Második </w:t>
+            </w:r>
+            <w:r>
+              <w:rPr>
+                <w:rFonts w:ascii="Times New Roman" w:hAnsi="Times New Roman" w:cs="Times New Roman"/>
+              </w:rPr>
+              <w:t>típusú</w:t>
             </w:r>
           </w:p>
         </w:tc>
@@ -11884,7 +13035,13 @@
               <w:rPr>
                 <w:rFonts w:ascii="Times New Roman" w:hAnsi="Times New Roman" w:cs="Times New Roman"/>
               </w:rPr>
-              <w:t>Negyedik számú</w:t>
+              <w:t xml:space="preserve">Negyedik </w:t>
+            </w:r>
+            <w:r>
+              <w:rPr>
+                <w:rFonts w:ascii="Times New Roman" w:hAnsi="Times New Roman" w:cs="Times New Roman"/>
+              </w:rPr>
+              <w:t>típusú</w:t>
             </w:r>
           </w:p>
         </w:tc>
@@ -11952,7 +13109,13 @@
               <w:rPr>
                 <w:rFonts w:ascii="Times New Roman" w:hAnsi="Times New Roman" w:cs="Times New Roman"/>
               </w:rPr>
-              <w:t>Nyolcadik számú</w:t>
+              <w:t xml:space="preserve">Nyolcadik </w:t>
+            </w:r>
+            <w:r>
+              <w:rPr>
+                <w:rFonts w:ascii="Times New Roman" w:hAnsi="Times New Roman" w:cs="Times New Roman"/>
+              </w:rPr>
+              <w:t>típusú</w:t>
             </w:r>
           </w:p>
         </w:tc>
@@ -12002,7 +13165,13 @@
               <w:rPr>
                 <w:rFonts w:ascii="Times New Roman" w:hAnsi="Times New Roman" w:cs="Times New Roman"/>
               </w:rPr>
-              <w:t>Nyolcadik számú</w:t>
+              <w:t xml:space="preserve">Nyolcadik </w:t>
+            </w:r>
+            <w:r>
+              <w:rPr>
+                <w:rFonts w:ascii="Times New Roman" w:hAnsi="Times New Roman" w:cs="Times New Roman"/>
+              </w:rPr>
+              <w:t>típusú</w:t>
             </w:r>
           </w:p>
         </w:tc>
@@ -12026,7 +13195,13 @@
               <w:rPr>
                 <w:rFonts w:ascii="Times New Roman" w:hAnsi="Times New Roman" w:cs="Times New Roman"/>
               </w:rPr>
-              <w:t>Második számú</w:t>
+              <w:t xml:space="preserve">Második </w:t>
+            </w:r>
+            <w:r>
+              <w:rPr>
+                <w:rFonts w:ascii="Times New Roman" w:hAnsi="Times New Roman" w:cs="Times New Roman"/>
+              </w:rPr>
+              <w:t>típusú</w:t>
             </w:r>
           </w:p>
         </w:tc>
@@ -12093,7 +13268,13 @@
               <w:rPr>
                 <w:rFonts w:ascii="Times New Roman" w:hAnsi="Times New Roman" w:cs="Times New Roman"/>
               </w:rPr>
-              <w:t>Hatodik számú</w:t>
+              <w:t xml:space="preserve">Hatodik </w:t>
+            </w:r>
+            <w:r>
+              <w:rPr>
+                <w:rFonts w:ascii="Times New Roman" w:hAnsi="Times New Roman" w:cs="Times New Roman"/>
+              </w:rPr>
+              <w:t>típusú</w:t>
             </w:r>
           </w:p>
         </w:tc>
@@ -12161,7 +13342,13 @@
               <w:rPr>
                 <w:rFonts w:ascii="Times New Roman" w:hAnsi="Times New Roman" w:cs="Times New Roman"/>
               </w:rPr>
-              <w:t>Első, Harmadik, Hetedik, Kilencedik számú</w:t>
+              <w:t xml:space="preserve">Első, Harmadik, Hetedik, Kilencedik </w:t>
+            </w:r>
+            <w:r>
+              <w:rPr>
+                <w:rFonts w:ascii="Times New Roman" w:hAnsi="Times New Roman" w:cs="Times New Roman"/>
+              </w:rPr>
+              <w:t>típusú</w:t>
             </w:r>
           </w:p>
         </w:tc>
@@ -12211,7 +13398,13 @@
               <w:rPr>
                 <w:rFonts w:ascii="Times New Roman" w:hAnsi="Times New Roman" w:cs="Times New Roman"/>
               </w:rPr>
-              <w:t>Kilencedik számú</w:t>
+              <w:t xml:space="preserve">Kilencedik </w:t>
+            </w:r>
+            <w:r>
+              <w:rPr>
+                <w:rFonts w:ascii="Times New Roman" w:hAnsi="Times New Roman" w:cs="Times New Roman"/>
+              </w:rPr>
+              <w:t>típusú</w:t>
             </w:r>
           </w:p>
         </w:tc>
@@ -12235,7 +13428,13 @@
               <w:rPr>
                 <w:rFonts w:ascii="Times New Roman" w:hAnsi="Times New Roman" w:cs="Times New Roman"/>
               </w:rPr>
-              <w:t>Első, Harmadik, Ötödik, Hetedik számú</w:t>
+              <w:t xml:space="preserve">Első, Harmadik, Ötödik, Hetedik </w:t>
+            </w:r>
+            <w:r>
+              <w:rPr>
+                <w:rFonts w:ascii="Times New Roman" w:hAnsi="Times New Roman" w:cs="Times New Roman"/>
+              </w:rPr>
+              <w:t>típusú</w:t>
             </w:r>
           </w:p>
         </w:tc>
@@ -12302,7 +13501,13 @@
               <w:rPr>
                 <w:rFonts w:ascii="Times New Roman" w:hAnsi="Times New Roman" w:cs="Times New Roman"/>
               </w:rPr>
-              <w:t>Második számú</w:t>
+              <w:t xml:space="preserve">Második </w:t>
+            </w:r>
+            <w:r>
+              <w:rPr>
+                <w:rFonts w:ascii="Times New Roman" w:hAnsi="Times New Roman" w:cs="Times New Roman"/>
+              </w:rPr>
+              <w:t>típusú</w:t>
             </w:r>
           </w:p>
         </w:tc>
@@ -12369,7 +13574,13 @@
               <w:rPr>
                 <w:rFonts w:ascii="Times New Roman" w:hAnsi="Times New Roman" w:cs="Times New Roman"/>
               </w:rPr>
-              <w:t>Negyedik számú</w:t>
+              <w:t xml:space="preserve">Negyedik </w:t>
+            </w:r>
+            <w:r>
+              <w:rPr>
+                <w:rFonts w:ascii="Times New Roman" w:hAnsi="Times New Roman" w:cs="Times New Roman"/>
+              </w:rPr>
+              <w:t>típusú</w:t>
             </w:r>
           </w:p>
         </w:tc>
@@ -12437,7 +13648,13 @@
               <w:rPr>
                 <w:rFonts w:ascii="Times New Roman" w:hAnsi="Times New Roman" w:cs="Times New Roman"/>
               </w:rPr>
-              <w:t>Hatodik számú</w:t>
+              <w:t xml:space="preserve">Hatodik </w:t>
+            </w:r>
+            <w:r>
+              <w:rPr>
+                <w:rFonts w:ascii="Times New Roman" w:hAnsi="Times New Roman" w:cs="Times New Roman"/>
+              </w:rPr>
+              <w:t>típusú</w:t>
             </w:r>
           </w:p>
         </w:tc>
@@ -12482,9 +13699,6 @@
       </w:pPr>
     </w:p>
     <w:p>
-      <w:pPr>
-        <w:spacing w:after="0" w:line="240" w:lineRule="auto"/>
-      </w:pPr>
       <w:r>
         <w:t xml:space="preserve">Az említett két módszeren kívül egy harmadik útvonalfrissítési metódus is implementálásra került, mely a járművek sávváltásait </w:t>
       </w:r>
@@ -12597,7 +13811,11 @@
         <w:t>a lámpákhoz közeli pozíciókban, tehát ott nem történhetnek meg ezek a sávváltások, ezen pozíciók dinamikusan változna</w:t>
       </w:r>
       <w:r>
-        <w:t>k a következő szabályok szerint. Abban az esetben, ha az adott irányon a lámpák zöld jelzést adnak akkor a lámpához közel eső hat pozícióban nem történhet dinamikus sávváltás, ellenkező esetben csak a lámpa közvetlen közelében található egyetlen egy pozícióban nem futnak le a vizsgálatok.</w:t>
+        <w:t xml:space="preserve">k a következő szabályok szerint. Abban az esetben, ha az adott irányon a lámpák zöld jelzést adnak akkor a lámpához közel eső hat pozícióban nem történhet dinamikus sávváltás, ellenkező esetben csak a lámpa közvetlen közelében található egyetlen egy pozícióban nem futnak le a </w:t>
+      </w:r>
+      <w:r>
+        <w:lastRenderedPageBreak/>
+        <w:t>vizsgálatok.</w:t>
       </w:r>
       <w:r>
         <w:t xml:space="preserve"> Ezen módszer segítségével sikerült elérni, hogy a különböző sávok egy adott irányon egyenletesen legyenek terhelve, ahogy az az alábbi ábrán is látszik. </w:t>
@@ -12626,7 +13844,13 @@
     </w:p>
     <w:p>
       <w:r>
-        <w:t>Az intelligens közlekedési rendszeren belül a legfontosabb szempont, hogy a közlekedő járművek között ne lépjen fel ütközés, ennek érdekében a járműveknek számos közlekedési szabályt kell betartaniuk. Minden egyes jármű a haladása során figyeli a mikrokörnyezetét, ezzel megakadályozva az ütközéseket. Minden lépés előtt, minden jármű számos vizsgálatot végez el és a vizsgálatok eredménye alapján dönti, hogy az adott jármű felveheti e a következő pozícióját vagy a jelenlegi pozíciójában kell maradnia. Mivel egy diszkrét rendszerről beszélünk ezért a járműveknek két állapotuk van melyek a mozgás és az egyhelyben állás. Ezen vizsgálatok magukba foglalják a lámpák jelzéseinek ellenőrzését, valamint a jármű környezetében lévő többi jármű figyelését.</w:t>
+        <w:t xml:space="preserve">Az </w:t>
+      </w:r>
+      <w:r>
+        <w:t>autonóm</w:t>
+      </w:r>
+      <w:r>
+        <w:t xml:space="preserve"> közlekedési rendszeren belül a legfontosabb szempont, hogy a közlekedő járművek között ne lépjen fel ütközés, ennek érdekében a járműveknek számos közlekedési szabályt kell betartaniuk. Minden egyes jármű a haladása során figyeli a mikrokörnyezetét, ezzel megakadályozva az ütközéseket. Minden lépés előtt, minden jármű számos vizsgálatot végez el és a vizsgálatok eredménye alapján dönti, hogy az adott jármű felveheti e a következő pozícióját vagy a jelenlegi pozíciójában kell maradnia. Mivel egy diszkrét rendszerről beszélünk ezért a járműveknek két állapotuk van melyek a mozgás és az egyhelyben állás. Ezen vizsgálatok magukba foglalják a lámpák jelzéseinek ellenőrzését, valamint a jármű környezetében lévő többi jármű figyelését.</w:t>
       </w:r>
     </w:p>
     <w:p>
@@ -13556,7 +14780,7 @@
                     <pic:cNvPicPr/>
                   </pic:nvPicPr>
                   <pic:blipFill>
-                    <a:blip r:embed="rId21"/>
+                    <a:blip r:embed="rId22"/>
                     <a:stretch>
                       <a:fillRect/>
                     </a:stretch>
@@ -13721,7 +14945,7 @@
       <w:r>
         <w:t>(</w:t>
       </w:r>
-      <w:hyperlink r:id="rId22" w:history="1">
+      <w:hyperlink r:id="rId23" w:history="1">
         <w:r>
           <w:rPr>
             <w:rStyle w:val="Hiperhivatkozs"/>
@@ -13778,7 +15002,7 @@
       <w:r>
         <w:br/>
       </w:r>
-      <w:hyperlink r:id="rId23" w:history="1">
+      <w:hyperlink r:id="rId24" w:history="1">
         <w:r>
           <w:rPr>
             <w:rStyle w:val="Hiperhivatkozs"/>
@@ -13843,7 +15067,7 @@
       <w:r>
         <w:br/>
       </w:r>
-      <w:hyperlink r:id="rId24" w:anchor="6.3" w:history="1">
+      <w:hyperlink r:id="rId25" w:anchor="6.3" w:history="1">
         <w:r>
           <w:rPr>
             <w:rStyle w:val="Hiperhivatkozs"/>
@@ -13899,7 +15123,7 @@
       <w:r>
         <w:br/>
       </w:r>
-      <w:hyperlink r:id="rId25" w:history="1">
+      <w:hyperlink r:id="rId26" w:history="1">
         <w:r>
           <w:rPr>
             <w:rStyle w:val="Hiperhivatkozs"/>
@@ -13916,10 +15140,7 @@
       <w:bookmarkStart w:id="46" w:name="_Ref39245919"/>
       <w:r>
         <w:lastRenderedPageBreak/>
-        <w:t>Pitu Mirchandani</w:t>
-      </w:r>
-      <w:r>
-        <w:t xml:space="preserve">, Larry Head: </w:t>
+        <w:t xml:space="preserve">Pitu Mirchandani, Larry Head: </w:t>
       </w:r>
       <w:r>
         <w:rPr>
@@ -13952,7 +15173,7 @@
         </w:rPr>
         <w:br/>
       </w:r>
-      <w:hyperlink r:id="rId26" w:history="1">
+      <w:hyperlink r:id="rId27" w:history="1">
         <w:r>
           <w:rPr>
             <w:rStyle w:val="Hiperhivatkozs"/>
@@ -14001,8 +15222,8 @@
     </w:p>
     <w:p/>
     <w:sectPr>
-      <w:headerReference w:type="even" r:id="rId27"/>
-      <w:footerReference w:type="default" r:id="rId28"/>
+      <w:headerReference w:type="even" r:id="rId28"/>
+      <w:footerReference w:type="default" r:id="rId29"/>
       <w:type w:val="continuous"/>
       <w:pgSz w:w="11907" w:h="16840" w:code="9"/>
       <w:pgMar w:top="1418" w:right="1418" w:bottom="1418" w:left="1418" w:header="709" w:footer="709" w:gutter="567"/>
@@ -15437,6 +16658,119 @@
     </w:lvl>
   </w:abstractNum>
   <w:abstractNum w:abstractNumId="20" w15:restartNumberingAfterBreak="0">
+    <w:nsid w:val="67B97133"/>
+    <w:multiLevelType w:val="hybridMultilevel"/>
+    <w:tmpl w:val="E04200C4"/>
+    <w:lvl w:ilvl="0" w:tplc="04090001">
+      <w:start w:val="1"/>
+      <w:numFmt w:val="bullet"/>
+      <w:lvlText w:val=""/>
+      <w:lvlJc w:val="left"/>
+      <w:pPr>
+        <w:ind w:left="1440" w:hanging="360"/>
+      </w:pPr>
+      <w:rPr>
+        <w:rFonts w:ascii="Symbol" w:hAnsi="Symbol" w:hint="default"/>
+      </w:rPr>
+    </w:lvl>
+    <w:lvl w:ilvl="1" w:tplc="04090003" w:tentative="1">
+      <w:start w:val="1"/>
+      <w:numFmt w:val="bullet"/>
+      <w:lvlText w:val="o"/>
+      <w:lvlJc w:val="left"/>
+      <w:pPr>
+        <w:ind w:left="2160" w:hanging="360"/>
+      </w:pPr>
+      <w:rPr>
+        <w:rFonts w:ascii="Courier New" w:hAnsi="Courier New" w:cs="Courier New" w:hint="default"/>
+      </w:rPr>
+    </w:lvl>
+    <w:lvl w:ilvl="2" w:tplc="04090005" w:tentative="1">
+      <w:start w:val="1"/>
+      <w:numFmt w:val="bullet"/>
+      <w:lvlText w:val=""/>
+      <w:lvlJc w:val="left"/>
+      <w:pPr>
+        <w:ind w:left="2880" w:hanging="360"/>
+      </w:pPr>
+      <w:rPr>
+        <w:rFonts w:ascii="Wingdings" w:hAnsi="Wingdings" w:hint="default"/>
+      </w:rPr>
+    </w:lvl>
+    <w:lvl w:ilvl="3" w:tplc="04090001" w:tentative="1">
+      <w:start w:val="1"/>
+      <w:numFmt w:val="bullet"/>
+      <w:lvlText w:val=""/>
+      <w:lvlJc w:val="left"/>
+      <w:pPr>
+        <w:ind w:left="3600" w:hanging="360"/>
+      </w:pPr>
+      <w:rPr>
+        <w:rFonts w:ascii="Symbol" w:hAnsi="Symbol" w:hint="default"/>
+      </w:rPr>
+    </w:lvl>
+    <w:lvl w:ilvl="4" w:tplc="04090003" w:tentative="1">
+      <w:start w:val="1"/>
+      <w:numFmt w:val="bullet"/>
+      <w:lvlText w:val="o"/>
+      <w:lvlJc w:val="left"/>
+      <w:pPr>
+        <w:ind w:left="4320" w:hanging="360"/>
+      </w:pPr>
+      <w:rPr>
+        <w:rFonts w:ascii="Courier New" w:hAnsi="Courier New" w:cs="Courier New" w:hint="default"/>
+      </w:rPr>
+    </w:lvl>
+    <w:lvl w:ilvl="5" w:tplc="04090005" w:tentative="1">
+      <w:start w:val="1"/>
+      <w:numFmt w:val="bullet"/>
+      <w:lvlText w:val=""/>
+      <w:lvlJc w:val="left"/>
+      <w:pPr>
+        <w:ind w:left="5040" w:hanging="360"/>
+      </w:pPr>
+      <w:rPr>
+        <w:rFonts w:ascii="Wingdings" w:hAnsi="Wingdings" w:hint="default"/>
+      </w:rPr>
+    </w:lvl>
+    <w:lvl w:ilvl="6" w:tplc="04090001" w:tentative="1">
+      <w:start w:val="1"/>
+      <w:numFmt w:val="bullet"/>
+      <w:lvlText w:val=""/>
+      <w:lvlJc w:val="left"/>
+      <w:pPr>
+        <w:ind w:left="5760" w:hanging="360"/>
+      </w:pPr>
+      <w:rPr>
+        <w:rFonts w:ascii="Symbol" w:hAnsi="Symbol" w:hint="default"/>
+      </w:rPr>
+    </w:lvl>
+    <w:lvl w:ilvl="7" w:tplc="04090003" w:tentative="1">
+      <w:start w:val="1"/>
+      <w:numFmt w:val="bullet"/>
+      <w:lvlText w:val="o"/>
+      <w:lvlJc w:val="left"/>
+      <w:pPr>
+        <w:ind w:left="6480" w:hanging="360"/>
+      </w:pPr>
+      <w:rPr>
+        <w:rFonts w:ascii="Courier New" w:hAnsi="Courier New" w:cs="Courier New" w:hint="default"/>
+      </w:rPr>
+    </w:lvl>
+    <w:lvl w:ilvl="8" w:tplc="04090005" w:tentative="1">
+      <w:start w:val="1"/>
+      <w:numFmt w:val="bullet"/>
+      <w:lvlText w:val=""/>
+      <w:lvlJc w:val="left"/>
+      <w:pPr>
+        <w:ind w:left="7200" w:hanging="360"/>
+      </w:pPr>
+      <w:rPr>
+        <w:rFonts w:ascii="Wingdings" w:hAnsi="Wingdings" w:hint="default"/>
+      </w:rPr>
+    </w:lvl>
+  </w:abstractNum>
+  <w:abstractNum w:abstractNumId="21" w15:restartNumberingAfterBreak="0">
     <w:nsid w:val="6AFC1994"/>
     <w:multiLevelType w:val="multilevel"/>
     <w:tmpl w:val="907A15EC"/>
@@ -15579,7 +16913,7 @@
       </w:rPr>
     </w:lvl>
   </w:abstractNum>
-  <w:abstractNum w:abstractNumId="21" w15:restartNumberingAfterBreak="0">
+  <w:abstractNum w:abstractNumId="22" w15:restartNumberingAfterBreak="0">
     <w:nsid w:val="799C3B84"/>
     <w:multiLevelType w:val="multilevel"/>
     <w:tmpl w:val="C51A17EE"/>
@@ -15720,7 +17054,7 @@
       </w:rPr>
     </w:lvl>
   </w:abstractNum>
-  <w:abstractNum w:abstractNumId="22" w15:restartNumberingAfterBreak="0">
+  <w:abstractNum w:abstractNumId="23" w15:restartNumberingAfterBreak="0">
     <w:nsid w:val="7CE6451A"/>
     <w:multiLevelType w:val="multilevel"/>
     <w:tmpl w:val="907A15EC"/>
@@ -15867,7 +17201,7 @@
     <w:abstractNumId w:val="10"/>
   </w:num>
   <w:num w:numId="2">
-    <w:abstractNumId w:val="21"/>
+    <w:abstractNumId w:val="22"/>
   </w:num>
   <w:num w:numId="3">
     <w:abstractNumId w:val="12"/>
@@ -15891,13 +17225,13 @@
     <w:abstractNumId w:val="14"/>
   </w:num>
   <w:num w:numId="10">
-    <w:abstractNumId w:val="22"/>
+    <w:abstractNumId w:val="23"/>
   </w:num>
   <w:num w:numId="11">
     <w:abstractNumId w:val="15"/>
   </w:num>
   <w:num w:numId="12">
-    <w:abstractNumId w:val="20"/>
+    <w:abstractNumId w:val="21"/>
   </w:num>
   <w:num w:numId="13">
     <w:abstractNumId w:val="9"/>
@@ -15931,6 +17265,9 @@
   </w:num>
   <w:num w:numId="23">
     <w:abstractNumId w:val="18"/>
+  </w:num>
+  <w:num w:numId="24">
+    <w:abstractNumId w:val="20"/>
   </w:num>
   <w:numIdMacAtCleanup w:val="12"/>
 </w:numbering>
@@ -17296,6 +18633,16 @@
       </w:tblBorders>
     </w:tblPr>
   </w:style>
+  <w:style w:type="character" w:styleId="Helyrzszveg">
+    <w:name w:val="Placeholder Text"/>
+    <w:basedOn w:val="Bekezdsalapbettpusa"/>
+    <w:uiPriority w:val="99"/>
+    <w:semiHidden/>
+    <w:rsid w:val="009C7D38"/>
+    <w:rPr>
+      <w:color w:val="808080"/>
+    </w:rPr>
+  </w:style>
 </w:styles>
 </file>
 

</xml_diff>